<commit_message>
Added new tests to TestingPlan.docx
</commit_message>
<xml_diff>
--- a/Assembler/docs/TestingPlan.docx
+++ b/Assembler/docs/TestingPlan.docx
@@ -54,7 +54,7 @@
       <w:r>
         <w:fldChar w:fldCharType="separate"/>
       </w:r>
-      <w:hyperlink w:anchor="_Toc285992288" w:history="1">
+      <w:hyperlink w:anchor="_Toc285994493" w:history="1">
         <w:r>
           <w:rPr>
             <w:rStyle w:val="Hyperlink"/>
@@ -82,7 +82,7 @@
             <w:noProof/>
             <w:webHidden/>
           </w:rPr>
-          <w:instrText xml:space="preserve"> PAGEREF _Toc285992288 \h </w:instrText>
+          <w:instrText xml:space="preserve"> PAGEREF _Toc285994493 \h </w:instrText>
         </w:r>
         <w:r>
           <w:rPr>
@@ -127,7 +127,7 @@
           <w:szCs w:val="22"/>
         </w:rPr>
       </w:pPr>
-      <w:hyperlink w:anchor="_Toc285992289" w:history="1">
+      <w:hyperlink w:anchor="_Toc285994494" w:history="1">
         <w:r>
           <w:rPr>
             <w:rStyle w:val="Hyperlink"/>
@@ -155,7 +155,7 @@
             <w:noProof/>
             <w:webHidden/>
           </w:rPr>
-          <w:instrText xml:space="preserve"> PAGEREF _Toc285992289 \h </w:instrText>
+          <w:instrText xml:space="preserve"> PAGEREF _Toc285994494 \h </w:instrText>
         </w:r>
         <w:r>
           <w:rPr>
@@ -201,7 +201,7 @@
           <w:szCs w:val="22"/>
         </w:rPr>
       </w:pPr>
-      <w:hyperlink w:anchor="_Toc285992290" w:history="1">
+      <w:hyperlink w:anchor="_Toc285994495" w:history="1">
         <w:r>
           <w:rPr>
             <w:rStyle w:val="Hyperlink"/>
@@ -247,7 +247,7 @@
             <w:noProof/>
             <w:webHidden/>
           </w:rPr>
-          <w:instrText xml:space="preserve"> PAGEREF _Toc285992290 \h </w:instrText>
+          <w:instrText xml:space="preserve"> PAGEREF _Toc285994495 \h </w:instrText>
         </w:r>
         <w:r>
           <w:rPr>
@@ -293,7 +293,7 @@
           <w:szCs w:val="22"/>
         </w:rPr>
       </w:pPr>
-      <w:hyperlink w:anchor="_Toc285992291" w:history="1">
+      <w:hyperlink w:anchor="_Toc285994496" w:history="1">
         <w:r>
           <w:rPr>
             <w:rStyle w:val="Hyperlink"/>
@@ -339,7 +339,7 @@
             <w:noProof/>
             <w:webHidden/>
           </w:rPr>
-          <w:instrText xml:space="preserve"> PAGEREF _Toc285992291 \h </w:instrText>
+          <w:instrText xml:space="preserve"> PAGEREF _Toc285994496 \h </w:instrText>
         </w:r>
         <w:r>
           <w:rPr>
@@ -381,7 +381,7 @@
           <w:szCs w:val="22"/>
         </w:rPr>
       </w:pPr>
-      <w:hyperlink w:anchor="_Toc285992292" w:history="1">
+      <w:hyperlink w:anchor="_Toc285994497" w:history="1">
         <w:r>
           <w:rPr>
             <w:rStyle w:val="Hyperlink"/>
@@ -427,7 +427,7 @@
             <w:noProof/>
             <w:webHidden/>
           </w:rPr>
-          <w:instrText xml:space="preserve"> PAGEREF _Toc285992292 \h </w:instrText>
+          <w:instrText xml:space="preserve"> PAGEREF _Toc285994497 \h </w:instrText>
         </w:r>
         <w:r>
           <w:rPr>
@@ -469,7 +469,7 @@
           <w:szCs w:val="22"/>
         </w:rPr>
       </w:pPr>
-      <w:hyperlink w:anchor="_Toc285992293" w:history="1">
+      <w:hyperlink w:anchor="_Toc285994498" w:history="1">
         <w:r>
           <w:rPr>
             <w:rStyle w:val="Hyperlink"/>
@@ -515,7 +515,7 @@
             <w:noProof/>
             <w:webHidden/>
           </w:rPr>
-          <w:instrText xml:space="preserve"> PAGEREF _Toc285992293 \h </w:instrText>
+          <w:instrText xml:space="preserve"> PAGEREF _Toc285994498 \h </w:instrText>
         </w:r>
         <w:r>
           <w:rPr>
@@ -560,7 +560,7 @@
           <w:szCs w:val="22"/>
         </w:rPr>
       </w:pPr>
-      <w:hyperlink w:anchor="_Toc285992294" w:history="1">
+      <w:hyperlink w:anchor="_Toc285994499" w:history="1">
         <w:r>
           <w:rPr>
             <w:rStyle w:val="Hyperlink"/>
@@ -588,7 +588,7 @@
             <w:noProof/>
             <w:webHidden/>
           </w:rPr>
-          <w:instrText xml:space="preserve"> PAGEREF _Toc285992294 \h </w:instrText>
+          <w:instrText xml:space="preserve"> PAGEREF _Toc285994499 \h </w:instrText>
         </w:r>
         <w:r>
           <w:rPr>
@@ -634,7 +634,7 @@
           <w:szCs w:val="22"/>
         </w:rPr>
       </w:pPr>
-      <w:hyperlink w:anchor="_Toc285992295" w:history="1">
+      <w:hyperlink w:anchor="_Toc285994500" w:history="1">
         <w:r>
           <w:rPr>
             <w:rStyle w:val="Hyperlink"/>
@@ -680,7 +680,7 @@
             <w:noProof/>
             <w:webHidden/>
           </w:rPr>
-          <w:instrText xml:space="preserve"> PAGEREF _Toc285992295 \h </w:instrText>
+          <w:instrText xml:space="preserve"> PAGEREF _Toc285994500 \h </w:instrText>
         </w:r>
         <w:r>
           <w:rPr>
@@ -726,7 +726,7 @@
           <w:szCs w:val="22"/>
         </w:rPr>
       </w:pPr>
-      <w:hyperlink w:anchor="_Toc285992296" w:history="1">
+      <w:hyperlink w:anchor="_Toc285994501" w:history="1">
         <w:r>
           <w:rPr>
             <w:rStyle w:val="Hyperlink"/>
@@ -772,7 +772,7 @@
             <w:noProof/>
             <w:webHidden/>
           </w:rPr>
-          <w:instrText xml:space="preserve"> PAGEREF _Toc285992296 \h </w:instrText>
+          <w:instrText xml:space="preserve"> PAGEREF _Toc285994501 \h </w:instrText>
         </w:r>
         <w:r>
           <w:rPr>
@@ -814,7 +814,7 @@
           <w:szCs w:val="22"/>
         </w:rPr>
       </w:pPr>
-      <w:hyperlink w:anchor="_Toc285992297" w:history="1">
+      <w:hyperlink w:anchor="_Toc285994502" w:history="1">
         <w:r>
           <w:rPr>
             <w:rStyle w:val="Hyperlink"/>
@@ -860,7 +860,7 @@
             <w:noProof/>
             <w:webHidden/>
           </w:rPr>
-          <w:instrText xml:space="preserve"> PAGEREF _Toc285992297 \h </w:instrText>
+          <w:instrText xml:space="preserve"> PAGEREF _Toc285994502 \h </w:instrText>
         </w:r>
         <w:r>
           <w:rPr>
@@ -902,7 +902,7 @@
           <w:szCs w:val="22"/>
         </w:rPr>
       </w:pPr>
-      <w:hyperlink w:anchor="_Toc285992298" w:history="1">
+      <w:hyperlink w:anchor="_Toc285994503" w:history="1">
         <w:r>
           <w:rPr>
             <w:rStyle w:val="Hyperlink"/>
@@ -948,7 +948,7 @@
             <w:noProof/>
             <w:webHidden/>
           </w:rPr>
-          <w:instrText xml:space="preserve"> PAGEREF _Toc285992298 \h </w:instrText>
+          <w:instrText xml:space="preserve"> PAGEREF _Toc285994503 \h </w:instrText>
         </w:r>
         <w:r>
           <w:rPr>
@@ -990,7 +990,7 @@
           <w:szCs w:val="22"/>
         </w:rPr>
       </w:pPr>
-      <w:hyperlink w:anchor="_Toc285992299" w:history="1">
+      <w:hyperlink w:anchor="_Toc285994504" w:history="1">
         <w:r>
           <w:rPr>
             <w:rStyle w:val="Hyperlink"/>
@@ -1036,7 +1036,7 @@
             <w:noProof/>
             <w:webHidden/>
           </w:rPr>
-          <w:instrText xml:space="preserve"> PAGEREF _Toc285992299 \h </w:instrText>
+          <w:instrText xml:space="preserve"> PAGEREF _Toc285994504 \h </w:instrText>
         </w:r>
         <w:r>
           <w:rPr>
@@ -1078,7 +1078,7 @@
           <w:szCs w:val="22"/>
         </w:rPr>
       </w:pPr>
-      <w:hyperlink w:anchor="_Toc285992300" w:history="1">
+      <w:hyperlink w:anchor="_Toc285994505" w:history="1">
         <w:r>
           <w:rPr>
             <w:rStyle w:val="Hyperlink"/>
@@ -1124,7 +1124,7 @@
             <w:noProof/>
             <w:webHidden/>
           </w:rPr>
-          <w:instrText xml:space="preserve"> PAGEREF _Toc285992300 \h </w:instrText>
+          <w:instrText xml:space="preserve"> PAGEREF _Toc285994505 \h </w:instrText>
         </w:r>
         <w:r>
           <w:rPr>
@@ -1144,7 +1144,7 @@
             <w:noProof/>
             <w:webHidden/>
           </w:rPr>
-          <w:t>3</w:t>
+          <w:t>2</w:t>
         </w:r>
         <w:r>
           <w:rPr>
@@ -1166,7 +1166,7 @@
           <w:szCs w:val="22"/>
         </w:rPr>
       </w:pPr>
-      <w:hyperlink w:anchor="_Toc285992301" w:history="1">
+      <w:hyperlink w:anchor="_Toc285994506" w:history="1">
         <w:r>
           <w:rPr>
             <w:rStyle w:val="Hyperlink"/>
@@ -1212,7 +1212,7 @@
             <w:noProof/>
             <w:webHidden/>
           </w:rPr>
-          <w:instrText xml:space="preserve"> PAGEREF _Toc285992301 \h </w:instrText>
+          <w:instrText xml:space="preserve"> PAGEREF _Toc285994506 \h </w:instrText>
         </w:r>
         <w:r>
           <w:rPr>
@@ -1254,7 +1254,7 @@
           <w:szCs w:val="22"/>
         </w:rPr>
       </w:pPr>
-      <w:hyperlink w:anchor="_Toc285992302" w:history="1">
+      <w:hyperlink w:anchor="_Toc285994507" w:history="1">
         <w:r>
           <w:rPr>
             <w:rStyle w:val="Hyperlink"/>
@@ -1300,7 +1300,7 @@
             <w:noProof/>
             <w:webHidden/>
           </w:rPr>
-          <w:instrText xml:space="preserve"> PAGEREF _Toc285992302 \h </w:instrText>
+          <w:instrText xml:space="preserve"> PAGEREF _Toc285994507 \h </w:instrText>
         </w:r>
         <w:r>
           <w:rPr>
@@ -1342,7 +1342,7 @@
           <w:szCs w:val="22"/>
         </w:rPr>
       </w:pPr>
-      <w:hyperlink w:anchor="_Toc285992303" w:history="1">
+      <w:hyperlink w:anchor="_Toc285994508" w:history="1">
         <w:r>
           <w:rPr>
             <w:rStyle w:val="Hyperlink"/>
@@ -1388,7 +1388,7 @@
             <w:noProof/>
             <w:webHidden/>
           </w:rPr>
-          <w:instrText xml:space="preserve"> PAGEREF _Toc285992303 \h </w:instrText>
+          <w:instrText xml:space="preserve"> PAGEREF _Toc285994508 \h </w:instrText>
         </w:r>
         <w:r>
           <w:rPr>
@@ -1430,7 +1430,7 @@
           <w:szCs w:val="22"/>
         </w:rPr>
       </w:pPr>
-      <w:hyperlink w:anchor="_Toc285992304" w:history="1">
+      <w:hyperlink w:anchor="_Toc285994509" w:history="1">
         <w:r>
           <w:rPr>
             <w:rStyle w:val="Hyperlink"/>
@@ -1476,7 +1476,7 @@
             <w:noProof/>
             <w:webHidden/>
           </w:rPr>
-          <w:instrText xml:space="preserve"> PAGEREF _Toc285992304 \h </w:instrText>
+          <w:instrText xml:space="preserve"> PAGEREF _Toc285994509 \h </w:instrText>
         </w:r>
         <w:r>
           <w:rPr>
@@ -1518,7 +1518,7 @@
           <w:szCs w:val="22"/>
         </w:rPr>
       </w:pPr>
-      <w:hyperlink w:anchor="_Toc285992305" w:history="1">
+      <w:hyperlink w:anchor="_Toc285994510" w:history="1">
         <w:r>
           <w:rPr>
             <w:rStyle w:val="Hyperlink"/>
@@ -1564,7 +1564,7 @@
             <w:noProof/>
             <w:webHidden/>
           </w:rPr>
-          <w:instrText xml:space="preserve"> PAGEREF _Toc285992305 \h </w:instrText>
+          <w:instrText xml:space="preserve"> PAGEREF _Toc285994510 \h </w:instrText>
         </w:r>
         <w:r>
           <w:rPr>
@@ -1584,7 +1584,95 @@
             <w:noProof/>
             <w:webHidden/>
           </w:rPr>
-          <w:t>3</w:t>
+          <w:t>4</w:t>
+        </w:r>
+        <w:r>
+          <w:rPr>
+            <w:noProof/>
+            <w:webHidden/>
+          </w:rPr>
+          <w:fldChar w:fldCharType="end"/>
+        </w:r>
+      </w:hyperlink>
+    </w:p>
+    <w:p>
+      <w:pPr>
+        <w:pStyle w:val="TOC3"/>
+        <w:rPr>
+          <w:rFonts w:asciiTheme="minorHAnsi" w:eastAsiaTheme="minorEastAsia" w:hAnsiTheme="minorHAnsi" w:cstheme="minorBidi"/>
+          <w:noProof/>
+          <w:color w:val="auto"/>
+          <w:sz w:val="22"/>
+          <w:szCs w:val="22"/>
+        </w:rPr>
+      </w:pPr>
+      <w:hyperlink w:anchor="_Toc285994511" w:history="1">
+        <w:r>
+          <w:rPr>
+            <w:rStyle w:val="Hyperlink"/>
+            <w:rFonts w:ascii="Cambria" w:hAnsi="Cambria"/>
+            <w:noProof/>
+          </w:rPr>
+          <w:t>j.</w:t>
+        </w:r>
+        <w:r>
+          <w:rPr>
+            <w:rFonts w:asciiTheme="minorHAnsi" w:eastAsiaTheme="minorEastAsia" w:hAnsiTheme="minorHAnsi" w:cstheme="minorBidi"/>
+            <w:noProof/>
+            <w:color w:val="auto"/>
+            <w:sz w:val="22"/>
+            <w:szCs w:val="22"/>
+          </w:rPr>
+          <w:tab/>
+        </w:r>
+        <w:r>
+          <w:rPr>
+            <w:rStyle w:val="Hyperlink"/>
+            <w:rFonts w:asciiTheme="majorHAnsi" w:hAnsiTheme="majorHAnsi"/>
+            <w:noProof/>
+          </w:rPr>
+          <w:t>Incorrect Use of Literal</w:t>
+        </w:r>
+        <w:r>
+          <w:rPr>
+            <w:noProof/>
+            <w:webHidden/>
+          </w:rPr>
+          <w:tab/>
+        </w:r>
+        <w:r>
+          <w:rPr>
+            <w:noProof/>
+            <w:webHidden/>
+          </w:rPr>
+          <w:fldChar w:fldCharType="begin"/>
+        </w:r>
+        <w:r>
+          <w:rPr>
+            <w:noProof/>
+            <w:webHidden/>
+          </w:rPr>
+          <w:instrText xml:space="preserve"> PAGEREF _Toc285994511 \h </w:instrText>
+        </w:r>
+        <w:r>
+          <w:rPr>
+            <w:noProof/>
+            <w:webHidden/>
+          </w:rPr>
+        </w:r>
+        <w:r>
+          <w:rPr>
+            <w:noProof/>
+            <w:webHidden/>
+          </w:rPr>
+          <w:fldChar w:fldCharType="separate"/>
+        </w:r>
+        <w:r>
+          <w:rPr>
+            <w:noProof/>
+            <w:webHidden/>
+          </w:rPr>
+          <w:t>4</w:t>
         </w:r>
         <w:r>
           <w:rPr>
@@ -1613,7 +1701,7 @@
           <w:bCs w:val="0"/>
         </w:rPr>
       </w:pPr>
-      <w:bookmarkStart w:id="0" w:name="_Toc285992288"/>
+      <w:bookmarkStart w:id="0" w:name="_Toc285994493"/>
       <w:r>
         <w:rPr>
           <w:rFonts w:asciiTheme="majorHAnsi" w:hAnsiTheme="majorHAnsi"/>
@@ -1670,7 +1758,7 @@
           <w:bCs w:val="0"/>
         </w:rPr>
       </w:pPr>
-      <w:bookmarkStart w:id="1" w:name="_Toc285992289"/>
+      <w:bookmarkStart w:id="1" w:name="_Toc285994494"/>
       <w:r>
         <w:rPr>
           <w:rFonts w:asciiTheme="majorHAnsi" w:hAnsiTheme="majorHAnsi"/>
@@ -1693,7 +1781,7 @@
           <w:b w:val="0"/>
         </w:rPr>
       </w:pPr>
-      <w:bookmarkStart w:id="2" w:name="_Toc285992290"/>
+      <w:bookmarkStart w:id="2" w:name="_Toc285994495"/>
       <w:r>
         <w:rPr>
           <w:rFonts w:asciiTheme="majorHAnsi" w:hAnsiTheme="majorHAnsi"/>
@@ -1730,7 +1818,7 @@
           <w:b w:val="0"/>
         </w:rPr>
       </w:pPr>
-      <w:bookmarkStart w:id="3" w:name="_Toc285992291"/>
+      <w:bookmarkStart w:id="3" w:name="_Toc285994496"/>
       <w:r>
         <w:rPr>
           <w:rFonts w:asciiTheme="majorHAnsi" w:hAnsiTheme="majorHAnsi"/>
@@ -1752,7 +1840,7 @@
           <w:b w:val="0"/>
         </w:rPr>
       </w:pPr>
-      <w:bookmarkStart w:id="4" w:name="_Toc285992292"/>
+      <w:bookmarkStart w:id="4" w:name="_Toc285994497"/>
       <w:r>
         <w:rPr>
           <w:rFonts w:asciiTheme="majorHAnsi" w:hAnsiTheme="majorHAnsi"/>
@@ -1773,7 +1861,21 @@
         <w:rPr>
           <w:rFonts w:asciiTheme="minorHAnsi" w:hAnsiTheme="minorHAnsi" w:cstheme="minorHAnsi"/>
         </w:rPr>
-        <w:t>Call: &gt;java Assembler.Main doesnotexist.asm</w:t>
+        <w:t xml:space="preserve">Call: &gt;java </w:t>
+      </w:r>
+      <w:proofErr w:type="spellStart"/>
+      <w:r>
+        <w:rPr>
+          <w:rFonts w:asciiTheme="minorHAnsi" w:hAnsiTheme="minorHAnsi" w:cstheme="minorHAnsi"/>
+        </w:rPr>
+        <w:t>Assembler.Main</w:t>
+      </w:r>
+      <w:proofErr w:type="spellEnd"/>
+      <w:r>
+        <w:rPr>
+          <w:rFonts w:asciiTheme="minorHAnsi" w:hAnsiTheme="minorHAnsi" w:cstheme="minorHAnsi"/>
+        </w:rPr>
+        <w:t xml:space="preserve"> doesnotexist.asm</w:t>
       </w:r>
     </w:p>
     <w:p>
@@ -1810,7 +1912,7 @@
           <w:b w:val="0"/>
         </w:rPr>
       </w:pPr>
-      <w:bookmarkStart w:id="5" w:name="_Toc285992293"/>
+      <w:bookmarkStart w:id="5" w:name="_Toc285994498"/>
       <w:r>
         <w:rPr>
           <w:rFonts w:asciiTheme="majorHAnsi" w:hAnsiTheme="majorHAnsi"/>
@@ -1833,7 +1935,7 @@
           <w:bCs w:val="0"/>
         </w:rPr>
       </w:pPr>
-      <w:bookmarkStart w:id="6" w:name="_Toc285992294"/>
+      <w:bookmarkStart w:id="6" w:name="_Toc285994499"/>
       <w:r>
         <w:rPr>
           <w:rFonts w:asciiTheme="majorHAnsi" w:hAnsiTheme="majorHAnsi"/>
@@ -1864,7 +1966,7 @@
           <w:b w:val="0"/>
         </w:rPr>
       </w:pPr>
-      <w:bookmarkStart w:id="7" w:name="_Toc285992295"/>
+      <w:bookmarkStart w:id="7" w:name="_Toc285994500"/>
       <w:r>
         <w:rPr>
           <w:rFonts w:asciiTheme="majorHAnsi" w:hAnsiTheme="majorHAnsi"/>
@@ -1907,7 +2009,7 @@
           <w:b w:val="0"/>
         </w:rPr>
       </w:pPr>
-      <w:bookmarkStart w:id="8" w:name="_Toc285992296"/>
+      <w:bookmarkStart w:id="8" w:name="_Toc285994501"/>
       <w:r>
         <w:rPr>
           <w:rFonts w:asciiTheme="majorHAnsi" w:hAnsiTheme="majorHAnsi"/>
@@ -1941,7 +2043,7 @@
         </w:rPr>
         <w:t xml:space="preserve"> </w:t>
       </w:r>
-      <w:bookmarkStart w:id="9" w:name="_Toc285992297"/>
+      <w:bookmarkStart w:id="9" w:name="_Toc285994502"/>
       <w:r>
         <w:rPr>
           <w:rFonts w:asciiTheme="majorHAnsi" w:hAnsiTheme="majorHAnsi"/>
@@ -2171,7 +2273,27 @@
                 <w:sz w:val="20"/>
                 <w:szCs w:val="20"/>
               </w:rPr>
-              <w:t xml:space="preserve"> LD ACC,count </w:t>
+              <w:t xml:space="preserve"> LD </w:t>
+            </w:r>
+            <w:proofErr w:type="spellStart"/>
+            <w:r>
+              <w:rPr>
+                <w:rFonts w:ascii="Courier New" w:hAnsi="Courier New" w:cs="Courier New"/>
+                <w:color w:val="auto"/>
+                <w:sz w:val="20"/>
+                <w:szCs w:val="20"/>
+              </w:rPr>
+              <w:t>ACC,count</w:t>
+            </w:r>
+            <w:proofErr w:type="spellEnd"/>
+            <w:r>
+              <w:rPr>
+                <w:rFonts w:ascii="Courier New" w:hAnsi="Courier New" w:cs="Courier New"/>
+                <w:color w:val="auto"/>
+                <w:sz w:val="20"/>
+                <w:szCs w:val="20"/>
+              </w:rPr>
+              <w:t xml:space="preserve"> </w:t>
             </w:r>
             <w:r>
               <w:rPr>
@@ -2237,14 +2359,25 @@
                 <w:szCs w:val="20"/>
               </w:rPr>
             </w:pPr>
-            <w:r>
-              <w:rPr>
-                <w:rFonts w:ascii="Courier New" w:hAnsi="Courier New" w:cs="Courier New"/>
-                <w:color w:val="auto"/>
-                <w:sz w:val="20"/>
-                <w:szCs w:val="20"/>
-              </w:rPr>
-              <w:t xml:space="preserve">loop </w:t>
+            <w:proofErr w:type="gramStart"/>
+            <w:r>
+              <w:rPr>
+                <w:rFonts w:ascii="Courier New" w:hAnsi="Courier New" w:cs="Courier New"/>
+                <w:color w:val="auto"/>
+                <w:sz w:val="20"/>
+                <w:szCs w:val="20"/>
+              </w:rPr>
+              <w:t>loop</w:t>
+            </w:r>
+            <w:proofErr w:type="gramEnd"/>
+            <w:r>
+              <w:rPr>
+                <w:rFonts w:ascii="Courier New" w:hAnsi="Courier New" w:cs="Courier New"/>
+                <w:color w:val="auto"/>
+                <w:sz w:val="20"/>
+                <w:szCs w:val="20"/>
+              </w:rPr>
+              <w:t xml:space="preserve"> </w:t>
             </w:r>
             <w:r>
               <w:rPr>
@@ -2401,14 +2534,27 @@
                 <w:szCs w:val="20"/>
               </w:rPr>
             </w:pPr>
-            <w:r>
-              <w:rPr>
-                <w:rFonts w:ascii="Courier New" w:hAnsi="Courier New" w:cs="Courier New"/>
-                <w:color w:val="auto"/>
-                <w:sz w:val="20"/>
-                <w:szCs w:val="20"/>
-              </w:rPr>
-              <w:t xml:space="preserve">msg </w:t>
+            <w:proofErr w:type="spellStart"/>
+            <w:proofErr w:type="gramStart"/>
+            <w:r>
+              <w:rPr>
+                <w:rFonts w:ascii="Courier New" w:hAnsi="Courier New" w:cs="Courier New"/>
+                <w:color w:val="auto"/>
+                <w:sz w:val="20"/>
+                <w:szCs w:val="20"/>
+              </w:rPr>
+              <w:t>msg</w:t>
+            </w:r>
+            <w:proofErr w:type="spellEnd"/>
+            <w:proofErr w:type="gramEnd"/>
+            <w:r>
+              <w:rPr>
+                <w:rFonts w:ascii="Courier New" w:hAnsi="Courier New" w:cs="Courier New"/>
+                <w:color w:val="auto"/>
+                <w:sz w:val="20"/>
+                <w:szCs w:val="20"/>
+              </w:rPr>
+              <w:t xml:space="preserve"> </w:t>
             </w:r>
             <w:r>
               <w:rPr>
@@ -2553,8 +2699,19 @@
                 <w:sz w:val="20"/>
                 <w:szCs w:val="20"/>
               </w:rPr>
-              <w:t>;R0 &lt;- xFFFF</w:t>
-            </w:r>
+              <w:t xml:space="preserve">;R0 &lt;- </w:t>
+            </w:r>
+            <w:proofErr w:type="spellStart"/>
+            <w:r>
+              <w:rPr>
+                <w:rFonts w:ascii="Courier New" w:hAnsi="Courier New" w:cs="Courier New"/>
+                <w:color w:val="auto"/>
+                <w:sz w:val="20"/>
+                <w:szCs w:val="20"/>
+              </w:rPr>
+              <w:t>xFFFF</w:t>
+            </w:r>
+            <w:proofErr w:type="spellEnd"/>
           </w:p>
           <w:p>
             <w:pPr>
@@ -2585,8 +2742,19 @@
                 <w:sz w:val="20"/>
                 <w:szCs w:val="20"/>
               </w:rPr>
-              <w:t>ST R0,Array ;M[Array] &lt;-xFFFF</w:t>
-            </w:r>
+              <w:t>ST R0,Array ;M[Array] &lt;-</w:t>
+            </w:r>
+            <w:proofErr w:type="spellStart"/>
+            <w:r>
+              <w:rPr>
+                <w:rFonts w:ascii="Courier New" w:hAnsi="Courier New" w:cs="Courier New"/>
+                <w:color w:val="auto"/>
+                <w:sz w:val="20"/>
+                <w:szCs w:val="20"/>
+              </w:rPr>
+              <w:t>xFFFF</w:t>
+            </w:r>
+            <w:proofErr w:type="spellEnd"/>
           </w:p>
           <w:p>
             <w:pPr>
@@ -3445,7 +3613,7 @@
           <w:szCs w:val="24"/>
         </w:rPr>
       </w:pPr>
-      <w:bookmarkStart w:id="10" w:name="_Toc285992298"/>
+      <w:bookmarkStart w:id="10" w:name="_Toc285994503"/>
       <w:r>
         <w:rPr>
           <w:rFonts w:asciiTheme="majorHAnsi" w:hAnsiTheme="majorHAnsi"/>
@@ -3805,7 +3973,7 @@
           <w:szCs w:val="24"/>
         </w:rPr>
       </w:pPr>
-      <w:bookmarkStart w:id="11" w:name="_Toc285992299"/>
+      <w:bookmarkStart w:id="11" w:name="_Toc285994504"/>
       <w:r>
         <w:rPr>
           <w:rFonts w:asciiTheme="majorHAnsi" w:hAnsiTheme="majorHAnsi"/>
@@ -4081,7 +4249,7 @@
           <w:szCs w:val="24"/>
         </w:rPr>
       </w:pPr>
-      <w:bookmarkStart w:id="12" w:name="_Toc285992300"/>
+      <w:bookmarkStart w:id="12" w:name="_Toc285994505"/>
       <w:r>
         <w:rPr>
           <w:rFonts w:asciiTheme="majorHAnsi" w:hAnsiTheme="majorHAnsi"/>
@@ -4415,7 +4583,7 @@
           <w:szCs w:val="24"/>
         </w:rPr>
       </w:pPr>
-      <w:bookmarkStart w:id="13" w:name="_Toc285992301"/>
+      <w:bookmarkStart w:id="13" w:name="_Toc285994506"/>
       <w:r>
         <w:rPr>
           <w:rFonts w:asciiTheme="majorHAnsi" w:hAnsiTheme="majorHAnsi"/>
@@ -4766,7 +4934,7 @@
           <w:szCs w:val="24"/>
         </w:rPr>
       </w:pPr>
-      <w:bookmarkStart w:id="14" w:name="_Toc285992302"/>
+      <w:bookmarkStart w:id="14" w:name="_Toc285994507"/>
       <w:r>
         <w:rPr>
           <w:rFonts w:asciiTheme="majorHAnsi" w:hAnsiTheme="majorHAnsi"/>
@@ -5045,7 +5213,7 @@
           <w:szCs w:val="24"/>
         </w:rPr>
       </w:pPr>
-      <w:bookmarkStart w:id="15" w:name="_Toc285992303"/>
+      <w:bookmarkStart w:id="15" w:name="_Toc285994508"/>
       <w:r>
         <w:rPr>
           <w:rFonts w:asciiTheme="majorHAnsi" w:hAnsiTheme="majorHAnsi"/>
@@ -5324,7 +5492,7 @@
           <w:szCs w:val="24"/>
         </w:rPr>
       </w:pPr>
-      <w:bookmarkStart w:id="16" w:name="_Toc285992304"/>
+      <w:bookmarkStart w:id="16" w:name="_Toc285994509"/>
       <w:r>
         <w:rPr>
           <w:rFonts w:asciiTheme="majorHAnsi" w:hAnsiTheme="majorHAnsi"/>
@@ -5412,6 +5580,7 @@
                 <w:szCs w:val="20"/>
               </w:rPr>
             </w:pPr>
+            <w:proofErr w:type="spellStart"/>
             <w:r>
               <w:rPr>
                 <w:rFonts w:ascii="Courier New" w:hAnsi="Courier New" w:cs="Courier New"/>
@@ -5421,14 +5590,25 @@
               </w:rPr>
               <w:t>LasMem</w:t>
             </w:r>
-            <w:r>
-              <w:rPr>
-                <w:rFonts w:ascii="Courier New" w:hAnsi="Courier New" w:cs="Courier New"/>
-                <w:color w:val="auto"/>
-                <w:sz w:val="20"/>
-                <w:szCs w:val="20"/>
-              </w:rPr>
-              <w:t xml:space="preserve"> .ORIG x</w:t>
+            <w:proofErr w:type="spellEnd"/>
+            <w:r>
+              <w:rPr>
+                <w:rFonts w:ascii="Courier New" w:hAnsi="Courier New" w:cs="Courier New"/>
+                <w:color w:val="auto"/>
+                <w:sz w:val="20"/>
+                <w:szCs w:val="20"/>
+              </w:rPr>
+              <w:t xml:space="preserve"> .ORIG </w:t>
+            </w:r>
+            <w:proofErr w:type="spellStart"/>
+            <w:r>
+              <w:rPr>
+                <w:rFonts w:ascii="Courier New" w:hAnsi="Courier New" w:cs="Courier New"/>
+                <w:color w:val="auto"/>
+                <w:sz w:val="20"/>
+                <w:szCs w:val="20"/>
+              </w:rPr>
+              <w:t>x</w:t>
             </w:r>
             <w:r>
               <w:rPr>
@@ -5439,6 +5619,7 @@
               </w:rPr>
               <w:t>FFFF</w:t>
             </w:r>
+            <w:proofErr w:type="spellEnd"/>
           </w:p>
           <w:p>
             <w:pPr>
@@ -5486,7 +5667,27 @@
                 <w:sz w:val="20"/>
                 <w:szCs w:val="20"/>
               </w:rPr>
-              <w:t xml:space="preserve">Begin  LD ACC,count </w:t>
+              <w:t xml:space="preserve">Begin  LD </w:t>
+            </w:r>
+            <w:proofErr w:type="spellStart"/>
+            <w:r>
+              <w:rPr>
+                <w:rFonts w:ascii="Courier New" w:hAnsi="Courier New" w:cs="Courier New"/>
+                <w:color w:val="auto"/>
+                <w:sz w:val="20"/>
+                <w:szCs w:val="20"/>
+              </w:rPr>
+              <w:t>ACC,count</w:t>
+            </w:r>
+            <w:proofErr w:type="spellEnd"/>
+            <w:r>
+              <w:rPr>
+                <w:rFonts w:ascii="Courier New" w:hAnsi="Courier New" w:cs="Courier New"/>
+                <w:color w:val="auto"/>
+                <w:sz w:val="20"/>
+                <w:szCs w:val="20"/>
+              </w:rPr>
+              <w:t xml:space="preserve"> </w:t>
             </w:r>
             <w:r>
               <w:rPr>
@@ -5543,14 +5744,25 @@
                 <w:szCs w:val="20"/>
               </w:rPr>
             </w:pPr>
-            <w:r>
-              <w:rPr>
-                <w:rFonts w:ascii="Courier New" w:hAnsi="Courier New" w:cs="Courier New"/>
-                <w:color w:val="auto"/>
-                <w:sz w:val="20"/>
-                <w:szCs w:val="20"/>
-              </w:rPr>
-              <w:t xml:space="preserve">loop   TRAP x22    </w:t>
+            <w:proofErr w:type="gramStart"/>
+            <w:r>
+              <w:rPr>
+                <w:rFonts w:ascii="Courier New" w:hAnsi="Courier New" w:cs="Courier New"/>
+                <w:color w:val="auto"/>
+                <w:sz w:val="20"/>
+                <w:szCs w:val="20"/>
+              </w:rPr>
+              <w:t>loop</w:t>
+            </w:r>
+            <w:proofErr w:type="gramEnd"/>
+            <w:r>
+              <w:rPr>
+                <w:rFonts w:ascii="Courier New" w:hAnsi="Courier New" w:cs="Courier New"/>
+                <w:color w:val="auto"/>
+                <w:sz w:val="20"/>
+                <w:szCs w:val="20"/>
+              </w:rPr>
+              <w:t xml:space="preserve">   TRAP x22    </w:t>
             </w:r>
             <w:r>
               <w:rPr>
@@ -5662,14 +5874,27 @@
                 <w:szCs w:val="20"/>
               </w:rPr>
             </w:pPr>
-            <w:r>
-              <w:rPr>
-                <w:rFonts w:ascii="Courier New" w:hAnsi="Courier New" w:cs="Courier New"/>
-                <w:color w:val="auto"/>
-                <w:sz w:val="20"/>
-                <w:szCs w:val="20"/>
-              </w:rPr>
-              <w:t>msg    .STRZ "hi! "</w:t>
+            <w:proofErr w:type="spellStart"/>
+            <w:proofErr w:type="gramStart"/>
+            <w:r>
+              <w:rPr>
+                <w:rFonts w:ascii="Courier New" w:hAnsi="Courier New" w:cs="Courier New"/>
+                <w:color w:val="auto"/>
+                <w:sz w:val="20"/>
+                <w:szCs w:val="20"/>
+              </w:rPr>
+              <w:t>msg</w:t>
+            </w:r>
+            <w:proofErr w:type="spellEnd"/>
+            <w:proofErr w:type="gramEnd"/>
+            <w:r>
+              <w:rPr>
+                <w:rFonts w:ascii="Courier New" w:hAnsi="Courier New" w:cs="Courier New"/>
+                <w:color w:val="auto"/>
+                <w:sz w:val="20"/>
+                <w:szCs w:val="20"/>
+              </w:rPr>
+              <w:t xml:space="preserve">    .STRZ "hi! "</w:t>
             </w:r>
           </w:p>
           <w:p>
@@ -5796,8 +6021,19 @@
                 <w:sz w:val="20"/>
                 <w:szCs w:val="20"/>
               </w:rPr>
-              <w:t>;R0 &lt;- xFFFF</w:t>
-            </w:r>
+              <w:t xml:space="preserve">;R0 &lt;- </w:t>
+            </w:r>
+            <w:proofErr w:type="spellStart"/>
+            <w:r>
+              <w:rPr>
+                <w:rFonts w:ascii="Courier New" w:hAnsi="Courier New" w:cs="Courier New"/>
+                <w:color w:val="auto"/>
+                <w:sz w:val="20"/>
+                <w:szCs w:val="20"/>
+              </w:rPr>
+              <w:t>xFFFF</w:t>
+            </w:r>
+            <w:proofErr w:type="spellEnd"/>
           </w:p>
           <w:p>
             <w:pPr>
@@ -5828,8 +6064,19 @@
                 <w:sz w:val="20"/>
                 <w:szCs w:val="20"/>
               </w:rPr>
-              <w:t>ST R0,Array ;M[Array] &lt;-xFFFF</w:t>
-            </w:r>
+              <w:t>ST R0,Array ;M[Array] &lt;-</w:t>
+            </w:r>
+            <w:proofErr w:type="spellStart"/>
+            <w:r>
+              <w:rPr>
+                <w:rFonts w:ascii="Courier New" w:hAnsi="Courier New" w:cs="Courier New"/>
+                <w:color w:val="auto"/>
+                <w:sz w:val="20"/>
+                <w:szCs w:val="20"/>
+              </w:rPr>
+              <w:t>xFFFF</w:t>
+            </w:r>
+            <w:proofErr w:type="spellEnd"/>
           </w:p>
           <w:p>
             <w:pPr>
@@ -6691,7 +6938,7 @@
           <w:szCs w:val="24"/>
         </w:rPr>
       </w:pPr>
-      <w:bookmarkStart w:id="17" w:name="_Toc285992305"/>
+      <w:bookmarkStart w:id="17" w:name="_Toc285994510"/>
       <w:r>
         <w:rPr>
           <w:rFonts w:asciiTheme="majorHAnsi" w:hAnsiTheme="majorHAnsi"/>
@@ -6971,6 +7218,7 @@
           <w:szCs w:val="24"/>
         </w:rPr>
       </w:pPr>
+      <w:bookmarkStart w:id="18" w:name="_Toc285994511"/>
       <w:r>
         <w:rPr>
           <w:rFonts w:asciiTheme="majorHAnsi" w:hAnsiTheme="majorHAnsi"/>
@@ -6980,6 +7228,7 @@
         </w:rPr>
         <w:t>Incorrect Use of Literal</w:t>
       </w:r>
+      <w:bookmarkEnd w:id="18"/>
     </w:p>
     <w:tbl>
       <w:tblPr>
@@ -7277,11 +7526,13 @@
             <w:pPr>
               <w:rPr>
                 <w:rFonts w:asciiTheme="minorHAnsi" w:hAnsiTheme="minorHAnsi" w:cstheme="minorHAnsi"/>
+                <w:color w:val="FF0000"/>
               </w:rPr>
             </w:pPr>
             <w:r>
               <w:rPr>
                 <w:rFonts w:asciiTheme="minorHAnsi" w:hAnsiTheme="minorHAnsi" w:cstheme="minorHAnsi"/>
+                <w:color w:val="FF0000"/>
               </w:rPr>
               <w:t>Program Doesn’t Complete Assembly</w:t>
             </w:r>
@@ -9478,7 +9729,7 @@
 </file>
 
 <file path=customXml/itemProps1.xml><?xml version="1.0" encoding="utf-8"?>
-<ds:datastoreItem xmlns:ds="http://schemas.openxmlformats.org/officeDocument/2006/customXml" ds:itemID="{9EC64AB1-273A-4955-BB43-2CCBADE55FD7}">
+<ds:datastoreItem xmlns:ds="http://schemas.openxmlformats.org/officeDocument/2006/customXml" ds:itemID="{61CCFD35-5ED5-49A0-A61F-8CA063756A32}">
   <ds:schemaRefs>
     <ds:schemaRef ds:uri="http://schemas.openxmlformats.org/officeDocument/2006/bibliography"/>
   </ds:schemaRefs>

</xml_diff>

<commit_message>
filled in a few more test cases
</commit_message>
<xml_diff>
--- a/Assembler/docs/TestingPlan.docx
+++ b/Assembler/docs/TestingPlan.docx
@@ -54,7 +54,7 @@
       <w:r>
         <w:fldChar w:fldCharType="separate"/>
       </w:r>
-      <w:hyperlink w:anchor="_Toc286002285" w:history="1">
+      <w:hyperlink w:anchor="_Toc286066958" w:history="1">
         <w:r>
           <w:rPr>
             <w:rStyle w:val="Hyperlink"/>
@@ -82,7 +82,7 @@
             <w:noProof/>
             <w:webHidden/>
           </w:rPr>
-          <w:instrText xml:space="preserve"> PAGEREF _Toc286002285 \h </w:instrText>
+          <w:instrText xml:space="preserve"> PAGEREF _Toc286066958 \h </w:instrText>
         </w:r>
         <w:r>
           <w:rPr>
@@ -127,7 +127,7 @@
           <w:szCs w:val="22"/>
         </w:rPr>
       </w:pPr>
-      <w:hyperlink w:anchor="_Toc286002286" w:history="1">
+      <w:hyperlink w:anchor="_Toc286066959" w:history="1">
         <w:r>
           <w:rPr>
             <w:rStyle w:val="Hyperlink"/>
@@ -155,7 +155,7 @@
             <w:noProof/>
             <w:webHidden/>
           </w:rPr>
-          <w:instrText xml:space="preserve"> PAGEREF _Toc286002286 \h </w:instrText>
+          <w:instrText xml:space="preserve"> PAGEREF _Toc286066959 \h </w:instrText>
         </w:r>
         <w:r>
           <w:rPr>
@@ -201,7 +201,7 @@
           <w:szCs w:val="22"/>
         </w:rPr>
       </w:pPr>
-      <w:hyperlink w:anchor="_Toc286002287" w:history="1">
+      <w:hyperlink w:anchor="_Toc286066960" w:history="1">
         <w:r>
           <w:rPr>
             <w:rStyle w:val="Hyperlink"/>
@@ -247,7 +247,7 @@
             <w:noProof/>
             <w:webHidden/>
           </w:rPr>
-          <w:instrText xml:space="preserve"> PAGEREF _Toc286002287 \h </w:instrText>
+          <w:instrText xml:space="preserve"> PAGEREF _Toc286066960 \h </w:instrText>
         </w:r>
         <w:r>
           <w:rPr>
@@ -293,7 +293,7 @@
           <w:szCs w:val="22"/>
         </w:rPr>
       </w:pPr>
-      <w:hyperlink w:anchor="_Toc286002288" w:history="1">
+      <w:hyperlink w:anchor="_Toc286066961" w:history="1">
         <w:r>
           <w:rPr>
             <w:rStyle w:val="Hyperlink"/>
@@ -339,7 +339,7 @@
             <w:noProof/>
             <w:webHidden/>
           </w:rPr>
-          <w:instrText xml:space="preserve"> PAGEREF _Toc286002288 \h </w:instrText>
+          <w:instrText xml:space="preserve"> PAGEREF _Toc286066961 \h </w:instrText>
         </w:r>
         <w:r>
           <w:rPr>
@@ -381,7 +381,7 @@
           <w:szCs w:val="22"/>
         </w:rPr>
       </w:pPr>
-      <w:hyperlink w:anchor="_Toc286002289" w:history="1">
+      <w:hyperlink w:anchor="_Toc286066962" w:history="1">
         <w:r>
           <w:rPr>
             <w:rStyle w:val="Hyperlink"/>
@@ -427,7 +427,7 @@
             <w:noProof/>
             <w:webHidden/>
           </w:rPr>
-          <w:instrText xml:space="preserve"> PAGEREF _Toc286002289 \h </w:instrText>
+          <w:instrText xml:space="preserve"> PAGEREF _Toc286066962 \h </w:instrText>
         </w:r>
         <w:r>
           <w:rPr>
@@ -469,7 +469,7 @@
           <w:szCs w:val="22"/>
         </w:rPr>
       </w:pPr>
-      <w:hyperlink w:anchor="_Toc286002290" w:history="1">
+      <w:hyperlink w:anchor="_Toc286066963" w:history="1">
         <w:r>
           <w:rPr>
             <w:rStyle w:val="Hyperlink"/>
@@ -515,7 +515,7 @@
             <w:noProof/>
             <w:webHidden/>
           </w:rPr>
-          <w:instrText xml:space="preserve"> PAGEREF _Toc286002290 \h </w:instrText>
+          <w:instrText xml:space="preserve"> PAGEREF _Toc286066963 \h </w:instrText>
         </w:r>
         <w:r>
           <w:rPr>
@@ -560,7 +560,7 @@
           <w:szCs w:val="22"/>
         </w:rPr>
       </w:pPr>
-      <w:hyperlink w:anchor="_Toc286002291" w:history="1">
+      <w:hyperlink w:anchor="_Toc286066964" w:history="1">
         <w:r>
           <w:rPr>
             <w:rStyle w:val="Hyperlink"/>
@@ -588,7 +588,7 @@
             <w:noProof/>
             <w:webHidden/>
           </w:rPr>
-          <w:instrText xml:space="preserve"> PAGEREF _Toc286002291 \h </w:instrText>
+          <w:instrText xml:space="preserve"> PAGEREF _Toc286066964 \h </w:instrText>
         </w:r>
         <w:r>
           <w:rPr>
@@ -634,7 +634,7 @@
           <w:szCs w:val="22"/>
         </w:rPr>
       </w:pPr>
-      <w:hyperlink w:anchor="_Toc286002292" w:history="1">
+      <w:hyperlink w:anchor="_Toc286066965" w:history="1">
         <w:r>
           <w:rPr>
             <w:rStyle w:val="Hyperlink"/>
@@ -680,7 +680,7 @@
             <w:noProof/>
             <w:webHidden/>
           </w:rPr>
-          <w:instrText xml:space="preserve"> PAGEREF _Toc286002292 \h </w:instrText>
+          <w:instrText xml:space="preserve"> PAGEREF _Toc286066965 \h </w:instrText>
         </w:r>
         <w:r>
           <w:rPr>
@@ -726,7 +726,7 @@
           <w:szCs w:val="22"/>
         </w:rPr>
       </w:pPr>
-      <w:hyperlink w:anchor="_Toc286002293" w:history="1">
+      <w:hyperlink w:anchor="_Toc286066966" w:history="1">
         <w:r>
           <w:rPr>
             <w:rStyle w:val="Hyperlink"/>
@@ -772,7 +772,7 @@
             <w:noProof/>
             <w:webHidden/>
           </w:rPr>
-          <w:instrText xml:space="preserve"> PAGEREF _Toc286002293 \h </w:instrText>
+          <w:instrText xml:space="preserve"> PAGEREF _Toc286066966 \h </w:instrText>
         </w:r>
         <w:r>
           <w:rPr>
@@ -814,7 +814,7 @@
           <w:szCs w:val="22"/>
         </w:rPr>
       </w:pPr>
-      <w:hyperlink w:anchor="_Toc286002294" w:history="1">
+      <w:hyperlink w:anchor="_Toc286066967" w:history="1">
         <w:r>
           <w:rPr>
             <w:rStyle w:val="Hyperlink"/>
@@ -839,7 +839,7 @@
             <w:rFonts w:asciiTheme="majorHAnsi" w:hAnsiTheme="majorHAnsi"/>
             <w:noProof/>
           </w:rPr>
-          <w:t>Prompt Given Example</w:t>
+          <w:t>Prompt Given Example – Absolute Program</w:t>
         </w:r>
         <w:r>
           <w:rPr>
@@ -860,7 +860,7 @@
             <w:noProof/>
             <w:webHidden/>
           </w:rPr>
-          <w:instrText xml:space="preserve"> PAGEREF _Toc286002294 \h </w:instrText>
+          <w:instrText xml:space="preserve"> PAGEREF _Toc286066967 \h </w:instrText>
         </w:r>
         <w:r>
           <w:rPr>
@@ -902,7 +902,7 @@
           <w:szCs w:val="22"/>
         </w:rPr>
       </w:pPr>
-      <w:hyperlink w:anchor="_Toc286002295" w:history="1">
+      <w:hyperlink w:anchor="_Toc286066968" w:history="1">
         <w:r>
           <w:rPr>
             <w:rStyle w:val="Hyperlink"/>
@@ -927,7 +927,7 @@
             <w:rFonts w:asciiTheme="majorHAnsi" w:hAnsiTheme="majorHAnsi"/>
             <w:noProof/>
           </w:rPr>
-          <w:t>Absolute Program</w:t>
+          <w:t>Relative Program</w:t>
         </w:r>
         <w:r>
           <w:rPr>
@@ -948,7 +948,7 @@
             <w:noProof/>
             <w:webHidden/>
           </w:rPr>
-          <w:instrText xml:space="preserve"> PAGEREF _Toc286002295 \h </w:instrText>
+          <w:instrText xml:space="preserve"> PAGEREF _Toc286066968 \h </w:instrText>
         </w:r>
         <w:r>
           <w:rPr>
@@ -990,7 +990,7 @@
           <w:szCs w:val="22"/>
         </w:rPr>
       </w:pPr>
-      <w:hyperlink w:anchor="_Toc286002296" w:history="1">
+      <w:hyperlink w:anchor="_Toc286066969" w:history="1">
         <w:r>
           <w:rPr>
             <w:rStyle w:val="Hyperlink"/>
@@ -1015,7 +1015,7 @@
             <w:rFonts w:asciiTheme="majorHAnsi" w:hAnsiTheme="majorHAnsi"/>
             <w:noProof/>
           </w:rPr>
-          <w:t>Relative Program</w:t>
+          <w:t>Absolute Program Using Each Machine and Pseudo-op</w:t>
         </w:r>
         <w:r>
           <w:rPr>
@@ -1036,7 +1036,7 @@
             <w:noProof/>
             <w:webHidden/>
           </w:rPr>
-          <w:instrText xml:space="preserve"> PAGEREF _Toc286002296 \h </w:instrText>
+          <w:instrText xml:space="preserve"> PAGEREF _Toc286066969 \h </w:instrText>
         </w:r>
         <w:r>
           <w:rPr>
@@ -1078,7 +1078,7 @@
           <w:szCs w:val="22"/>
         </w:rPr>
       </w:pPr>
-      <w:hyperlink w:anchor="_Toc286002297" w:history="1">
+      <w:hyperlink w:anchor="_Toc286066970" w:history="1">
         <w:r>
           <w:rPr>
             <w:rStyle w:val="Hyperlink"/>
@@ -1103,7 +1103,7 @@
             <w:rFonts w:asciiTheme="majorHAnsi" w:hAnsiTheme="majorHAnsi"/>
             <w:noProof/>
           </w:rPr>
-          <w:t>Absolute Program Using Each Machine and Pseudo-op</w:t>
+          <w:t>Relative Program Using Each Machine and Pseudo-op</w:t>
         </w:r>
         <w:r>
           <w:rPr>
@@ -1124,7 +1124,7 @@
             <w:noProof/>
             <w:webHidden/>
           </w:rPr>
-          <w:instrText xml:space="preserve"> PAGEREF _Toc286002297 \h </w:instrText>
+          <w:instrText xml:space="preserve"> PAGEREF _Toc286066970 \h </w:instrText>
         </w:r>
         <w:r>
           <w:rPr>
@@ -1166,7 +1166,7 @@
           <w:szCs w:val="22"/>
         </w:rPr>
       </w:pPr>
-      <w:hyperlink w:anchor="_Toc286002298" w:history="1">
+      <w:hyperlink w:anchor="_Toc286066971" w:history="1">
         <w:r>
           <w:rPr>
             <w:rStyle w:val="Hyperlink"/>
@@ -1191,7 +1191,7 @@
             <w:rFonts w:asciiTheme="majorHAnsi" w:hAnsiTheme="majorHAnsi"/>
             <w:noProof/>
           </w:rPr>
-          <w:t>Relative Program Using Each Machine and Pseudo-op</w:t>
+          <w:t>Program with Maximum Symbols, Literals, and Source Records</w:t>
         </w:r>
         <w:r>
           <w:rPr>
@@ -1212,7 +1212,7 @@
             <w:noProof/>
             <w:webHidden/>
           </w:rPr>
-          <w:instrText xml:space="preserve"> PAGEREF _Toc286002298 \h </w:instrText>
+          <w:instrText xml:space="preserve"> PAGEREF _Toc286066971 \h </w:instrText>
         </w:r>
         <w:r>
           <w:rPr>
@@ -1254,7 +1254,7 @@
           <w:szCs w:val="22"/>
         </w:rPr>
       </w:pPr>
-      <w:hyperlink w:anchor="_Toc286002299" w:history="1">
+      <w:hyperlink w:anchor="_Toc286066972" w:history="1">
         <w:r>
           <w:rPr>
             <w:rStyle w:val="Hyperlink"/>
@@ -1279,7 +1279,7 @@
             <w:rFonts w:asciiTheme="majorHAnsi" w:hAnsiTheme="majorHAnsi"/>
             <w:noProof/>
           </w:rPr>
-          <w:t>Program with Maximum Symbols, Literals, and Source Records</w:t>
+          <w:t>Program Using Forward Referencing</w:t>
         </w:r>
         <w:r>
           <w:rPr>
@@ -1300,7 +1300,7 @@
             <w:noProof/>
             <w:webHidden/>
           </w:rPr>
-          <w:instrText xml:space="preserve"> PAGEREF _Toc286002299 \h </w:instrText>
+          <w:instrText xml:space="preserve"> PAGEREF _Toc286066972 \h </w:instrText>
         </w:r>
         <w:r>
           <w:rPr>
@@ -1342,7 +1342,7 @@
           <w:szCs w:val="22"/>
         </w:rPr>
       </w:pPr>
-      <w:hyperlink w:anchor="_Toc286002300" w:history="1">
+      <w:hyperlink w:anchor="_Toc286066973" w:history="1">
         <w:r>
           <w:rPr>
             <w:rStyle w:val="Hyperlink"/>
@@ -1367,7 +1367,7 @@
             <w:rFonts w:asciiTheme="majorHAnsi" w:hAnsiTheme="majorHAnsi"/>
             <w:noProof/>
           </w:rPr>
-          <w:t>Program Using Forward Referencing</w:t>
+          <w:t>Program Beginning Execution at Last Memory Address</w:t>
         </w:r>
         <w:r>
           <w:rPr>
@@ -1388,7 +1388,7 @@
             <w:noProof/>
             <w:webHidden/>
           </w:rPr>
-          <w:instrText xml:space="preserve"> PAGEREF _Toc286002300 \h </w:instrText>
+          <w:instrText xml:space="preserve"> PAGEREF _Toc286066973 \h </w:instrText>
         </w:r>
         <w:r>
           <w:rPr>
@@ -1430,7 +1430,7 @@
           <w:szCs w:val="22"/>
         </w:rPr>
       </w:pPr>
-      <w:hyperlink w:anchor="_Toc286002301" w:history="1">
+      <w:hyperlink w:anchor="_Toc286066974" w:history="1">
         <w:r>
           <w:rPr>
             <w:rStyle w:val="Hyperlink"/>
@@ -1455,7 +1455,7 @@
             <w:rFonts w:asciiTheme="majorHAnsi" w:hAnsiTheme="majorHAnsi"/>
             <w:noProof/>
           </w:rPr>
-          <w:t>Program Beginning Execution at Last Memory Address</w:t>
+          <w:t>Program Spanning Page Boundary</w:t>
         </w:r>
         <w:r>
           <w:rPr>
@@ -1476,7 +1476,7 @@
             <w:noProof/>
             <w:webHidden/>
           </w:rPr>
-          <w:instrText xml:space="preserve"> PAGEREF _Toc286002301 \h </w:instrText>
+          <w:instrText xml:space="preserve"> PAGEREF _Toc286066974 \h </w:instrText>
         </w:r>
         <w:r>
           <w:rPr>
@@ -1518,7 +1518,7 @@
           <w:szCs w:val="22"/>
         </w:rPr>
       </w:pPr>
-      <w:hyperlink w:anchor="_Toc286002302" w:history="1">
+      <w:hyperlink w:anchor="_Toc286066975" w:history="1">
         <w:r>
           <w:rPr>
             <w:rStyle w:val="Hyperlink"/>
@@ -1543,7 +1543,7 @@
             <w:rFonts w:asciiTheme="majorHAnsi" w:hAnsiTheme="majorHAnsi"/>
             <w:noProof/>
           </w:rPr>
-          <w:t>Program Spanning Page Boundary</w:t>
+          <w:t>Incorrect Use of Literal</w:t>
         </w:r>
         <w:r>
           <w:rPr>
@@ -1564,95 +1564,7 @@
             <w:noProof/>
             <w:webHidden/>
           </w:rPr>
-          <w:instrText xml:space="preserve"> PAGEREF _Toc286002302 \h </w:instrText>
-        </w:r>
-        <w:r>
-          <w:rPr>
-            <w:noProof/>
-            <w:webHidden/>
-          </w:rPr>
-        </w:r>
-        <w:r>
-          <w:rPr>
-            <w:noProof/>
-            <w:webHidden/>
-          </w:rPr>
-          <w:fldChar w:fldCharType="separate"/>
-        </w:r>
-        <w:r>
-          <w:rPr>
-            <w:noProof/>
-            <w:webHidden/>
-          </w:rPr>
-          <w:t>4</w:t>
-        </w:r>
-        <w:r>
-          <w:rPr>
-            <w:noProof/>
-            <w:webHidden/>
-          </w:rPr>
-          <w:fldChar w:fldCharType="end"/>
-        </w:r>
-      </w:hyperlink>
-    </w:p>
-    <w:p>
-      <w:pPr>
-        <w:pStyle w:val="TOC3"/>
-        <w:rPr>
-          <w:rFonts w:asciiTheme="minorHAnsi" w:eastAsiaTheme="minorEastAsia" w:hAnsiTheme="minorHAnsi" w:cstheme="minorBidi"/>
-          <w:noProof/>
-          <w:color w:val="auto"/>
-          <w:sz w:val="22"/>
-          <w:szCs w:val="22"/>
-        </w:rPr>
-      </w:pPr>
-      <w:hyperlink w:anchor="_Toc286002303" w:history="1">
-        <w:r>
-          <w:rPr>
-            <w:rStyle w:val="Hyperlink"/>
-            <w:rFonts w:ascii="Cambria" w:hAnsi="Cambria"/>
-            <w:noProof/>
-          </w:rPr>
-          <w:t>j.</w:t>
-        </w:r>
-        <w:r>
-          <w:rPr>
-            <w:rFonts w:asciiTheme="minorHAnsi" w:eastAsiaTheme="minorEastAsia" w:hAnsiTheme="minorHAnsi" w:cstheme="minorBidi"/>
-            <w:noProof/>
-            <w:color w:val="auto"/>
-            <w:sz w:val="22"/>
-            <w:szCs w:val="22"/>
-          </w:rPr>
-          <w:tab/>
-        </w:r>
-        <w:r>
-          <w:rPr>
-            <w:rStyle w:val="Hyperlink"/>
-            <w:rFonts w:asciiTheme="majorHAnsi" w:hAnsiTheme="majorHAnsi"/>
-            <w:noProof/>
-          </w:rPr>
-          <w:t>Incorrect Use of Literal</w:t>
-        </w:r>
-        <w:r>
-          <w:rPr>
-            <w:noProof/>
-            <w:webHidden/>
-          </w:rPr>
-          <w:tab/>
-        </w:r>
-        <w:r>
-          <w:rPr>
-            <w:noProof/>
-            <w:webHidden/>
-          </w:rPr>
-          <w:fldChar w:fldCharType="begin"/>
-        </w:r>
-        <w:r>
-          <w:rPr>
-            <w:noProof/>
-            <w:webHidden/>
-          </w:rPr>
-          <w:instrText xml:space="preserve"> PAGEREF _Toc286002303 \h </w:instrText>
+          <w:instrText xml:space="preserve"> PAGEREF _Toc286066975 \h </w:instrText>
         </w:r>
         <w:r>
           <w:rPr>
@@ -1701,7 +1613,7 @@
           <w:bCs w:val="0"/>
         </w:rPr>
       </w:pPr>
-      <w:bookmarkStart w:id="0" w:name="_Toc286002285"/>
+      <w:bookmarkStart w:id="0" w:name="_Toc286066958"/>
       <w:r>
         <w:rPr>
           <w:rFonts w:asciiTheme="majorHAnsi" w:hAnsiTheme="majorHAnsi"/>
@@ -1758,7 +1670,7 @@
           <w:bCs w:val="0"/>
         </w:rPr>
       </w:pPr>
-      <w:bookmarkStart w:id="1" w:name="_Toc286002286"/>
+      <w:bookmarkStart w:id="1" w:name="_Toc286066959"/>
       <w:r>
         <w:rPr>
           <w:rFonts w:asciiTheme="majorHAnsi" w:hAnsiTheme="majorHAnsi"/>
@@ -1781,7 +1693,7 @@
           <w:b w:val="0"/>
         </w:rPr>
       </w:pPr>
-      <w:bookmarkStart w:id="2" w:name="_Toc286002287"/>
+      <w:bookmarkStart w:id="2" w:name="_Toc286066960"/>
       <w:r>
         <w:rPr>
           <w:rFonts w:asciiTheme="majorHAnsi" w:hAnsiTheme="majorHAnsi"/>
@@ -1818,7 +1730,7 @@
           <w:b w:val="0"/>
         </w:rPr>
       </w:pPr>
-      <w:bookmarkStart w:id="3" w:name="_Toc286002288"/>
+      <w:bookmarkStart w:id="3" w:name="_Toc286066961"/>
       <w:r>
         <w:rPr>
           <w:rFonts w:asciiTheme="majorHAnsi" w:hAnsiTheme="majorHAnsi"/>
@@ -1840,7 +1752,7 @@
           <w:b w:val="0"/>
         </w:rPr>
       </w:pPr>
-      <w:bookmarkStart w:id="4" w:name="_Toc286002289"/>
+      <w:bookmarkStart w:id="4" w:name="_Toc286066962"/>
       <w:r>
         <w:rPr>
           <w:rFonts w:asciiTheme="majorHAnsi" w:hAnsiTheme="majorHAnsi"/>
@@ -1912,7 +1824,7 @@
           <w:b w:val="0"/>
         </w:rPr>
       </w:pPr>
-      <w:bookmarkStart w:id="5" w:name="_Toc286002290"/>
+      <w:bookmarkStart w:id="5" w:name="_Toc286066963"/>
       <w:r>
         <w:rPr>
           <w:rFonts w:asciiTheme="majorHAnsi" w:hAnsiTheme="majorHAnsi"/>
@@ -1935,7 +1847,7 @@
           <w:bCs w:val="0"/>
         </w:rPr>
       </w:pPr>
-      <w:bookmarkStart w:id="6" w:name="_Toc286002291"/>
+      <w:bookmarkStart w:id="6" w:name="_Toc286066964"/>
       <w:r>
         <w:rPr>
           <w:rFonts w:asciiTheme="majorHAnsi" w:hAnsiTheme="majorHAnsi"/>
@@ -1966,7 +1878,7 @@
           <w:b w:val="0"/>
         </w:rPr>
       </w:pPr>
-      <w:bookmarkStart w:id="7" w:name="_Toc286002292"/>
+      <w:bookmarkStart w:id="7" w:name="_Toc286066965"/>
       <w:r>
         <w:rPr>
           <w:rFonts w:asciiTheme="majorHAnsi" w:hAnsiTheme="majorHAnsi"/>
@@ -2009,7 +1921,7 @@
           <w:b w:val="0"/>
         </w:rPr>
       </w:pPr>
-      <w:bookmarkStart w:id="8" w:name="_Toc286002293"/>
+      <w:bookmarkStart w:id="8" w:name="_Toc286066966"/>
       <w:r>
         <w:rPr>
           <w:rFonts w:asciiTheme="majorHAnsi" w:hAnsiTheme="majorHAnsi"/>
@@ -2043,7 +1955,7 @@
         </w:rPr>
         <w:t xml:space="preserve"> </w:t>
       </w:r>
-      <w:bookmarkStart w:id="9" w:name="_Toc286002294"/>
+      <w:bookmarkStart w:id="9" w:name="_Toc286066967"/>
       <w:r>
         <w:rPr>
           <w:rFonts w:asciiTheme="majorHAnsi" w:hAnsiTheme="majorHAnsi"/>
@@ -2052,6 +1964,15 @@
           <w:szCs w:val="24"/>
         </w:rPr>
         <w:t>Prompt Given Example</w:t>
+      </w:r>
+      <w:r>
+        <w:rPr>
+          <w:rFonts w:asciiTheme="majorHAnsi" w:hAnsiTheme="majorHAnsi"/>
+          <w:b w:val="0"/>
+          <w:sz w:val="24"/>
+          <w:szCs w:val="24"/>
+        </w:rPr>
+        <w:t xml:space="preserve"> – Absolute Program</w:t>
       </w:r>
       <w:bookmarkEnd w:id="9"/>
     </w:p>
@@ -2076,7 +1997,7 @@
       <w:tr>
         <w:tc>
           <w:tcPr>
-            <w:tcW w:w="5094" w:type="dxa"/>
+            <w:tcW w:w="4712" w:type="dxa"/>
           </w:tcPr>
           <w:p>
             <w:pPr>
@@ -2095,7 +2016,7 @@
         </w:tc>
         <w:tc>
           <w:tcPr>
-            <w:tcW w:w="5094" w:type="dxa"/>
+            <w:tcW w:w="4756" w:type="dxa"/>
           </w:tcPr>
           <w:p>
             <w:pPr>
@@ -2116,7 +2037,7 @@
       <w:tr>
         <w:tc>
           <w:tcPr>
-            <w:tcW w:w="5094" w:type="dxa"/>
+            <w:tcW w:w="4712" w:type="dxa"/>
           </w:tcPr>
           <w:p>
             <w:pPr>
@@ -3043,7 +2964,7 @@
         </w:tc>
         <w:tc>
           <w:tcPr>
-            <w:tcW w:w="5094" w:type="dxa"/>
+            <w:tcW w:w="4756" w:type="dxa"/>
           </w:tcPr>
           <w:p>
             <w:pPr>
@@ -3552,7 +3473,7 @@
       <w:tr>
         <w:tc>
           <w:tcPr>
-            <w:tcW w:w="5094" w:type="dxa"/>
+            <w:tcW w:w="4712" w:type="dxa"/>
           </w:tcPr>
           <w:p>
             <w:pPr>
@@ -3579,7 +3500,7 @@
         </w:tc>
         <w:tc>
           <w:tcPr>
-            <w:tcW w:w="5094" w:type="dxa"/>
+            <w:tcW w:w="4756" w:type="dxa"/>
           </w:tcPr>
           <w:p>
             <w:pPr>
@@ -3604,16 +3525,18 @@
           <w:ilvl w:val="1"/>
           <w:numId w:val="9"/>
         </w:numPr>
+        <w:tabs>
+          <w:tab w:val="left" w:pos="900"/>
+        </w:tabs>
         <w:ind w:left="900"/>
         <w:rPr>
           <w:rFonts w:asciiTheme="majorHAnsi" w:hAnsiTheme="majorHAnsi"/>
           <w:b w:val="0"/>
-          <w:i/>
           <w:sz w:val="24"/>
           <w:szCs w:val="24"/>
         </w:rPr>
       </w:pPr>
-      <w:bookmarkStart w:id="10" w:name="_Toc286002295"/>
+      <w:bookmarkStart w:id="10" w:name="_Toc286066968"/>
       <w:r>
         <w:rPr>
           <w:rFonts w:asciiTheme="majorHAnsi" w:hAnsiTheme="majorHAnsi"/>
@@ -3621,25 +3544,7 @@
           <w:sz w:val="24"/>
           <w:szCs w:val="24"/>
         </w:rPr>
-        <w:t xml:space="preserve">Absolute </w:t>
-      </w:r>
-      <w:r>
-        <w:rPr>
-          <w:rFonts w:asciiTheme="majorHAnsi" w:hAnsiTheme="majorHAnsi"/>
-          <w:b w:val="0"/>
-          <w:sz w:val="24"/>
-          <w:szCs w:val="24"/>
-        </w:rPr>
-        <w:t>P</w:t>
-      </w:r>
-      <w:r>
-        <w:rPr>
-          <w:rFonts w:asciiTheme="majorHAnsi" w:hAnsiTheme="majorHAnsi"/>
-          <w:b w:val="0"/>
-          <w:sz w:val="24"/>
-          <w:szCs w:val="24"/>
-        </w:rPr>
-        <w:t>rogram</w:t>
+        <w:t>Relative Program</w:t>
       </w:r>
       <w:bookmarkEnd w:id="10"/>
     </w:p>
@@ -3658,8 +3563,8 @@
         <w:tblLook w:val="04A0"/>
       </w:tblPr>
       <w:tblGrid>
-        <w:gridCol w:w="4750"/>
-        <w:gridCol w:w="4718"/>
+        <w:gridCol w:w="4712"/>
+        <w:gridCol w:w="4756"/>
       </w:tblGrid>
       <w:tr>
         <w:tc>
@@ -3711,58 +3616,748 @@
               <w:autoSpaceDE w:val="0"/>
               <w:autoSpaceDN w:val="0"/>
               <w:adjustRightInd w:val="0"/>
-              <w:ind w:left="720"/>
-              <w:rPr>
-                <w:rFonts w:ascii="Courier New" w:hAnsi="Courier New" w:cs="Courier New"/>
-                <w:color w:val="auto"/>
-                <w:sz w:val="20"/>
-                <w:szCs w:val="20"/>
-              </w:rPr>
-            </w:pPr>
-            <w:r>
-              <w:rPr>
-                <w:rFonts w:ascii="Courier New" w:hAnsi="Courier New" w:cs="Courier New"/>
-                <w:color w:val="auto"/>
-                <w:sz w:val="20"/>
-                <w:szCs w:val="20"/>
-              </w:rPr>
-              <w:t>.ORIG x30</w:t>
-            </w:r>
-            <w:r>
-              <w:rPr>
-                <w:rFonts w:ascii="Courier New" w:hAnsi="Courier New" w:cs="Courier New"/>
-                <w:color w:val="auto"/>
-                <w:sz w:val="20"/>
-                <w:szCs w:val="20"/>
-              </w:rPr>
-              <w:t>0</w:t>
-            </w:r>
-            <w:r>
-              <w:rPr>
-                <w:rFonts w:ascii="Courier New" w:hAnsi="Courier New" w:cs="Courier New"/>
-                <w:color w:val="auto"/>
-                <w:sz w:val="20"/>
-                <w:szCs w:val="20"/>
-              </w:rPr>
-              <w:t>0</w:t>
-            </w:r>
-          </w:p>
-          <w:p>
-            <w:pPr>
-              <w:autoSpaceDE w:val="0"/>
-              <w:autoSpaceDN w:val="0"/>
-              <w:adjustRightInd w:val="0"/>
-              <w:ind w:left="720"/>
-              <w:rPr>
-                <w:rFonts w:ascii="Courier New" w:hAnsi="Courier New" w:cs="Courier New"/>
-                <w:color w:val="auto"/>
-                <w:sz w:val="20"/>
-                <w:szCs w:val="20"/>
-              </w:rPr>
-            </w:pPr>
-          </w:p>
-          <w:p>
-            <w:pPr>
+              <w:ind w:left="90"/>
+              <w:rPr>
+                <w:rFonts w:ascii="Courier New" w:hAnsi="Courier New" w:cs="Courier New"/>
+                <w:color w:val="auto"/>
+                <w:sz w:val="20"/>
+                <w:szCs w:val="20"/>
+              </w:rPr>
+            </w:pPr>
+            <w:proofErr w:type="spellStart"/>
+            <w:r>
+              <w:rPr>
+                <w:rFonts w:ascii="Courier New" w:hAnsi="Courier New" w:cs="Courier New"/>
+                <w:color w:val="auto"/>
+                <w:sz w:val="20"/>
+                <w:szCs w:val="20"/>
+              </w:rPr>
+              <w:t>RlTest</w:t>
+            </w:r>
+            <w:proofErr w:type="spellEnd"/>
+            <w:r>
+              <w:rPr>
+                <w:rFonts w:ascii="Courier New" w:hAnsi="Courier New" w:cs="Courier New"/>
+                <w:color w:val="auto"/>
+                <w:sz w:val="20"/>
+                <w:szCs w:val="20"/>
+              </w:rPr>
+              <w:t xml:space="preserve"> .ORIG</w:t>
+            </w:r>
+          </w:p>
+          <w:p>
+            <w:pPr>
+              <w:tabs>
+                <w:tab w:val="left" w:pos="1260"/>
+              </w:tabs>
+              <w:autoSpaceDE w:val="0"/>
+              <w:autoSpaceDN w:val="0"/>
+              <w:adjustRightInd w:val="0"/>
+              <w:ind w:left="90"/>
+              <w:rPr>
+                <w:rFonts w:ascii="Courier New" w:hAnsi="Courier New" w:cs="Courier New"/>
+                <w:color w:val="auto"/>
+                <w:sz w:val="20"/>
+                <w:szCs w:val="20"/>
+              </w:rPr>
+            </w:pPr>
+            <w:r>
+              <w:rPr>
+                <w:rFonts w:ascii="Courier New" w:hAnsi="Courier New" w:cs="Courier New"/>
+                <w:color w:val="auto"/>
+                <w:sz w:val="20"/>
+                <w:szCs w:val="20"/>
+              </w:rPr>
+              <w:t>count  .FILL #4</w:t>
+            </w:r>
+          </w:p>
+          <w:p>
+            <w:pPr>
+              <w:autoSpaceDE w:val="0"/>
+              <w:autoSpaceDN w:val="0"/>
+              <w:adjustRightInd w:val="0"/>
+              <w:ind w:left="90"/>
+              <w:rPr>
+                <w:rFonts w:ascii="Courier New" w:hAnsi="Courier New" w:cs="Courier New"/>
+                <w:color w:val="auto"/>
+                <w:sz w:val="20"/>
+                <w:szCs w:val="20"/>
+              </w:rPr>
+            </w:pPr>
+            <w:r>
+              <w:rPr>
+                <w:rFonts w:ascii="Courier New" w:hAnsi="Courier New" w:cs="Courier New"/>
+                <w:color w:val="auto"/>
+                <w:sz w:val="20"/>
+                <w:szCs w:val="20"/>
+              </w:rPr>
+              <w:t xml:space="preserve">Begin  LD </w:t>
+            </w:r>
+            <w:proofErr w:type="spellStart"/>
+            <w:r>
+              <w:rPr>
+                <w:rFonts w:ascii="Courier New" w:hAnsi="Courier New" w:cs="Courier New"/>
+                <w:color w:val="auto"/>
+                <w:sz w:val="20"/>
+                <w:szCs w:val="20"/>
+              </w:rPr>
+              <w:t>ACC,count</w:t>
+            </w:r>
+            <w:proofErr w:type="spellEnd"/>
+            <w:r>
+              <w:rPr>
+                <w:rFonts w:ascii="Courier New" w:hAnsi="Courier New" w:cs="Courier New"/>
+                <w:color w:val="auto"/>
+                <w:sz w:val="20"/>
+                <w:szCs w:val="20"/>
+              </w:rPr>
+              <w:t xml:space="preserve"> </w:t>
+            </w:r>
+            <w:r>
+              <w:rPr>
+                <w:rFonts w:ascii="Courier New" w:hAnsi="Courier New" w:cs="Courier New"/>
+                <w:color w:val="auto"/>
+                <w:sz w:val="20"/>
+                <w:szCs w:val="20"/>
+              </w:rPr>
+              <w:t xml:space="preserve">  </w:t>
+            </w:r>
+            <w:r>
+              <w:rPr>
+                <w:rFonts w:ascii="Courier New" w:hAnsi="Courier New" w:cs="Courier New"/>
+                <w:color w:val="auto"/>
+                <w:sz w:val="20"/>
+                <w:szCs w:val="20"/>
+              </w:rPr>
+              <w:t>;R1 &lt;- 4</w:t>
+            </w:r>
+          </w:p>
+          <w:p>
+            <w:pPr>
+              <w:autoSpaceDE w:val="0"/>
+              <w:autoSpaceDN w:val="0"/>
+              <w:adjustRightInd w:val="0"/>
+              <w:ind w:left="90"/>
+              <w:rPr>
+                <w:rFonts w:ascii="Courier New" w:hAnsi="Courier New" w:cs="Courier New"/>
+                <w:color w:val="auto"/>
+                <w:sz w:val="20"/>
+                <w:szCs w:val="20"/>
+              </w:rPr>
+            </w:pPr>
+            <w:r>
+              <w:rPr>
+                <w:rFonts w:ascii="Courier New" w:hAnsi="Courier New" w:cs="Courier New"/>
+                <w:color w:val="auto"/>
+                <w:sz w:val="20"/>
+                <w:szCs w:val="20"/>
+              </w:rPr>
+              <w:t xml:space="preserve">       LEA R0,msg</w:t>
+            </w:r>
+          </w:p>
+          <w:p>
+            <w:pPr>
+              <w:autoSpaceDE w:val="0"/>
+              <w:autoSpaceDN w:val="0"/>
+              <w:adjustRightInd w:val="0"/>
+              <w:ind w:left="90"/>
+              <w:rPr>
+                <w:rFonts w:ascii="Courier New" w:hAnsi="Courier New" w:cs="Courier New"/>
+                <w:color w:val="auto"/>
+                <w:sz w:val="20"/>
+                <w:szCs w:val="20"/>
+              </w:rPr>
+            </w:pPr>
+            <w:proofErr w:type="gramStart"/>
+            <w:r>
+              <w:rPr>
+                <w:rFonts w:ascii="Courier New" w:hAnsi="Courier New" w:cs="Courier New"/>
+                <w:color w:val="auto"/>
+                <w:sz w:val="20"/>
+                <w:szCs w:val="20"/>
+              </w:rPr>
+              <w:t>loop</w:t>
+            </w:r>
+            <w:proofErr w:type="gramEnd"/>
+            <w:r>
+              <w:rPr>
+                <w:rFonts w:ascii="Courier New" w:hAnsi="Courier New" w:cs="Courier New"/>
+                <w:color w:val="auto"/>
+                <w:sz w:val="20"/>
+                <w:szCs w:val="20"/>
+              </w:rPr>
+              <w:t xml:space="preserve">   TRAP x22    </w:t>
+            </w:r>
+            <w:r>
+              <w:rPr>
+                <w:rFonts w:ascii="Courier New" w:hAnsi="Courier New" w:cs="Courier New"/>
+                <w:color w:val="auto"/>
+                <w:sz w:val="20"/>
+                <w:szCs w:val="20"/>
+              </w:rPr>
+              <w:t xml:space="preserve">   </w:t>
+            </w:r>
+            <w:r>
+              <w:rPr>
+                <w:rFonts w:ascii="Courier New" w:hAnsi="Courier New" w:cs="Courier New"/>
+                <w:color w:val="auto"/>
+                <w:sz w:val="20"/>
+                <w:szCs w:val="20"/>
+              </w:rPr>
+              <w:t>;print "hi! "</w:t>
+            </w:r>
+          </w:p>
+          <w:p>
+            <w:pPr>
+              <w:autoSpaceDE w:val="0"/>
+              <w:autoSpaceDN w:val="0"/>
+              <w:adjustRightInd w:val="0"/>
+              <w:ind w:left="90"/>
+              <w:rPr>
+                <w:rFonts w:ascii="Courier New" w:hAnsi="Courier New" w:cs="Courier New"/>
+                <w:color w:val="auto"/>
+                <w:sz w:val="20"/>
+                <w:szCs w:val="20"/>
+              </w:rPr>
+            </w:pPr>
+            <w:r>
+              <w:rPr>
+                <w:rFonts w:ascii="Courier New" w:hAnsi="Courier New" w:cs="Courier New"/>
+                <w:color w:val="auto"/>
+                <w:sz w:val="20"/>
+                <w:szCs w:val="20"/>
+              </w:rPr>
+              <w:t xml:space="preserve">       ADD ACC,ACC,#-1 ;R1--</w:t>
+            </w:r>
+          </w:p>
+          <w:p>
+            <w:pPr>
+              <w:autoSpaceDE w:val="0"/>
+              <w:autoSpaceDN w:val="0"/>
+              <w:adjustRightInd w:val="0"/>
+              <w:ind w:left="90"/>
+              <w:rPr>
+                <w:rFonts w:ascii="Courier New" w:hAnsi="Courier New" w:cs="Courier New"/>
+                <w:color w:val="auto"/>
+                <w:sz w:val="20"/>
+                <w:szCs w:val="20"/>
+              </w:rPr>
+            </w:pPr>
+            <w:r>
+              <w:rPr>
+                <w:rFonts w:ascii="Courier New" w:hAnsi="Courier New" w:cs="Courier New"/>
+                <w:color w:val="auto"/>
+                <w:sz w:val="20"/>
+                <w:szCs w:val="20"/>
+              </w:rPr>
+              <w:t xml:space="preserve">       </w:t>
+            </w:r>
+            <w:r>
+              <w:rPr>
+                <w:rFonts w:ascii="Courier New" w:hAnsi="Courier New" w:cs="Courier New"/>
+                <w:color w:val="auto"/>
+                <w:sz w:val="20"/>
+                <w:szCs w:val="20"/>
+              </w:rPr>
+              <w:t>BRP loop</w:t>
+            </w:r>
+          </w:p>
+          <w:p>
+            <w:pPr>
+              <w:autoSpaceDE w:val="0"/>
+              <w:autoSpaceDN w:val="0"/>
+              <w:adjustRightInd w:val="0"/>
+              <w:ind w:left="90"/>
+              <w:rPr>
+                <w:rFonts w:ascii="Courier New" w:hAnsi="Courier New" w:cs="Courier New"/>
+                <w:color w:val="auto"/>
+                <w:sz w:val="20"/>
+                <w:szCs w:val="20"/>
+              </w:rPr>
+            </w:pPr>
+            <w:r>
+              <w:rPr>
+                <w:rFonts w:ascii="Courier New" w:hAnsi="Courier New" w:cs="Courier New"/>
+                <w:color w:val="auto"/>
+                <w:sz w:val="20"/>
+                <w:szCs w:val="20"/>
+              </w:rPr>
+              <w:t xml:space="preserve">       JMP Next</w:t>
+            </w:r>
+          </w:p>
+          <w:p>
+            <w:pPr>
+              <w:autoSpaceDE w:val="0"/>
+              <w:autoSpaceDN w:val="0"/>
+              <w:adjustRightInd w:val="0"/>
+              <w:ind w:left="90"/>
+              <w:rPr>
+                <w:rFonts w:ascii="Courier New" w:hAnsi="Courier New" w:cs="Courier New"/>
+                <w:color w:val="auto"/>
+                <w:sz w:val="20"/>
+                <w:szCs w:val="20"/>
+              </w:rPr>
+            </w:pPr>
+            <w:proofErr w:type="spellStart"/>
+            <w:proofErr w:type="gramStart"/>
+            <w:r>
+              <w:rPr>
+                <w:rFonts w:ascii="Courier New" w:hAnsi="Courier New" w:cs="Courier New"/>
+                <w:color w:val="auto"/>
+                <w:sz w:val="20"/>
+                <w:szCs w:val="20"/>
+              </w:rPr>
+              <w:t>msg</w:t>
+            </w:r>
+            <w:proofErr w:type="spellEnd"/>
+            <w:proofErr w:type="gramEnd"/>
+            <w:r>
+              <w:rPr>
+                <w:rFonts w:ascii="Courier New" w:hAnsi="Courier New" w:cs="Courier New"/>
+                <w:color w:val="auto"/>
+                <w:sz w:val="20"/>
+                <w:szCs w:val="20"/>
+              </w:rPr>
+              <w:t xml:space="preserve">    .STRZ "hi! "</w:t>
+            </w:r>
+          </w:p>
+          <w:p>
+            <w:pPr>
+              <w:autoSpaceDE w:val="0"/>
+              <w:autoSpaceDN w:val="0"/>
+              <w:adjustRightInd w:val="0"/>
+              <w:ind w:left="90"/>
+              <w:rPr>
+                <w:rFonts w:ascii="Courier New" w:hAnsi="Courier New" w:cs="Courier New"/>
+                <w:color w:val="auto"/>
+                <w:sz w:val="20"/>
+                <w:szCs w:val="20"/>
+              </w:rPr>
+            </w:pPr>
+            <w:r>
+              <w:rPr>
+                <w:rFonts w:ascii="Courier New" w:hAnsi="Courier New" w:cs="Courier New"/>
+                <w:color w:val="auto"/>
+                <w:sz w:val="20"/>
+                <w:szCs w:val="20"/>
+              </w:rPr>
+              <w:t>Next</w:t>
+            </w:r>
+            <w:r>
+              <w:rPr>
+                <w:rFonts w:ascii="Courier New" w:hAnsi="Courier New" w:cs="Courier New"/>
+                <w:color w:val="auto"/>
+                <w:sz w:val="20"/>
+                <w:szCs w:val="20"/>
+              </w:rPr>
+              <w:t xml:space="preserve"> </w:t>
+            </w:r>
+            <w:r>
+              <w:rPr>
+                <w:rFonts w:ascii="Courier New" w:hAnsi="Courier New" w:cs="Courier New"/>
+                <w:color w:val="auto"/>
+                <w:sz w:val="20"/>
+                <w:szCs w:val="20"/>
+              </w:rPr>
+              <w:t xml:space="preserve"> </w:t>
+            </w:r>
+            <w:r>
+              <w:rPr>
+                <w:rFonts w:ascii="Courier New" w:hAnsi="Courier New" w:cs="Courier New"/>
+                <w:color w:val="auto"/>
+                <w:sz w:val="20"/>
+                <w:szCs w:val="20"/>
+              </w:rPr>
+              <w:t xml:space="preserve"> </w:t>
+            </w:r>
+            <w:r>
+              <w:rPr>
+                <w:rFonts w:ascii="Courier New" w:hAnsi="Courier New" w:cs="Courier New"/>
+                <w:color w:val="auto"/>
+                <w:sz w:val="20"/>
+                <w:szCs w:val="20"/>
+              </w:rPr>
+              <w:t xml:space="preserve">AND R0,R0,x0 </w:t>
+            </w:r>
+            <w:r>
+              <w:rPr>
+                <w:rFonts w:ascii="Courier New" w:hAnsi="Courier New" w:cs="Courier New"/>
+                <w:color w:val="auto"/>
+                <w:sz w:val="20"/>
+                <w:szCs w:val="20"/>
+              </w:rPr>
+              <w:t xml:space="preserve">  </w:t>
+            </w:r>
+            <w:r>
+              <w:rPr>
+                <w:rFonts w:ascii="Courier New" w:hAnsi="Courier New" w:cs="Courier New"/>
+                <w:color w:val="auto"/>
+                <w:sz w:val="20"/>
+                <w:szCs w:val="20"/>
+              </w:rPr>
+              <w:t>;R0 &lt;- 0</w:t>
+            </w:r>
+          </w:p>
+          <w:p>
+            <w:pPr>
+              <w:autoSpaceDE w:val="0"/>
+              <w:autoSpaceDN w:val="0"/>
+              <w:adjustRightInd w:val="0"/>
+              <w:ind w:left="90"/>
+              <w:rPr>
+                <w:rFonts w:ascii="Courier New" w:hAnsi="Courier New" w:cs="Courier New"/>
+                <w:color w:val="auto"/>
+                <w:sz w:val="20"/>
+                <w:szCs w:val="20"/>
+              </w:rPr>
+            </w:pPr>
+            <w:r>
+              <w:rPr>
+                <w:rFonts w:ascii="Courier New" w:hAnsi="Courier New" w:cs="Courier New"/>
+                <w:color w:val="auto"/>
+                <w:sz w:val="20"/>
+                <w:szCs w:val="20"/>
+              </w:rPr>
+              <w:t xml:space="preserve">       </w:t>
+            </w:r>
+            <w:r>
+              <w:rPr>
+                <w:rFonts w:ascii="Courier New" w:hAnsi="Courier New" w:cs="Courier New"/>
+                <w:color w:val="auto"/>
+                <w:sz w:val="20"/>
+                <w:szCs w:val="20"/>
+              </w:rPr>
+              <w:t xml:space="preserve">NOT R0,R0 </w:t>
+            </w:r>
+            <w:r>
+              <w:rPr>
+                <w:rFonts w:ascii="Courier New" w:hAnsi="Courier New" w:cs="Courier New"/>
+                <w:color w:val="auto"/>
+                <w:sz w:val="20"/>
+                <w:szCs w:val="20"/>
+              </w:rPr>
+              <w:t xml:space="preserve">     </w:t>
+            </w:r>
+            <w:r>
+              <w:rPr>
+                <w:rFonts w:ascii="Courier New" w:hAnsi="Courier New" w:cs="Courier New"/>
+                <w:color w:val="auto"/>
+                <w:sz w:val="20"/>
+                <w:szCs w:val="20"/>
+              </w:rPr>
+              <w:t>;R0 &lt;- x</w:t>
+            </w:r>
+            <w:r>
+              <w:rPr>
+                <w:rFonts w:ascii="Courier New" w:hAnsi="Courier New" w:cs="Courier New"/>
+                <w:color w:val="auto"/>
+                <w:sz w:val="20"/>
+                <w:szCs w:val="20"/>
+              </w:rPr>
+              <w:t>####</w:t>
+            </w:r>
+          </w:p>
+          <w:p>
+            <w:pPr>
+              <w:autoSpaceDE w:val="0"/>
+              <w:autoSpaceDN w:val="0"/>
+              <w:adjustRightInd w:val="0"/>
+              <w:ind w:left="90"/>
+              <w:rPr>
+                <w:rFonts w:ascii="Courier New" w:hAnsi="Courier New" w:cs="Courier New"/>
+                <w:color w:val="auto"/>
+                <w:sz w:val="20"/>
+                <w:szCs w:val="20"/>
+              </w:rPr>
+            </w:pPr>
+            <w:r>
+              <w:rPr>
+                <w:rFonts w:ascii="Courier New" w:hAnsi="Courier New" w:cs="Courier New"/>
+                <w:color w:val="auto"/>
+                <w:sz w:val="20"/>
+                <w:szCs w:val="20"/>
+              </w:rPr>
+              <w:t xml:space="preserve">       </w:t>
+            </w:r>
+            <w:r>
+              <w:rPr>
+                <w:rFonts w:ascii="Courier New" w:hAnsi="Courier New" w:cs="Courier New"/>
+                <w:color w:val="auto"/>
+                <w:sz w:val="20"/>
+                <w:szCs w:val="20"/>
+              </w:rPr>
+              <w:t>ST R0,Array ;M[Array] &lt;-x</w:t>
+            </w:r>
+            <w:r>
+              <w:rPr>
+                <w:rFonts w:ascii="Courier New" w:hAnsi="Courier New" w:cs="Courier New"/>
+                <w:color w:val="auto"/>
+                <w:sz w:val="20"/>
+                <w:szCs w:val="20"/>
+              </w:rPr>
+              <w:t>####</w:t>
+            </w:r>
+          </w:p>
+          <w:p>
+            <w:pPr>
+              <w:autoSpaceDE w:val="0"/>
+              <w:autoSpaceDN w:val="0"/>
+              <w:adjustRightInd w:val="0"/>
+              <w:ind w:left="90"/>
+              <w:rPr>
+                <w:rFonts w:ascii="Courier New" w:hAnsi="Courier New" w:cs="Courier New"/>
+                <w:color w:val="auto"/>
+                <w:sz w:val="20"/>
+                <w:szCs w:val="20"/>
+              </w:rPr>
+            </w:pPr>
+            <w:r>
+              <w:rPr>
+                <w:rFonts w:ascii="Courier New" w:hAnsi="Courier New" w:cs="Courier New"/>
+                <w:color w:val="auto"/>
+                <w:sz w:val="20"/>
+                <w:szCs w:val="20"/>
+              </w:rPr>
+              <w:t xml:space="preserve">       </w:t>
+            </w:r>
+            <w:r>
+              <w:rPr>
+                <w:rFonts w:ascii="Courier New" w:hAnsi="Courier New" w:cs="Courier New"/>
+                <w:color w:val="auto"/>
+                <w:sz w:val="20"/>
+                <w:szCs w:val="20"/>
+              </w:rPr>
+              <w:t>LEA R5,Array</w:t>
+            </w:r>
+          </w:p>
+          <w:p>
+            <w:pPr>
+              <w:autoSpaceDE w:val="0"/>
+              <w:autoSpaceDN w:val="0"/>
+              <w:adjustRightInd w:val="0"/>
+              <w:ind w:left="90"/>
+              <w:rPr>
+                <w:rFonts w:ascii="Courier New" w:hAnsi="Courier New" w:cs="Courier New"/>
+                <w:color w:val="auto"/>
+                <w:sz w:val="20"/>
+                <w:szCs w:val="20"/>
+              </w:rPr>
+            </w:pPr>
+            <w:r>
+              <w:rPr>
+                <w:rFonts w:ascii="Courier New" w:hAnsi="Courier New" w:cs="Courier New"/>
+                <w:color w:val="auto"/>
+                <w:sz w:val="20"/>
+                <w:szCs w:val="20"/>
+              </w:rPr>
+              <w:t xml:space="preserve">       </w:t>
+            </w:r>
+            <w:r>
+              <w:rPr>
+                <w:rFonts w:ascii="Courier New" w:hAnsi="Courier New" w:cs="Courier New"/>
+                <w:color w:val="auto"/>
+                <w:sz w:val="20"/>
+                <w:szCs w:val="20"/>
+              </w:rPr>
+              <w:t xml:space="preserve">LD R6,=#100 </w:t>
+            </w:r>
+            <w:r>
+              <w:rPr>
+                <w:rFonts w:ascii="Courier New" w:hAnsi="Courier New" w:cs="Courier New"/>
+                <w:color w:val="auto"/>
+                <w:sz w:val="20"/>
+                <w:szCs w:val="20"/>
+              </w:rPr>
+              <w:t xml:space="preserve">   </w:t>
+            </w:r>
+            <w:r>
+              <w:rPr>
+                <w:rFonts w:ascii="Courier New" w:hAnsi="Courier New" w:cs="Courier New"/>
+                <w:color w:val="auto"/>
+                <w:sz w:val="20"/>
+                <w:szCs w:val="20"/>
+              </w:rPr>
+              <w:t>;R6 &lt;= #100</w:t>
+            </w:r>
+          </w:p>
+          <w:p>
+            <w:pPr>
+              <w:autoSpaceDE w:val="0"/>
+              <w:autoSpaceDN w:val="0"/>
+              <w:adjustRightInd w:val="0"/>
+              <w:ind w:left="90"/>
+              <w:rPr>
+                <w:rFonts w:ascii="Courier New" w:hAnsi="Courier New" w:cs="Courier New"/>
+                <w:color w:val="auto"/>
+                <w:sz w:val="20"/>
+                <w:szCs w:val="20"/>
+              </w:rPr>
+            </w:pPr>
+            <w:r>
+              <w:rPr>
+                <w:rFonts w:ascii="Courier New" w:hAnsi="Courier New" w:cs="Courier New"/>
+                <w:color w:val="auto"/>
+                <w:sz w:val="20"/>
+                <w:szCs w:val="20"/>
+              </w:rPr>
+              <w:t xml:space="preserve">       STR R0,R5,#1 </w:t>
+            </w:r>
+          </w:p>
+          <w:p>
+            <w:pPr>
+              <w:autoSpaceDE w:val="0"/>
+              <w:autoSpaceDN w:val="0"/>
+              <w:adjustRightInd w:val="0"/>
+              <w:ind w:left="90"/>
+              <w:rPr>
+                <w:rFonts w:ascii="Courier New" w:hAnsi="Courier New" w:cs="Courier New"/>
+                <w:color w:val="auto"/>
+                <w:sz w:val="20"/>
+                <w:szCs w:val="20"/>
+              </w:rPr>
+            </w:pPr>
+            <w:r>
+              <w:rPr>
+                <w:rFonts w:ascii="Courier New" w:hAnsi="Courier New" w:cs="Courier New"/>
+                <w:color w:val="auto"/>
+                <w:sz w:val="20"/>
+                <w:szCs w:val="20"/>
+              </w:rPr>
+              <w:t xml:space="preserve">       </w:t>
+            </w:r>
+            <w:r>
+              <w:rPr>
+                <w:rFonts w:ascii="Courier New" w:hAnsi="Courier New" w:cs="Courier New"/>
+                <w:color w:val="auto"/>
+                <w:sz w:val="20"/>
+                <w:szCs w:val="20"/>
+              </w:rPr>
+              <w:t>TRAP x25</w:t>
+            </w:r>
+          </w:p>
+          <w:p>
+            <w:pPr>
+              <w:autoSpaceDE w:val="0"/>
+              <w:autoSpaceDN w:val="0"/>
+              <w:adjustRightInd w:val="0"/>
+              <w:ind w:left="90"/>
+              <w:rPr>
+                <w:rFonts w:ascii="Courier New" w:hAnsi="Courier New" w:cs="Courier New"/>
+                <w:color w:val="auto"/>
+                <w:sz w:val="20"/>
+                <w:szCs w:val="20"/>
+              </w:rPr>
+            </w:pPr>
+            <w:r>
+              <w:rPr>
+                <w:rFonts w:ascii="Courier New" w:hAnsi="Courier New" w:cs="Courier New"/>
+                <w:color w:val="auto"/>
+                <w:sz w:val="20"/>
+                <w:szCs w:val="20"/>
+              </w:rPr>
+              <w:lastRenderedPageBreak/>
+              <w:t xml:space="preserve">ACC </w:t>
+            </w:r>
+            <w:r>
+              <w:rPr>
+                <w:rFonts w:ascii="Courier New" w:hAnsi="Courier New" w:cs="Courier New"/>
+                <w:color w:val="auto"/>
+                <w:sz w:val="20"/>
+                <w:szCs w:val="20"/>
+              </w:rPr>
+              <w:t xml:space="preserve">   </w:t>
+            </w:r>
+            <w:r>
+              <w:rPr>
+                <w:rFonts w:ascii="Courier New" w:hAnsi="Courier New" w:cs="Courier New"/>
+                <w:color w:val="auto"/>
+                <w:sz w:val="20"/>
+                <w:szCs w:val="20"/>
+              </w:rPr>
+              <w:t>.EQU #1</w:t>
+            </w:r>
+          </w:p>
+          <w:p>
+            <w:pPr>
+              <w:autoSpaceDE w:val="0"/>
+              <w:autoSpaceDN w:val="0"/>
+              <w:adjustRightInd w:val="0"/>
+              <w:ind w:left="90"/>
+              <w:rPr>
+                <w:rFonts w:ascii="Courier New" w:hAnsi="Courier New" w:cs="Courier New"/>
+                <w:color w:val="auto"/>
+                <w:sz w:val="20"/>
+                <w:szCs w:val="20"/>
+              </w:rPr>
+            </w:pPr>
+            <w:r>
+              <w:rPr>
+                <w:rFonts w:ascii="Courier New" w:hAnsi="Courier New" w:cs="Courier New"/>
+                <w:color w:val="auto"/>
+                <w:sz w:val="20"/>
+                <w:szCs w:val="20"/>
+              </w:rPr>
+              <w:t>; ----- Scratch Space -----</w:t>
+            </w:r>
+          </w:p>
+          <w:p>
+            <w:pPr>
+              <w:autoSpaceDE w:val="0"/>
+              <w:autoSpaceDN w:val="0"/>
+              <w:adjustRightInd w:val="0"/>
+              <w:ind w:left="90"/>
+              <w:rPr>
+                <w:rFonts w:ascii="Courier New" w:hAnsi="Courier New" w:cs="Courier New"/>
+                <w:color w:val="auto"/>
+                <w:sz w:val="20"/>
+                <w:szCs w:val="20"/>
+              </w:rPr>
+            </w:pPr>
+            <w:r>
+              <w:rPr>
+                <w:rFonts w:ascii="Courier New" w:hAnsi="Courier New" w:cs="Courier New"/>
+                <w:color w:val="auto"/>
+                <w:sz w:val="20"/>
+                <w:szCs w:val="20"/>
+              </w:rPr>
+              <w:t>Array .BLKW #3</w:t>
+            </w:r>
+          </w:p>
+          <w:p>
+            <w:pPr>
+              <w:autoSpaceDE w:val="0"/>
+              <w:autoSpaceDN w:val="0"/>
+              <w:adjustRightInd w:val="0"/>
+              <w:ind w:left="90"/>
+              <w:rPr>
+                <w:rFonts w:ascii="Courier New" w:hAnsi="Courier New" w:cs="Courier New"/>
+                <w:color w:val="auto"/>
+                <w:sz w:val="20"/>
+                <w:szCs w:val="20"/>
+              </w:rPr>
+            </w:pPr>
+            <w:r>
+              <w:rPr>
+                <w:rFonts w:ascii="Courier New" w:hAnsi="Courier New" w:cs="Courier New"/>
+                <w:color w:val="auto"/>
+                <w:sz w:val="20"/>
+                <w:szCs w:val="20"/>
+              </w:rPr>
+              <w:t xml:space="preserve">      </w:t>
+            </w:r>
+            <w:r>
+              <w:rPr>
+                <w:rFonts w:ascii="Courier New" w:hAnsi="Courier New" w:cs="Courier New"/>
+                <w:color w:val="auto"/>
+                <w:sz w:val="20"/>
+                <w:szCs w:val="20"/>
+              </w:rPr>
+              <w:t>.FILL x10</w:t>
+            </w:r>
+          </w:p>
+          <w:p>
+            <w:pPr>
+              <w:ind w:left="90"/>
               <w:rPr>
                 <w:rFonts w:ascii="Courier New" w:hAnsi="Courier New" w:cs="Courier New"/>
                 <w:sz w:val="20"/>
@@ -3812,101 +4407,489 @@
                 <w:sz w:val="20"/>
                 <w:szCs w:val="20"/>
               </w:rPr>
-              <w:t>H30</w:t>
-            </w:r>
-            <w:r>
-              <w:rPr>
-                <w:rFonts w:ascii="Courier New" w:hAnsi="Courier New" w:cs="Courier New"/>
-                <w:color w:val="auto"/>
-                <w:sz w:val="20"/>
-                <w:szCs w:val="20"/>
-              </w:rPr>
-              <w:t>0</w:t>
-            </w:r>
-            <w:r>
-              <w:rPr>
-                <w:rFonts w:ascii="Courier New" w:hAnsi="Courier New" w:cs="Courier New"/>
-                <w:color w:val="auto"/>
-                <w:sz w:val="20"/>
-                <w:szCs w:val="20"/>
-              </w:rPr>
-              <w:t>000</w:t>
-            </w:r>
-            <w:r>
-              <w:rPr>
-                <w:rFonts w:ascii="Courier New" w:hAnsi="Courier New" w:cs="Courier New"/>
-                <w:color w:val="auto"/>
-                <w:sz w:val="20"/>
-                <w:szCs w:val="20"/>
-              </w:rPr>
-              <w:t>03</w:t>
-            </w:r>
-          </w:p>
-          <w:p>
-            <w:pPr>
-              <w:autoSpaceDE w:val="0"/>
-              <w:autoSpaceDN w:val="0"/>
-              <w:adjustRightInd w:val="0"/>
-              <w:rPr>
-                <w:rFonts w:ascii="Courier New" w:hAnsi="Courier New" w:cs="Courier New"/>
-                <w:color w:val="auto"/>
-                <w:sz w:val="20"/>
-                <w:szCs w:val="20"/>
-              </w:rPr>
-            </w:pPr>
-            <w:r>
-              <w:rPr>
-                <w:rFonts w:ascii="Courier New" w:hAnsi="Courier New" w:cs="Courier New"/>
-                <w:color w:val="auto"/>
-                <w:sz w:val="20"/>
-                <w:szCs w:val="20"/>
-              </w:rPr>
-              <w:t>T30</w:t>
-            </w:r>
-            <w:r>
-              <w:rPr>
-                <w:rFonts w:ascii="Courier New" w:hAnsi="Courier New" w:cs="Courier New"/>
-                <w:color w:val="auto"/>
-                <w:sz w:val="20"/>
-                <w:szCs w:val="20"/>
-              </w:rPr>
-              <w:t>0</w:t>
-            </w:r>
-            <w:r>
-              <w:rPr>
-                <w:rFonts w:ascii="Courier New" w:hAnsi="Courier New" w:cs="Courier New"/>
-                <w:color w:val="auto"/>
-                <w:sz w:val="20"/>
-                <w:szCs w:val="20"/>
-              </w:rPr>
-              <w:t>00004</w:t>
-            </w:r>
-          </w:p>
-          <w:p>
-            <w:pPr>
-              <w:rPr>
-                <w:rFonts w:ascii="Courier New" w:hAnsi="Courier New" w:cs="Courier New"/>
-                <w:sz w:val="20"/>
-                <w:szCs w:val="20"/>
-              </w:rPr>
-            </w:pPr>
-            <w:r>
-              <w:rPr>
-                <w:rFonts w:ascii="Courier New" w:hAnsi="Courier New" w:cs="Courier New"/>
-                <w:color w:val="auto"/>
-                <w:sz w:val="20"/>
-                <w:szCs w:val="20"/>
-              </w:rPr>
-              <w:t>E30</w:t>
-            </w:r>
-            <w:r>
-              <w:rPr>
-                <w:rFonts w:ascii="Courier New" w:hAnsi="Courier New" w:cs="Courier New"/>
-                <w:color w:val="auto"/>
-                <w:sz w:val="20"/>
-                <w:szCs w:val="20"/>
-              </w:rPr>
-              <w:t>01</w:t>
+              <w:lastRenderedPageBreak/>
+              <w:t>HRlTest00000018</w:t>
+            </w:r>
+          </w:p>
+          <w:p>
+            <w:pPr>
+              <w:autoSpaceDE w:val="0"/>
+              <w:autoSpaceDN w:val="0"/>
+              <w:adjustRightInd w:val="0"/>
+              <w:rPr>
+                <w:rFonts w:ascii="Courier New" w:hAnsi="Courier New" w:cs="Courier New"/>
+                <w:color w:val="auto"/>
+                <w:sz w:val="20"/>
+                <w:szCs w:val="20"/>
+              </w:rPr>
+            </w:pPr>
+            <w:r>
+              <w:rPr>
+                <w:rFonts w:ascii="Courier New" w:hAnsi="Courier New" w:cs="Courier New"/>
+                <w:color w:val="auto"/>
+                <w:sz w:val="20"/>
+                <w:szCs w:val="20"/>
+              </w:rPr>
+              <w:t>T00000004</w:t>
+            </w:r>
+          </w:p>
+          <w:p>
+            <w:pPr>
+              <w:autoSpaceDE w:val="0"/>
+              <w:autoSpaceDN w:val="0"/>
+              <w:adjustRightInd w:val="0"/>
+              <w:rPr>
+                <w:rFonts w:ascii="Courier New" w:hAnsi="Courier New" w:cs="Courier New"/>
+                <w:color w:val="auto"/>
+                <w:sz w:val="20"/>
+                <w:szCs w:val="20"/>
+              </w:rPr>
+            </w:pPr>
+            <w:r>
+              <w:rPr>
+                <w:rFonts w:ascii="Courier New" w:hAnsi="Courier New" w:cs="Courier New"/>
+                <w:color w:val="auto"/>
+                <w:sz w:val="20"/>
+                <w:szCs w:val="20"/>
+              </w:rPr>
+              <w:t>T00012200M0</w:t>
+            </w:r>
+          </w:p>
+          <w:p>
+            <w:pPr>
+              <w:autoSpaceDE w:val="0"/>
+              <w:autoSpaceDN w:val="0"/>
+              <w:adjustRightInd w:val="0"/>
+              <w:rPr>
+                <w:rFonts w:ascii="Courier New" w:hAnsi="Courier New" w:cs="Courier New"/>
+                <w:color w:val="auto"/>
+                <w:sz w:val="20"/>
+                <w:szCs w:val="20"/>
+              </w:rPr>
+            </w:pPr>
+            <w:r>
+              <w:rPr>
+                <w:rFonts w:ascii="Courier New" w:hAnsi="Courier New" w:cs="Courier New"/>
+                <w:color w:val="auto"/>
+                <w:sz w:val="20"/>
+                <w:szCs w:val="20"/>
+              </w:rPr>
+              <w:t>T0002e007M0</w:t>
+            </w:r>
+          </w:p>
+          <w:p>
+            <w:pPr>
+              <w:autoSpaceDE w:val="0"/>
+              <w:autoSpaceDN w:val="0"/>
+              <w:adjustRightInd w:val="0"/>
+              <w:rPr>
+                <w:rFonts w:ascii="Courier New" w:hAnsi="Courier New" w:cs="Courier New"/>
+                <w:color w:val="auto"/>
+                <w:sz w:val="20"/>
+                <w:szCs w:val="20"/>
+              </w:rPr>
+            </w:pPr>
+            <w:r>
+              <w:rPr>
+                <w:rFonts w:ascii="Courier New" w:hAnsi="Courier New" w:cs="Courier New"/>
+                <w:color w:val="auto"/>
+                <w:sz w:val="20"/>
+                <w:szCs w:val="20"/>
+              </w:rPr>
+              <w:t>T0003f022</w:t>
+            </w:r>
+          </w:p>
+          <w:p>
+            <w:pPr>
+              <w:autoSpaceDE w:val="0"/>
+              <w:autoSpaceDN w:val="0"/>
+              <w:adjustRightInd w:val="0"/>
+              <w:rPr>
+                <w:rFonts w:ascii="Courier New" w:hAnsi="Courier New" w:cs="Courier New"/>
+                <w:color w:val="auto"/>
+                <w:sz w:val="20"/>
+                <w:szCs w:val="20"/>
+              </w:rPr>
+            </w:pPr>
+            <w:r>
+              <w:rPr>
+                <w:rFonts w:ascii="Courier New" w:hAnsi="Courier New" w:cs="Courier New"/>
+                <w:color w:val="auto"/>
+                <w:sz w:val="20"/>
+                <w:szCs w:val="20"/>
+              </w:rPr>
+              <w:t>T0004127f</w:t>
+            </w:r>
+          </w:p>
+          <w:p>
+            <w:pPr>
+              <w:autoSpaceDE w:val="0"/>
+              <w:autoSpaceDN w:val="0"/>
+              <w:adjustRightInd w:val="0"/>
+              <w:rPr>
+                <w:rFonts w:ascii="Courier New" w:hAnsi="Courier New" w:cs="Courier New"/>
+                <w:color w:val="auto"/>
+                <w:sz w:val="20"/>
+                <w:szCs w:val="20"/>
+              </w:rPr>
+            </w:pPr>
+            <w:r>
+              <w:rPr>
+                <w:rFonts w:ascii="Courier New" w:hAnsi="Courier New" w:cs="Courier New"/>
+                <w:color w:val="auto"/>
+                <w:sz w:val="20"/>
+                <w:szCs w:val="20"/>
+              </w:rPr>
+              <w:t>T00050203M0</w:t>
+            </w:r>
+          </w:p>
+          <w:p>
+            <w:pPr>
+              <w:autoSpaceDE w:val="0"/>
+              <w:autoSpaceDN w:val="0"/>
+              <w:adjustRightInd w:val="0"/>
+              <w:rPr>
+                <w:rFonts w:ascii="Courier New" w:hAnsi="Courier New" w:cs="Courier New"/>
+                <w:color w:val="auto"/>
+                <w:sz w:val="20"/>
+                <w:szCs w:val="20"/>
+              </w:rPr>
+            </w:pPr>
+            <w:r>
+              <w:rPr>
+                <w:rFonts w:ascii="Courier New" w:hAnsi="Courier New" w:cs="Courier New"/>
+                <w:color w:val="auto"/>
+                <w:sz w:val="20"/>
+                <w:szCs w:val="20"/>
+              </w:rPr>
+              <w:t>T0006480cM0</w:t>
+            </w:r>
+          </w:p>
+          <w:p>
+            <w:pPr>
+              <w:autoSpaceDE w:val="0"/>
+              <w:autoSpaceDN w:val="0"/>
+              <w:adjustRightInd w:val="0"/>
+              <w:rPr>
+                <w:rFonts w:ascii="Courier New" w:hAnsi="Courier New" w:cs="Courier New"/>
+                <w:color w:val="auto"/>
+                <w:sz w:val="20"/>
+                <w:szCs w:val="20"/>
+              </w:rPr>
+            </w:pPr>
+            <w:r>
+              <w:rPr>
+                <w:rFonts w:ascii="Courier New" w:hAnsi="Courier New" w:cs="Courier New"/>
+                <w:color w:val="auto"/>
+                <w:sz w:val="20"/>
+                <w:szCs w:val="20"/>
+              </w:rPr>
+              <w:t>T00070068</w:t>
+            </w:r>
+          </w:p>
+          <w:p>
+            <w:pPr>
+              <w:autoSpaceDE w:val="0"/>
+              <w:autoSpaceDN w:val="0"/>
+              <w:adjustRightInd w:val="0"/>
+              <w:rPr>
+                <w:rFonts w:ascii="Courier New" w:hAnsi="Courier New" w:cs="Courier New"/>
+                <w:color w:val="auto"/>
+                <w:sz w:val="20"/>
+                <w:szCs w:val="20"/>
+              </w:rPr>
+            </w:pPr>
+            <w:r>
+              <w:rPr>
+                <w:rFonts w:ascii="Courier New" w:hAnsi="Courier New" w:cs="Courier New"/>
+                <w:color w:val="auto"/>
+                <w:sz w:val="20"/>
+                <w:szCs w:val="20"/>
+              </w:rPr>
+              <w:t>T00080069</w:t>
+            </w:r>
+          </w:p>
+          <w:p>
+            <w:pPr>
+              <w:autoSpaceDE w:val="0"/>
+              <w:autoSpaceDN w:val="0"/>
+              <w:adjustRightInd w:val="0"/>
+              <w:rPr>
+                <w:rFonts w:ascii="Courier New" w:hAnsi="Courier New" w:cs="Courier New"/>
+                <w:color w:val="auto"/>
+                <w:sz w:val="20"/>
+                <w:szCs w:val="20"/>
+              </w:rPr>
+            </w:pPr>
+            <w:r>
+              <w:rPr>
+                <w:rFonts w:ascii="Courier New" w:hAnsi="Courier New" w:cs="Courier New"/>
+                <w:color w:val="auto"/>
+                <w:sz w:val="20"/>
+                <w:szCs w:val="20"/>
+              </w:rPr>
+              <w:t>T00090021</w:t>
+            </w:r>
+          </w:p>
+          <w:p>
+            <w:pPr>
+              <w:autoSpaceDE w:val="0"/>
+              <w:autoSpaceDN w:val="0"/>
+              <w:adjustRightInd w:val="0"/>
+              <w:rPr>
+                <w:rFonts w:ascii="Courier New" w:hAnsi="Courier New" w:cs="Courier New"/>
+                <w:color w:val="auto"/>
+                <w:sz w:val="20"/>
+                <w:szCs w:val="20"/>
+              </w:rPr>
+            </w:pPr>
+            <w:r>
+              <w:rPr>
+                <w:rFonts w:ascii="Courier New" w:hAnsi="Courier New" w:cs="Courier New"/>
+                <w:color w:val="auto"/>
+                <w:sz w:val="20"/>
+                <w:szCs w:val="20"/>
+              </w:rPr>
+              <w:t>T000a0020</w:t>
+            </w:r>
+          </w:p>
+          <w:p>
+            <w:pPr>
+              <w:autoSpaceDE w:val="0"/>
+              <w:autoSpaceDN w:val="0"/>
+              <w:adjustRightInd w:val="0"/>
+              <w:rPr>
+                <w:rFonts w:ascii="Courier New" w:hAnsi="Courier New" w:cs="Courier New"/>
+                <w:color w:val="auto"/>
+                <w:sz w:val="20"/>
+                <w:szCs w:val="20"/>
+              </w:rPr>
+            </w:pPr>
+            <w:r>
+              <w:rPr>
+                <w:rFonts w:ascii="Courier New" w:hAnsi="Courier New" w:cs="Courier New"/>
+                <w:color w:val="auto"/>
+                <w:sz w:val="20"/>
+                <w:szCs w:val="20"/>
+              </w:rPr>
+              <w:t>T000b0000</w:t>
+            </w:r>
+          </w:p>
+          <w:p>
+            <w:pPr>
+              <w:autoSpaceDE w:val="0"/>
+              <w:autoSpaceDN w:val="0"/>
+              <w:adjustRightInd w:val="0"/>
+              <w:rPr>
+                <w:rFonts w:ascii="Courier New" w:hAnsi="Courier New" w:cs="Courier New"/>
+                <w:color w:val="auto"/>
+                <w:sz w:val="20"/>
+                <w:szCs w:val="20"/>
+              </w:rPr>
+            </w:pPr>
+            <w:r>
+              <w:rPr>
+                <w:rFonts w:ascii="Courier New" w:hAnsi="Courier New" w:cs="Courier New"/>
+                <w:color w:val="auto"/>
+                <w:sz w:val="20"/>
+                <w:szCs w:val="20"/>
+              </w:rPr>
+              <w:t>T000c5020</w:t>
+            </w:r>
+          </w:p>
+          <w:p>
+            <w:pPr>
+              <w:autoSpaceDE w:val="0"/>
+              <w:autoSpaceDN w:val="0"/>
+              <w:adjustRightInd w:val="0"/>
+              <w:rPr>
+                <w:rFonts w:ascii="Courier New" w:hAnsi="Courier New" w:cs="Courier New"/>
+                <w:color w:val="auto"/>
+                <w:sz w:val="20"/>
+                <w:szCs w:val="20"/>
+              </w:rPr>
+            </w:pPr>
+            <w:r>
+              <w:rPr>
+                <w:rFonts w:ascii="Courier New" w:hAnsi="Courier New" w:cs="Courier New"/>
+                <w:color w:val="auto"/>
+                <w:sz w:val="20"/>
+                <w:szCs w:val="20"/>
+              </w:rPr>
+              <w:t>T000d9000</w:t>
+            </w:r>
+          </w:p>
+          <w:p>
+            <w:pPr>
+              <w:autoSpaceDE w:val="0"/>
+              <w:autoSpaceDN w:val="0"/>
+              <w:adjustRightInd w:val="0"/>
+              <w:rPr>
+                <w:rFonts w:ascii="Courier New" w:hAnsi="Courier New" w:cs="Courier New"/>
+                <w:color w:val="auto"/>
+                <w:sz w:val="20"/>
+                <w:szCs w:val="20"/>
+              </w:rPr>
+            </w:pPr>
+            <w:r>
+              <w:rPr>
+                <w:rFonts w:ascii="Courier New" w:hAnsi="Courier New" w:cs="Courier New"/>
+                <w:color w:val="auto"/>
+                <w:sz w:val="20"/>
+                <w:szCs w:val="20"/>
+              </w:rPr>
+              <w:t>T000e3013M0</w:t>
+            </w:r>
+          </w:p>
+          <w:p>
+            <w:pPr>
+              <w:autoSpaceDE w:val="0"/>
+              <w:autoSpaceDN w:val="0"/>
+              <w:adjustRightInd w:val="0"/>
+              <w:rPr>
+                <w:rFonts w:ascii="Courier New" w:hAnsi="Courier New" w:cs="Courier New"/>
+                <w:color w:val="auto"/>
+                <w:sz w:val="20"/>
+                <w:szCs w:val="20"/>
+              </w:rPr>
+            </w:pPr>
+            <w:r>
+              <w:rPr>
+                <w:rFonts w:ascii="Courier New" w:hAnsi="Courier New" w:cs="Courier New"/>
+                <w:color w:val="auto"/>
+                <w:sz w:val="20"/>
+                <w:szCs w:val="20"/>
+              </w:rPr>
+              <w:lastRenderedPageBreak/>
+              <w:t>T000fea13M0</w:t>
+            </w:r>
+          </w:p>
+          <w:p>
+            <w:pPr>
+              <w:autoSpaceDE w:val="0"/>
+              <w:autoSpaceDN w:val="0"/>
+              <w:adjustRightInd w:val="0"/>
+              <w:rPr>
+                <w:rFonts w:ascii="Courier New" w:hAnsi="Courier New" w:cs="Courier New"/>
+                <w:color w:val="auto"/>
+                <w:sz w:val="20"/>
+                <w:szCs w:val="20"/>
+              </w:rPr>
+            </w:pPr>
+            <w:r>
+              <w:rPr>
+                <w:rFonts w:ascii="Courier New" w:hAnsi="Courier New" w:cs="Courier New"/>
+                <w:color w:val="auto"/>
+                <w:sz w:val="20"/>
+                <w:szCs w:val="20"/>
+              </w:rPr>
+              <w:t>T00102c17M0</w:t>
+            </w:r>
+          </w:p>
+          <w:p>
+            <w:pPr>
+              <w:autoSpaceDE w:val="0"/>
+              <w:autoSpaceDN w:val="0"/>
+              <w:adjustRightInd w:val="0"/>
+              <w:rPr>
+                <w:rFonts w:ascii="Courier New" w:hAnsi="Courier New" w:cs="Courier New"/>
+                <w:color w:val="auto"/>
+                <w:sz w:val="20"/>
+                <w:szCs w:val="20"/>
+              </w:rPr>
+            </w:pPr>
+            <w:r>
+              <w:rPr>
+                <w:rFonts w:ascii="Courier New" w:hAnsi="Courier New" w:cs="Courier New"/>
+                <w:color w:val="auto"/>
+                <w:sz w:val="20"/>
+                <w:szCs w:val="20"/>
+              </w:rPr>
+              <w:t>T00117141</w:t>
+            </w:r>
+          </w:p>
+          <w:p>
+            <w:pPr>
+              <w:autoSpaceDE w:val="0"/>
+              <w:autoSpaceDN w:val="0"/>
+              <w:adjustRightInd w:val="0"/>
+              <w:rPr>
+                <w:rFonts w:ascii="Courier New" w:hAnsi="Courier New" w:cs="Courier New"/>
+                <w:color w:val="auto"/>
+                <w:sz w:val="20"/>
+                <w:szCs w:val="20"/>
+              </w:rPr>
+            </w:pPr>
+            <w:r>
+              <w:rPr>
+                <w:rFonts w:ascii="Courier New" w:hAnsi="Courier New" w:cs="Courier New"/>
+                <w:color w:val="auto"/>
+                <w:sz w:val="20"/>
+                <w:szCs w:val="20"/>
+              </w:rPr>
+              <w:t>T0012f025</w:t>
+            </w:r>
+          </w:p>
+          <w:p>
+            <w:pPr>
+              <w:autoSpaceDE w:val="0"/>
+              <w:autoSpaceDN w:val="0"/>
+              <w:adjustRightInd w:val="0"/>
+              <w:rPr>
+                <w:rFonts w:ascii="Courier New" w:hAnsi="Courier New" w:cs="Courier New"/>
+                <w:color w:val="auto"/>
+                <w:sz w:val="20"/>
+                <w:szCs w:val="20"/>
+              </w:rPr>
+            </w:pPr>
+            <w:r>
+              <w:rPr>
+                <w:rFonts w:ascii="Courier New" w:hAnsi="Courier New" w:cs="Courier New"/>
+                <w:color w:val="auto"/>
+                <w:sz w:val="20"/>
+                <w:szCs w:val="20"/>
+              </w:rPr>
+              <w:t>T00160010</w:t>
+            </w:r>
+          </w:p>
+          <w:p>
+            <w:pPr>
+              <w:autoSpaceDE w:val="0"/>
+              <w:autoSpaceDN w:val="0"/>
+              <w:adjustRightInd w:val="0"/>
+              <w:rPr>
+                <w:rFonts w:ascii="Courier New" w:hAnsi="Courier New" w:cs="Courier New"/>
+                <w:color w:val="auto"/>
+                <w:sz w:val="20"/>
+                <w:szCs w:val="20"/>
+              </w:rPr>
+            </w:pPr>
+            <w:r>
+              <w:rPr>
+                <w:rFonts w:ascii="Courier New" w:hAnsi="Courier New" w:cs="Courier New"/>
+                <w:color w:val="auto"/>
+                <w:sz w:val="20"/>
+                <w:szCs w:val="20"/>
+              </w:rPr>
+              <w:t>T00170064</w:t>
+            </w:r>
+          </w:p>
+          <w:p>
+            <w:pPr>
+              <w:rPr>
+                <w:rFonts w:ascii="Courier New" w:hAnsi="Courier New" w:cs="Courier New"/>
+                <w:sz w:val="20"/>
+                <w:szCs w:val="20"/>
+              </w:rPr>
+            </w:pPr>
+            <w:r>
+              <w:rPr>
+                <w:rFonts w:ascii="Courier New" w:hAnsi="Courier New" w:cs="Courier New"/>
+                <w:color w:val="auto"/>
+                <w:sz w:val="20"/>
+                <w:szCs w:val="20"/>
+              </w:rPr>
+              <w:t>E0001</w:t>
             </w:r>
           </w:p>
         </w:tc>
@@ -3935,6 +4918,7 @@
                 <w:b/>
                 <w:color w:val="auto"/>
               </w:rPr>
+              <w:lastRenderedPageBreak/>
               <w:t>Result:</w:t>
             </w:r>
           </w:p>
@@ -3946,11 +4930,15 @@
           <w:p>
             <w:pPr>
               <w:rPr>
-                <w:rFonts w:ascii="Arial" w:hAnsi="Arial" w:cs="Arial"/>
-                <w:sz w:val="28"/>
-                <w:szCs w:val="28"/>
-              </w:rPr>
-            </w:pPr>
+                <w:rFonts w:asciiTheme="minorHAnsi" w:hAnsiTheme="minorHAnsi" w:cstheme="minorHAnsi"/>
+              </w:rPr>
+            </w:pPr>
+            <w:r>
+              <w:rPr>
+                <w:rFonts w:asciiTheme="minorHAnsi" w:hAnsiTheme="minorHAnsi" w:cstheme="minorHAnsi"/>
+              </w:rPr>
+              <w:t>Matches Expected Output</w:t>
+            </w:r>
           </w:p>
         </w:tc>
       </w:tr>
@@ -3973,283 +4961,7 @@
           <w:szCs w:val="24"/>
         </w:rPr>
       </w:pPr>
-      <w:bookmarkStart w:id="11" w:name="_Toc286002296"/>
-      <w:r>
-        <w:rPr>
-          <w:rFonts w:asciiTheme="majorHAnsi" w:hAnsiTheme="majorHAnsi"/>
-          <w:b w:val="0"/>
-          <w:sz w:val="24"/>
-          <w:szCs w:val="24"/>
-        </w:rPr>
-        <w:t>Relative Program</w:t>
-      </w:r>
-      <w:bookmarkEnd w:id="11"/>
-    </w:p>
-    <w:tbl>
-      <w:tblPr>
-        <w:tblW w:w="0" w:type="auto"/>
-        <w:tblInd w:w="720" w:type="dxa"/>
-        <w:tblBorders>
-          <w:top w:val="single" w:sz="4" w:space="0" w:color="auto"/>
-          <w:left w:val="single" w:sz="4" w:space="0" w:color="auto"/>
-          <w:bottom w:val="single" w:sz="4" w:space="0" w:color="auto"/>
-          <w:right w:val="single" w:sz="4" w:space="0" w:color="auto"/>
-          <w:insideH w:val="single" w:sz="4" w:space="0" w:color="auto"/>
-          <w:insideV w:val="single" w:sz="4" w:space="0" w:color="auto"/>
-        </w:tblBorders>
-        <w:tblLook w:val="04A0"/>
-      </w:tblPr>
-      <w:tblGrid>
-        <w:gridCol w:w="4750"/>
-        <w:gridCol w:w="4718"/>
-      </w:tblGrid>
-      <w:tr>
-        <w:tc>
-          <w:tcPr>
-            <w:tcW w:w="5094" w:type="dxa"/>
-          </w:tcPr>
-          <w:p>
-            <w:pPr>
-              <w:jc w:val="center"/>
-              <w:rPr>
-                <w:rFonts w:asciiTheme="minorHAnsi" w:hAnsiTheme="minorHAnsi" w:cstheme="minorHAnsi"/>
-              </w:rPr>
-            </w:pPr>
-            <w:r>
-              <w:rPr>
-                <w:rFonts w:asciiTheme="minorHAnsi" w:hAnsiTheme="minorHAnsi" w:cstheme="minorHAnsi"/>
-              </w:rPr>
-              <w:t>Assembly</w:t>
-            </w:r>
-          </w:p>
-        </w:tc>
-        <w:tc>
-          <w:tcPr>
-            <w:tcW w:w="5094" w:type="dxa"/>
-          </w:tcPr>
-          <w:p>
-            <w:pPr>
-              <w:jc w:val="center"/>
-              <w:rPr>
-                <w:rFonts w:asciiTheme="minorHAnsi" w:hAnsiTheme="minorHAnsi" w:cstheme="minorHAnsi"/>
-              </w:rPr>
-            </w:pPr>
-            <w:r>
-              <w:rPr>
-                <w:rFonts w:asciiTheme="minorHAnsi" w:hAnsiTheme="minorHAnsi" w:cstheme="minorHAnsi"/>
-              </w:rPr>
-              <w:t>Object File</w:t>
-            </w:r>
-          </w:p>
-        </w:tc>
-      </w:tr>
-      <w:tr>
-        <w:tc>
-          <w:tcPr>
-            <w:tcW w:w="5094" w:type="dxa"/>
-          </w:tcPr>
-          <w:p>
-            <w:pPr>
-              <w:autoSpaceDE w:val="0"/>
-              <w:autoSpaceDN w:val="0"/>
-              <w:adjustRightInd w:val="0"/>
-              <w:ind w:left="720"/>
-              <w:rPr>
-                <w:rFonts w:ascii="Courier New" w:hAnsi="Courier New" w:cs="Courier New"/>
-                <w:color w:val="auto"/>
-                <w:sz w:val="20"/>
-                <w:szCs w:val="20"/>
-              </w:rPr>
-            </w:pPr>
-            <w:r>
-              <w:rPr>
-                <w:rFonts w:ascii="Courier New" w:hAnsi="Courier New" w:cs="Courier New"/>
-                <w:color w:val="auto"/>
-                <w:sz w:val="20"/>
-                <w:szCs w:val="20"/>
-              </w:rPr>
-              <w:t>.ORIG x3000</w:t>
-            </w:r>
-          </w:p>
-          <w:p>
-            <w:pPr>
-              <w:autoSpaceDE w:val="0"/>
-              <w:autoSpaceDN w:val="0"/>
-              <w:adjustRightInd w:val="0"/>
-              <w:ind w:left="720"/>
-              <w:rPr>
-                <w:rFonts w:ascii="Courier New" w:hAnsi="Courier New" w:cs="Courier New"/>
-                <w:color w:val="auto"/>
-                <w:sz w:val="20"/>
-                <w:szCs w:val="20"/>
-              </w:rPr>
-            </w:pPr>
-          </w:p>
-          <w:p>
-            <w:pPr>
-              <w:rPr>
-                <w:rFonts w:ascii="Courier New" w:hAnsi="Courier New" w:cs="Courier New"/>
-                <w:sz w:val="20"/>
-                <w:szCs w:val="20"/>
-              </w:rPr>
-            </w:pPr>
-            <w:r>
-              <w:rPr>
-                <w:rFonts w:ascii="Courier New" w:hAnsi="Courier New" w:cs="Courier New"/>
-                <w:color w:val="auto"/>
-                <w:sz w:val="20"/>
-                <w:szCs w:val="20"/>
-              </w:rPr>
-              <w:t xml:space="preserve">      </w:t>
-            </w:r>
-            <w:r>
-              <w:rPr>
-                <w:rFonts w:ascii="Courier New" w:hAnsi="Courier New" w:cs="Courier New"/>
-                <w:color w:val="auto"/>
-                <w:sz w:val="20"/>
-                <w:szCs w:val="20"/>
-              </w:rPr>
-              <w:t>.END Begin</w:t>
-            </w:r>
-          </w:p>
-        </w:tc>
-        <w:tc>
-          <w:tcPr>
-            <w:tcW w:w="5094" w:type="dxa"/>
-          </w:tcPr>
-          <w:p>
-            <w:pPr>
-              <w:autoSpaceDE w:val="0"/>
-              <w:autoSpaceDN w:val="0"/>
-              <w:adjustRightInd w:val="0"/>
-              <w:rPr>
-                <w:rFonts w:ascii="Courier New" w:hAnsi="Courier New" w:cs="Courier New"/>
-                <w:color w:val="auto"/>
-                <w:sz w:val="20"/>
-                <w:szCs w:val="20"/>
-              </w:rPr>
-            </w:pPr>
-            <w:r>
-              <w:rPr>
-                <w:rFonts w:ascii="Courier New" w:hAnsi="Courier New" w:cs="Courier New"/>
-                <w:color w:val="auto"/>
-                <w:sz w:val="20"/>
-                <w:szCs w:val="20"/>
-              </w:rPr>
-              <w:t>H300000</w:t>
-            </w:r>
-            <w:r>
-              <w:rPr>
-                <w:rFonts w:ascii="Courier New" w:hAnsi="Courier New" w:cs="Courier New"/>
-                <w:color w:val="auto"/>
-                <w:sz w:val="20"/>
-                <w:szCs w:val="20"/>
-              </w:rPr>
-              <w:t>03</w:t>
-            </w:r>
-          </w:p>
-          <w:p>
-            <w:pPr>
-              <w:autoSpaceDE w:val="0"/>
-              <w:autoSpaceDN w:val="0"/>
-              <w:adjustRightInd w:val="0"/>
-              <w:rPr>
-                <w:rFonts w:ascii="Courier New" w:hAnsi="Courier New" w:cs="Courier New"/>
-                <w:color w:val="auto"/>
-                <w:sz w:val="20"/>
-                <w:szCs w:val="20"/>
-              </w:rPr>
-            </w:pPr>
-            <w:r>
-              <w:rPr>
-                <w:rFonts w:ascii="Courier New" w:hAnsi="Courier New" w:cs="Courier New"/>
-                <w:color w:val="auto"/>
-                <w:sz w:val="20"/>
-                <w:szCs w:val="20"/>
-              </w:rPr>
-              <w:t>T30000004</w:t>
-            </w:r>
-          </w:p>
-          <w:p>
-            <w:pPr>
-              <w:rPr>
-                <w:rFonts w:ascii="Courier New" w:hAnsi="Courier New" w:cs="Courier New"/>
-                <w:sz w:val="20"/>
-                <w:szCs w:val="20"/>
-              </w:rPr>
-            </w:pPr>
-            <w:r>
-              <w:rPr>
-                <w:rFonts w:ascii="Courier New" w:hAnsi="Courier New" w:cs="Courier New"/>
-                <w:color w:val="auto"/>
-                <w:sz w:val="20"/>
-                <w:szCs w:val="20"/>
-              </w:rPr>
-              <w:t>E3001</w:t>
-            </w:r>
-          </w:p>
-        </w:tc>
-      </w:tr>
-      <w:tr>
-        <w:tc>
-          <w:tcPr>
-            <w:tcW w:w="5094" w:type="dxa"/>
-          </w:tcPr>
-          <w:p>
-            <w:pPr>
-              <w:autoSpaceDE w:val="0"/>
-              <w:autoSpaceDN w:val="0"/>
-              <w:adjustRightInd w:val="0"/>
-              <w:ind w:left="720"/>
-              <w:jc w:val="right"/>
-              <w:rPr>
-                <w:rFonts w:asciiTheme="minorHAnsi" w:hAnsiTheme="minorHAnsi" w:cstheme="minorHAnsi"/>
-                <w:b/>
-                <w:color w:val="auto"/>
-              </w:rPr>
-            </w:pPr>
-            <w:r>
-              <w:rPr>
-                <w:rFonts w:asciiTheme="minorHAnsi" w:hAnsiTheme="minorHAnsi" w:cstheme="minorHAnsi"/>
-                <w:b/>
-                <w:color w:val="auto"/>
-              </w:rPr>
-              <w:t>Result:</w:t>
-            </w:r>
-          </w:p>
-        </w:tc>
-        <w:tc>
-          <w:tcPr>
-            <w:tcW w:w="5094" w:type="dxa"/>
-          </w:tcPr>
-          <w:p>
-            <w:pPr>
-              <w:rPr>
-                <w:rFonts w:ascii="Arial" w:hAnsi="Arial" w:cs="Arial"/>
-                <w:sz w:val="28"/>
-                <w:szCs w:val="28"/>
-              </w:rPr>
-            </w:pPr>
-          </w:p>
-        </w:tc>
-      </w:tr>
-    </w:tbl>
-    <w:p>
-      <w:pPr>
-        <w:pStyle w:val="Heading3"/>
-        <w:numPr>
-          <w:ilvl w:val="1"/>
-          <w:numId w:val="9"/>
-        </w:numPr>
-        <w:ind w:left="900"/>
-        <w:rPr>
-          <w:rFonts w:asciiTheme="majorHAnsi" w:hAnsiTheme="majorHAnsi"/>
-          <w:b w:val="0"/>
-          <w:sz w:val="24"/>
-          <w:szCs w:val="24"/>
-        </w:rPr>
-      </w:pPr>
-      <w:bookmarkStart w:id="12" w:name="_Toc286002297"/>
+      <w:bookmarkStart w:id="11" w:name="_Toc286066969"/>
       <w:r>
         <w:rPr>
           <w:rFonts w:asciiTheme="majorHAnsi" w:hAnsiTheme="majorHAnsi"/>
@@ -4313,7 +5025,7 @@
         </w:rPr>
         <w:t xml:space="preserve"> and Pseudo-op</w:t>
       </w:r>
-      <w:bookmarkEnd w:id="12"/>
+      <w:bookmarkEnd w:id="11"/>
     </w:p>
     <w:tbl>
       <w:tblPr>
@@ -4349,7 +5061,6 @@
               <w:rPr>
                 <w:rFonts w:asciiTheme="minorHAnsi" w:hAnsiTheme="minorHAnsi" w:cstheme="minorHAnsi"/>
               </w:rPr>
-              <w:lastRenderedPageBreak/>
               <w:t>Assembly</w:t>
             </w:r>
           </w:p>
@@ -4583,7 +5294,7 @@
           <w:szCs w:val="24"/>
         </w:rPr>
       </w:pPr>
-      <w:bookmarkStart w:id="13" w:name="_Toc286002298"/>
+      <w:bookmarkStart w:id="12" w:name="_Toc286066970"/>
       <w:r>
         <w:rPr>
           <w:rFonts w:asciiTheme="majorHAnsi" w:hAnsiTheme="majorHAnsi"/>
@@ -4665,6 +5376,285 @@
         </w:rPr>
         <w:t xml:space="preserve"> and Pseudo-op</w:t>
       </w:r>
+      <w:bookmarkEnd w:id="12"/>
+    </w:p>
+    <w:tbl>
+      <w:tblPr>
+        <w:tblW w:w="0" w:type="auto"/>
+        <w:tblInd w:w="720" w:type="dxa"/>
+        <w:tblBorders>
+          <w:top w:val="single" w:sz="4" w:space="0" w:color="auto"/>
+          <w:left w:val="single" w:sz="4" w:space="0" w:color="auto"/>
+          <w:bottom w:val="single" w:sz="4" w:space="0" w:color="auto"/>
+          <w:right w:val="single" w:sz="4" w:space="0" w:color="auto"/>
+          <w:insideH w:val="single" w:sz="4" w:space="0" w:color="auto"/>
+          <w:insideV w:val="single" w:sz="4" w:space="0" w:color="auto"/>
+        </w:tblBorders>
+        <w:tblLook w:val="04A0"/>
+      </w:tblPr>
+      <w:tblGrid>
+        <w:gridCol w:w="4750"/>
+        <w:gridCol w:w="4718"/>
+      </w:tblGrid>
+      <w:tr>
+        <w:tc>
+          <w:tcPr>
+            <w:tcW w:w="5094" w:type="dxa"/>
+          </w:tcPr>
+          <w:p>
+            <w:pPr>
+              <w:jc w:val="center"/>
+              <w:rPr>
+                <w:rFonts w:asciiTheme="minorHAnsi" w:hAnsiTheme="minorHAnsi" w:cstheme="minorHAnsi"/>
+              </w:rPr>
+            </w:pPr>
+            <w:r>
+              <w:rPr>
+                <w:rFonts w:asciiTheme="minorHAnsi" w:hAnsiTheme="minorHAnsi" w:cstheme="minorHAnsi"/>
+              </w:rPr>
+              <w:t>Assembly</w:t>
+            </w:r>
+          </w:p>
+        </w:tc>
+        <w:tc>
+          <w:tcPr>
+            <w:tcW w:w="5094" w:type="dxa"/>
+          </w:tcPr>
+          <w:p>
+            <w:pPr>
+              <w:jc w:val="center"/>
+              <w:rPr>
+                <w:rFonts w:asciiTheme="minorHAnsi" w:hAnsiTheme="minorHAnsi" w:cstheme="minorHAnsi"/>
+              </w:rPr>
+            </w:pPr>
+            <w:r>
+              <w:rPr>
+                <w:rFonts w:asciiTheme="minorHAnsi" w:hAnsiTheme="minorHAnsi" w:cstheme="minorHAnsi"/>
+              </w:rPr>
+              <w:t>Object File</w:t>
+            </w:r>
+          </w:p>
+        </w:tc>
+      </w:tr>
+      <w:tr>
+        <w:tc>
+          <w:tcPr>
+            <w:tcW w:w="5094" w:type="dxa"/>
+          </w:tcPr>
+          <w:p>
+            <w:pPr>
+              <w:autoSpaceDE w:val="0"/>
+              <w:autoSpaceDN w:val="0"/>
+              <w:adjustRightInd w:val="0"/>
+              <w:ind w:left="720"/>
+              <w:rPr>
+                <w:rFonts w:ascii="Courier New" w:hAnsi="Courier New" w:cs="Courier New"/>
+                <w:color w:val="auto"/>
+                <w:sz w:val="20"/>
+                <w:szCs w:val="20"/>
+              </w:rPr>
+            </w:pPr>
+            <w:r>
+              <w:rPr>
+                <w:rFonts w:ascii="Courier New" w:hAnsi="Courier New" w:cs="Courier New"/>
+                <w:color w:val="auto"/>
+                <w:sz w:val="20"/>
+                <w:szCs w:val="20"/>
+              </w:rPr>
+              <w:t>.ORIG x3000</w:t>
+            </w:r>
+          </w:p>
+          <w:p>
+            <w:pPr>
+              <w:autoSpaceDE w:val="0"/>
+              <w:autoSpaceDN w:val="0"/>
+              <w:adjustRightInd w:val="0"/>
+              <w:ind w:left="720"/>
+              <w:rPr>
+                <w:rFonts w:ascii="Courier New" w:hAnsi="Courier New" w:cs="Courier New"/>
+                <w:color w:val="auto"/>
+                <w:sz w:val="20"/>
+                <w:szCs w:val="20"/>
+              </w:rPr>
+            </w:pPr>
+          </w:p>
+          <w:p>
+            <w:pPr>
+              <w:rPr>
+                <w:rFonts w:ascii="Courier New" w:hAnsi="Courier New" w:cs="Courier New"/>
+                <w:sz w:val="20"/>
+                <w:szCs w:val="20"/>
+              </w:rPr>
+            </w:pPr>
+            <w:r>
+              <w:rPr>
+                <w:rFonts w:ascii="Courier New" w:hAnsi="Courier New" w:cs="Courier New"/>
+                <w:color w:val="auto"/>
+                <w:sz w:val="20"/>
+                <w:szCs w:val="20"/>
+              </w:rPr>
+              <w:t xml:space="preserve">      </w:t>
+            </w:r>
+            <w:r>
+              <w:rPr>
+                <w:rFonts w:ascii="Courier New" w:hAnsi="Courier New" w:cs="Courier New"/>
+                <w:color w:val="auto"/>
+                <w:sz w:val="20"/>
+                <w:szCs w:val="20"/>
+              </w:rPr>
+              <w:t>.END Begin</w:t>
+            </w:r>
+          </w:p>
+        </w:tc>
+        <w:tc>
+          <w:tcPr>
+            <w:tcW w:w="5094" w:type="dxa"/>
+          </w:tcPr>
+          <w:p>
+            <w:pPr>
+              <w:autoSpaceDE w:val="0"/>
+              <w:autoSpaceDN w:val="0"/>
+              <w:adjustRightInd w:val="0"/>
+              <w:rPr>
+                <w:rFonts w:ascii="Courier New" w:hAnsi="Courier New" w:cs="Courier New"/>
+                <w:color w:val="auto"/>
+                <w:sz w:val="20"/>
+                <w:szCs w:val="20"/>
+              </w:rPr>
+            </w:pPr>
+            <w:r>
+              <w:rPr>
+                <w:rFonts w:ascii="Courier New" w:hAnsi="Courier New" w:cs="Courier New"/>
+                <w:color w:val="auto"/>
+                <w:sz w:val="20"/>
+                <w:szCs w:val="20"/>
+              </w:rPr>
+              <w:t>H300000</w:t>
+            </w:r>
+            <w:r>
+              <w:rPr>
+                <w:rFonts w:ascii="Courier New" w:hAnsi="Courier New" w:cs="Courier New"/>
+                <w:color w:val="auto"/>
+                <w:sz w:val="20"/>
+                <w:szCs w:val="20"/>
+              </w:rPr>
+              <w:t>03</w:t>
+            </w:r>
+          </w:p>
+          <w:p>
+            <w:pPr>
+              <w:autoSpaceDE w:val="0"/>
+              <w:autoSpaceDN w:val="0"/>
+              <w:adjustRightInd w:val="0"/>
+              <w:rPr>
+                <w:rFonts w:ascii="Courier New" w:hAnsi="Courier New" w:cs="Courier New"/>
+                <w:color w:val="auto"/>
+                <w:sz w:val="20"/>
+                <w:szCs w:val="20"/>
+              </w:rPr>
+            </w:pPr>
+            <w:r>
+              <w:rPr>
+                <w:rFonts w:ascii="Courier New" w:hAnsi="Courier New" w:cs="Courier New"/>
+                <w:color w:val="auto"/>
+                <w:sz w:val="20"/>
+                <w:szCs w:val="20"/>
+              </w:rPr>
+              <w:t>T30000004</w:t>
+            </w:r>
+          </w:p>
+          <w:p>
+            <w:pPr>
+              <w:rPr>
+                <w:rFonts w:ascii="Courier New" w:hAnsi="Courier New" w:cs="Courier New"/>
+                <w:sz w:val="20"/>
+                <w:szCs w:val="20"/>
+              </w:rPr>
+            </w:pPr>
+            <w:r>
+              <w:rPr>
+                <w:rFonts w:ascii="Courier New" w:hAnsi="Courier New" w:cs="Courier New"/>
+                <w:color w:val="auto"/>
+                <w:sz w:val="20"/>
+                <w:szCs w:val="20"/>
+              </w:rPr>
+              <w:t>E3001</w:t>
+            </w:r>
+          </w:p>
+        </w:tc>
+      </w:tr>
+      <w:tr>
+        <w:tc>
+          <w:tcPr>
+            <w:tcW w:w="5094" w:type="dxa"/>
+          </w:tcPr>
+          <w:p>
+            <w:pPr>
+              <w:autoSpaceDE w:val="0"/>
+              <w:autoSpaceDN w:val="0"/>
+              <w:adjustRightInd w:val="0"/>
+              <w:ind w:left="720"/>
+              <w:jc w:val="right"/>
+              <w:rPr>
+                <w:rFonts w:asciiTheme="minorHAnsi" w:hAnsiTheme="minorHAnsi" w:cstheme="minorHAnsi"/>
+                <w:b/>
+                <w:color w:val="auto"/>
+              </w:rPr>
+            </w:pPr>
+            <w:r>
+              <w:rPr>
+                <w:rFonts w:asciiTheme="minorHAnsi" w:hAnsiTheme="minorHAnsi" w:cstheme="minorHAnsi"/>
+                <w:b/>
+                <w:color w:val="auto"/>
+              </w:rPr>
+              <w:t>Result:</w:t>
+            </w:r>
+          </w:p>
+        </w:tc>
+        <w:tc>
+          <w:tcPr>
+            <w:tcW w:w="5094" w:type="dxa"/>
+          </w:tcPr>
+          <w:p>
+            <w:pPr>
+              <w:rPr>
+                <w:rFonts w:ascii="Arial" w:hAnsi="Arial" w:cs="Arial"/>
+                <w:sz w:val="28"/>
+                <w:szCs w:val="28"/>
+              </w:rPr>
+            </w:pPr>
+          </w:p>
+        </w:tc>
+      </w:tr>
+    </w:tbl>
+    <w:p>
+      <w:pPr>
+        <w:pStyle w:val="Heading3"/>
+        <w:numPr>
+          <w:ilvl w:val="1"/>
+          <w:numId w:val="9"/>
+        </w:numPr>
+        <w:tabs>
+          <w:tab w:val="left" w:pos="900"/>
+        </w:tabs>
+        <w:ind w:left="900"/>
+        <w:rPr>
+          <w:rFonts w:asciiTheme="majorHAnsi" w:hAnsiTheme="majorHAnsi"/>
+          <w:b w:val="0"/>
+          <w:sz w:val="24"/>
+          <w:szCs w:val="24"/>
+        </w:rPr>
+      </w:pPr>
+      <w:bookmarkStart w:id="13" w:name="_Toc286066971"/>
+      <w:r>
+        <w:rPr>
+          <w:rFonts w:asciiTheme="majorHAnsi" w:hAnsiTheme="majorHAnsi"/>
+          <w:b w:val="0"/>
+          <w:sz w:val="24"/>
+          <w:szCs w:val="24"/>
+        </w:rPr>
+        <w:t>Program with Maximum Symbols, Literals, and Source Records</w:t>
+      </w:r>
       <w:bookmarkEnd w:id="13"/>
     </w:p>
     <w:tbl>
@@ -4934,7 +5924,7 @@
           <w:szCs w:val="24"/>
         </w:rPr>
       </w:pPr>
-      <w:bookmarkStart w:id="14" w:name="_Toc286002299"/>
+      <w:bookmarkStart w:id="14" w:name="_Toc286066972"/>
       <w:r>
         <w:rPr>
           <w:rFonts w:asciiTheme="majorHAnsi" w:hAnsiTheme="majorHAnsi"/>
@@ -4942,7 +5932,7 @@
           <w:sz w:val="24"/>
           <w:szCs w:val="24"/>
         </w:rPr>
-        <w:t>Program with Maximum Symbols, Literals, and Source Records</w:t>
+        <w:t>Program Using Forward Referencing</w:t>
       </w:r>
       <w:bookmarkEnd w:id="14"/>
     </w:p>
@@ -5213,286 +6203,7 @@
           <w:szCs w:val="24"/>
         </w:rPr>
       </w:pPr>
-      <w:bookmarkStart w:id="15" w:name="_Toc286002300"/>
-      <w:r>
-        <w:rPr>
-          <w:rFonts w:asciiTheme="majorHAnsi" w:hAnsiTheme="majorHAnsi"/>
-          <w:b w:val="0"/>
-          <w:sz w:val="24"/>
-          <w:szCs w:val="24"/>
-        </w:rPr>
-        <w:t>Program Using Forward Referencing</w:t>
-      </w:r>
-      <w:bookmarkEnd w:id="15"/>
-    </w:p>
-    <w:tbl>
-      <w:tblPr>
-        <w:tblW w:w="0" w:type="auto"/>
-        <w:tblInd w:w="720" w:type="dxa"/>
-        <w:tblBorders>
-          <w:top w:val="single" w:sz="4" w:space="0" w:color="auto"/>
-          <w:left w:val="single" w:sz="4" w:space="0" w:color="auto"/>
-          <w:bottom w:val="single" w:sz="4" w:space="0" w:color="auto"/>
-          <w:right w:val="single" w:sz="4" w:space="0" w:color="auto"/>
-          <w:insideH w:val="single" w:sz="4" w:space="0" w:color="auto"/>
-          <w:insideV w:val="single" w:sz="4" w:space="0" w:color="auto"/>
-        </w:tblBorders>
-        <w:tblLook w:val="04A0"/>
-      </w:tblPr>
-      <w:tblGrid>
-        <w:gridCol w:w="4750"/>
-        <w:gridCol w:w="4718"/>
-      </w:tblGrid>
-      <w:tr>
-        <w:tc>
-          <w:tcPr>
-            <w:tcW w:w="5094" w:type="dxa"/>
-          </w:tcPr>
-          <w:p>
-            <w:pPr>
-              <w:jc w:val="center"/>
-              <w:rPr>
-                <w:rFonts w:asciiTheme="minorHAnsi" w:hAnsiTheme="minorHAnsi" w:cstheme="minorHAnsi"/>
-              </w:rPr>
-            </w:pPr>
-            <w:r>
-              <w:rPr>
-                <w:rFonts w:asciiTheme="minorHAnsi" w:hAnsiTheme="minorHAnsi" w:cstheme="minorHAnsi"/>
-              </w:rPr>
-              <w:t>Assembly</w:t>
-            </w:r>
-          </w:p>
-        </w:tc>
-        <w:tc>
-          <w:tcPr>
-            <w:tcW w:w="5094" w:type="dxa"/>
-          </w:tcPr>
-          <w:p>
-            <w:pPr>
-              <w:jc w:val="center"/>
-              <w:rPr>
-                <w:rFonts w:asciiTheme="minorHAnsi" w:hAnsiTheme="minorHAnsi" w:cstheme="minorHAnsi"/>
-              </w:rPr>
-            </w:pPr>
-            <w:r>
-              <w:rPr>
-                <w:rFonts w:asciiTheme="minorHAnsi" w:hAnsiTheme="minorHAnsi" w:cstheme="minorHAnsi"/>
-              </w:rPr>
-              <w:t>Object File</w:t>
-            </w:r>
-          </w:p>
-        </w:tc>
-      </w:tr>
-      <w:tr>
-        <w:tc>
-          <w:tcPr>
-            <w:tcW w:w="5094" w:type="dxa"/>
-          </w:tcPr>
-          <w:p>
-            <w:pPr>
-              <w:autoSpaceDE w:val="0"/>
-              <w:autoSpaceDN w:val="0"/>
-              <w:adjustRightInd w:val="0"/>
-              <w:ind w:left="720"/>
-              <w:rPr>
-                <w:rFonts w:ascii="Courier New" w:hAnsi="Courier New" w:cs="Courier New"/>
-                <w:color w:val="auto"/>
-                <w:sz w:val="20"/>
-                <w:szCs w:val="20"/>
-              </w:rPr>
-            </w:pPr>
-            <w:r>
-              <w:rPr>
-                <w:rFonts w:ascii="Courier New" w:hAnsi="Courier New" w:cs="Courier New"/>
-                <w:color w:val="auto"/>
-                <w:sz w:val="20"/>
-                <w:szCs w:val="20"/>
-              </w:rPr>
-              <w:t>.ORIG x3000</w:t>
-            </w:r>
-          </w:p>
-          <w:p>
-            <w:pPr>
-              <w:autoSpaceDE w:val="0"/>
-              <w:autoSpaceDN w:val="0"/>
-              <w:adjustRightInd w:val="0"/>
-              <w:ind w:left="720"/>
-              <w:rPr>
-                <w:rFonts w:ascii="Courier New" w:hAnsi="Courier New" w:cs="Courier New"/>
-                <w:color w:val="auto"/>
-                <w:sz w:val="20"/>
-                <w:szCs w:val="20"/>
-              </w:rPr>
-            </w:pPr>
-          </w:p>
-          <w:p>
-            <w:pPr>
-              <w:rPr>
-                <w:rFonts w:ascii="Courier New" w:hAnsi="Courier New" w:cs="Courier New"/>
-                <w:sz w:val="20"/>
-                <w:szCs w:val="20"/>
-              </w:rPr>
-            </w:pPr>
-            <w:r>
-              <w:rPr>
-                <w:rFonts w:ascii="Courier New" w:hAnsi="Courier New" w:cs="Courier New"/>
-                <w:color w:val="auto"/>
-                <w:sz w:val="20"/>
-                <w:szCs w:val="20"/>
-              </w:rPr>
-              <w:t xml:space="preserve">      </w:t>
-            </w:r>
-            <w:r>
-              <w:rPr>
-                <w:rFonts w:ascii="Courier New" w:hAnsi="Courier New" w:cs="Courier New"/>
-                <w:color w:val="auto"/>
-                <w:sz w:val="20"/>
-                <w:szCs w:val="20"/>
-              </w:rPr>
-              <w:t>.END Begin</w:t>
-            </w:r>
-          </w:p>
-        </w:tc>
-        <w:tc>
-          <w:tcPr>
-            <w:tcW w:w="5094" w:type="dxa"/>
-          </w:tcPr>
-          <w:p>
-            <w:pPr>
-              <w:autoSpaceDE w:val="0"/>
-              <w:autoSpaceDN w:val="0"/>
-              <w:adjustRightInd w:val="0"/>
-              <w:rPr>
-                <w:rFonts w:ascii="Courier New" w:hAnsi="Courier New" w:cs="Courier New"/>
-                <w:color w:val="auto"/>
-                <w:sz w:val="20"/>
-                <w:szCs w:val="20"/>
-              </w:rPr>
-            </w:pPr>
-            <w:r>
-              <w:rPr>
-                <w:rFonts w:ascii="Courier New" w:hAnsi="Courier New" w:cs="Courier New"/>
-                <w:color w:val="auto"/>
-                <w:sz w:val="20"/>
-                <w:szCs w:val="20"/>
-              </w:rPr>
-              <w:t>H300000</w:t>
-            </w:r>
-            <w:r>
-              <w:rPr>
-                <w:rFonts w:ascii="Courier New" w:hAnsi="Courier New" w:cs="Courier New"/>
-                <w:color w:val="auto"/>
-                <w:sz w:val="20"/>
-                <w:szCs w:val="20"/>
-              </w:rPr>
-              <w:t>03</w:t>
-            </w:r>
-          </w:p>
-          <w:p>
-            <w:pPr>
-              <w:autoSpaceDE w:val="0"/>
-              <w:autoSpaceDN w:val="0"/>
-              <w:adjustRightInd w:val="0"/>
-              <w:rPr>
-                <w:rFonts w:ascii="Courier New" w:hAnsi="Courier New" w:cs="Courier New"/>
-                <w:color w:val="auto"/>
-                <w:sz w:val="20"/>
-                <w:szCs w:val="20"/>
-              </w:rPr>
-            </w:pPr>
-            <w:r>
-              <w:rPr>
-                <w:rFonts w:ascii="Courier New" w:hAnsi="Courier New" w:cs="Courier New"/>
-                <w:color w:val="auto"/>
-                <w:sz w:val="20"/>
-                <w:szCs w:val="20"/>
-              </w:rPr>
-              <w:t>T30000004</w:t>
-            </w:r>
-          </w:p>
-          <w:p>
-            <w:pPr>
-              <w:rPr>
-                <w:rFonts w:ascii="Courier New" w:hAnsi="Courier New" w:cs="Courier New"/>
-                <w:sz w:val="20"/>
-                <w:szCs w:val="20"/>
-              </w:rPr>
-            </w:pPr>
-            <w:r>
-              <w:rPr>
-                <w:rFonts w:ascii="Courier New" w:hAnsi="Courier New" w:cs="Courier New"/>
-                <w:color w:val="auto"/>
-                <w:sz w:val="20"/>
-                <w:szCs w:val="20"/>
-              </w:rPr>
-              <w:t>E3001</w:t>
-            </w:r>
-          </w:p>
-        </w:tc>
-      </w:tr>
-      <w:tr>
-        <w:tc>
-          <w:tcPr>
-            <w:tcW w:w="5094" w:type="dxa"/>
-          </w:tcPr>
-          <w:p>
-            <w:pPr>
-              <w:autoSpaceDE w:val="0"/>
-              <w:autoSpaceDN w:val="0"/>
-              <w:adjustRightInd w:val="0"/>
-              <w:ind w:left="720"/>
-              <w:jc w:val="right"/>
-              <w:rPr>
-                <w:rFonts w:asciiTheme="minorHAnsi" w:hAnsiTheme="minorHAnsi" w:cstheme="minorHAnsi"/>
-                <w:b/>
-                <w:color w:val="auto"/>
-              </w:rPr>
-            </w:pPr>
-            <w:r>
-              <w:rPr>
-                <w:rFonts w:asciiTheme="minorHAnsi" w:hAnsiTheme="minorHAnsi" w:cstheme="minorHAnsi"/>
-                <w:b/>
-                <w:color w:val="auto"/>
-              </w:rPr>
-              <w:t>Result:</w:t>
-            </w:r>
-          </w:p>
-        </w:tc>
-        <w:tc>
-          <w:tcPr>
-            <w:tcW w:w="5094" w:type="dxa"/>
-          </w:tcPr>
-          <w:p>
-            <w:pPr>
-              <w:rPr>
-                <w:rFonts w:ascii="Arial" w:hAnsi="Arial" w:cs="Arial"/>
-                <w:sz w:val="28"/>
-                <w:szCs w:val="28"/>
-              </w:rPr>
-            </w:pPr>
-          </w:p>
-        </w:tc>
-      </w:tr>
-    </w:tbl>
-    <w:p>
-      <w:pPr>
-        <w:pStyle w:val="Heading3"/>
-        <w:numPr>
-          <w:ilvl w:val="1"/>
-          <w:numId w:val="9"/>
-        </w:numPr>
-        <w:tabs>
-          <w:tab w:val="left" w:pos="900"/>
-        </w:tabs>
-        <w:ind w:left="900"/>
-        <w:rPr>
-          <w:rFonts w:asciiTheme="majorHAnsi" w:hAnsiTheme="majorHAnsi"/>
-          <w:b w:val="0"/>
-          <w:sz w:val="24"/>
-          <w:szCs w:val="24"/>
-        </w:rPr>
-      </w:pPr>
-      <w:bookmarkStart w:id="16" w:name="_Toc286002301"/>
+      <w:bookmarkStart w:id="15" w:name="_Toc286066973"/>
       <w:r>
         <w:rPr>
           <w:rFonts w:asciiTheme="majorHAnsi" w:hAnsiTheme="majorHAnsi"/>
@@ -5502,7 +6213,7 @@
         </w:rPr>
         <w:t>Program Beginning Execution at Last Memory Address</w:t>
       </w:r>
-      <w:bookmarkEnd w:id="16"/>
+      <w:bookmarkEnd w:id="15"/>
     </w:p>
     <w:tbl>
       <w:tblPr>
@@ -6130,6 +6841,7 @@
                 <w:sz w:val="20"/>
                 <w:szCs w:val="20"/>
               </w:rPr>
+              <w:lastRenderedPageBreak/>
               <w:t xml:space="preserve">       </w:t>
             </w:r>
             <w:r>
@@ -6385,6 +7097,7 @@
                 <w:sz w:val="20"/>
                 <w:szCs w:val="20"/>
               </w:rPr>
+              <w:lastRenderedPageBreak/>
               <w:t>HLasMemffff0018</w:t>
             </w:r>
           </w:p>
@@ -6671,6 +7384,7 @@
                 <w:sz w:val="20"/>
                 <w:szCs w:val="20"/>
               </w:rPr>
+              <w:lastRenderedPageBreak/>
               <w:t>T000b5020</w:t>
             </w:r>
           </w:p>
@@ -6894,6 +7608,7 @@
                 <w:b/>
                 <w:color w:val="auto"/>
               </w:rPr>
+              <w:lastRenderedPageBreak/>
               <w:t>Result:</w:t>
             </w:r>
           </w:p>
@@ -6938,7 +7653,7 @@
           <w:szCs w:val="24"/>
         </w:rPr>
       </w:pPr>
-      <w:bookmarkStart w:id="17" w:name="_Toc286002302"/>
+      <w:bookmarkStart w:id="16" w:name="_Toc286066974"/>
       <w:r>
         <w:rPr>
           <w:rFonts w:asciiTheme="majorHAnsi" w:hAnsiTheme="majorHAnsi"/>
@@ -6946,10 +7661,9 @@
           <w:sz w:val="24"/>
           <w:szCs w:val="24"/>
         </w:rPr>
-        <w:lastRenderedPageBreak/>
         <w:t>Program Spanning Page Boundary</w:t>
       </w:r>
-      <w:bookmarkEnd w:id="17"/>
+      <w:bookmarkEnd w:id="16"/>
     </w:p>
     <w:tbl>
       <w:tblPr>
@@ -7019,40 +7733,745 @@
               <w:autoSpaceDE w:val="0"/>
               <w:autoSpaceDN w:val="0"/>
               <w:adjustRightInd w:val="0"/>
-              <w:ind w:left="720"/>
-              <w:rPr>
-                <w:rFonts w:ascii="Courier New" w:hAnsi="Courier New" w:cs="Courier New"/>
-                <w:color w:val="auto"/>
-                <w:sz w:val="20"/>
-                <w:szCs w:val="20"/>
-              </w:rPr>
-            </w:pPr>
-            <w:r>
-              <w:rPr>
-                <w:rFonts w:ascii="Courier New" w:hAnsi="Courier New" w:cs="Courier New"/>
-                <w:color w:val="auto"/>
-                <w:sz w:val="20"/>
-                <w:szCs w:val="20"/>
-              </w:rPr>
-              <w:t>.ORIG x3000</w:t>
-            </w:r>
-          </w:p>
-          <w:p>
-            <w:pPr>
-              <w:autoSpaceDE w:val="0"/>
-              <w:autoSpaceDN w:val="0"/>
-              <w:adjustRightInd w:val="0"/>
-              <w:ind w:left="720"/>
-              <w:rPr>
-                <w:rFonts w:ascii="Courier New" w:hAnsi="Courier New" w:cs="Courier New"/>
-                <w:color w:val="auto"/>
-                <w:sz w:val="20"/>
-                <w:szCs w:val="20"/>
-              </w:rPr>
-            </w:pPr>
-          </w:p>
-          <w:p>
-            <w:pPr>
+              <w:ind w:left="90"/>
+              <w:rPr>
+                <w:rFonts w:ascii="Courier New" w:hAnsi="Courier New" w:cs="Courier New"/>
+                <w:color w:val="auto"/>
+                <w:sz w:val="20"/>
+                <w:szCs w:val="20"/>
+              </w:rPr>
+            </w:pPr>
+            <w:r>
+              <w:rPr>
+                <w:rFonts w:ascii="Courier New" w:hAnsi="Courier New" w:cs="Courier New"/>
+                <w:color w:val="auto"/>
+                <w:sz w:val="20"/>
+                <w:szCs w:val="20"/>
+              </w:rPr>
+              <w:t>Lab2EG .ORIG x</w:t>
+            </w:r>
+            <w:r>
+              <w:rPr>
+                <w:rFonts w:ascii="Courier New" w:hAnsi="Courier New" w:cs="Courier New"/>
+                <w:color w:val="auto"/>
+                <w:sz w:val="20"/>
+                <w:szCs w:val="20"/>
+              </w:rPr>
+              <w:t>FFF7</w:t>
+            </w:r>
+          </w:p>
+          <w:p>
+            <w:pPr>
+              <w:tabs>
+                <w:tab w:val="left" w:pos="1260"/>
+              </w:tabs>
+              <w:autoSpaceDE w:val="0"/>
+              <w:autoSpaceDN w:val="0"/>
+              <w:adjustRightInd w:val="0"/>
+              <w:ind w:left="90"/>
+              <w:rPr>
+                <w:rFonts w:ascii="Courier New" w:hAnsi="Courier New" w:cs="Courier New"/>
+                <w:color w:val="auto"/>
+                <w:sz w:val="20"/>
+                <w:szCs w:val="20"/>
+              </w:rPr>
+            </w:pPr>
+            <w:r>
+              <w:rPr>
+                <w:rFonts w:ascii="Courier New" w:hAnsi="Courier New" w:cs="Courier New"/>
+                <w:color w:val="auto"/>
+                <w:sz w:val="20"/>
+                <w:szCs w:val="20"/>
+              </w:rPr>
+              <w:t>count  .FILL #4</w:t>
+            </w:r>
+          </w:p>
+          <w:p>
+            <w:pPr>
+              <w:autoSpaceDE w:val="0"/>
+              <w:autoSpaceDN w:val="0"/>
+              <w:adjustRightInd w:val="0"/>
+              <w:ind w:left="90"/>
+              <w:rPr>
+                <w:rFonts w:ascii="Courier New" w:hAnsi="Courier New" w:cs="Courier New"/>
+                <w:color w:val="auto"/>
+                <w:sz w:val="20"/>
+                <w:szCs w:val="20"/>
+              </w:rPr>
+            </w:pPr>
+            <w:r>
+              <w:rPr>
+                <w:rFonts w:ascii="Courier New" w:hAnsi="Courier New" w:cs="Courier New"/>
+                <w:color w:val="auto"/>
+                <w:sz w:val="20"/>
+                <w:szCs w:val="20"/>
+              </w:rPr>
+              <w:t xml:space="preserve">Begin  LD </w:t>
+            </w:r>
+            <w:proofErr w:type="spellStart"/>
+            <w:r>
+              <w:rPr>
+                <w:rFonts w:ascii="Courier New" w:hAnsi="Courier New" w:cs="Courier New"/>
+                <w:color w:val="auto"/>
+                <w:sz w:val="20"/>
+                <w:szCs w:val="20"/>
+              </w:rPr>
+              <w:t>ACC,count</w:t>
+            </w:r>
+            <w:proofErr w:type="spellEnd"/>
+            <w:r>
+              <w:rPr>
+                <w:rFonts w:ascii="Courier New" w:hAnsi="Courier New" w:cs="Courier New"/>
+                <w:color w:val="auto"/>
+                <w:sz w:val="20"/>
+                <w:szCs w:val="20"/>
+              </w:rPr>
+              <w:t xml:space="preserve"> </w:t>
+            </w:r>
+            <w:r>
+              <w:rPr>
+                <w:rFonts w:ascii="Courier New" w:hAnsi="Courier New" w:cs="Courier New"/>
+                <w:color w:val="auto"/>
+                <w:sz w:val="20"/>
+                <w:szCs w:val="20"/>
+              </w:rPr>
+              <w:t xml:space="preserve">  </w:t>
+            </w:r>
+            <w:r>
+              <w:rPr>
+                <w:rFonts w:ascii="Courier New" w:hAnsi="Courier New" w:cs="Courier New"/>
+                <w:color w:val="auto"/>
+                <w:sz w:val="20"/>
+                <w:szCs w:val="20"/>
+              </w:rPr>
+              <w:t>;R1 &lt;- 4</w:t>
+            </w:r>
+          </w:p>
+          <w:p>
+            <w:pPr>
+              <w:autoSpaceDE w:val="0"/>
+              <w:autoSpaceDN w:val="0"/>
+              <w:adjustRightInd w:val="0"/>
+              <w:ind w:left="90"/>
+              <w:rPr>
+                <w:rFonts w:ascii="Courier New" w:hAnsi="Courier New" w:cs="Courier New"/>
+                <w:color w:val="auto"/>
+                <w:sz w:val="20"/>
+                <w:szCs w:val="20"/>
+              </w:rPr>
+            </w:pPr>
+            <w:r>
+              <w:rPr>
+                <w:rFonts w:ascii="Courier New" w:hAnsi="Courier New" w:cs="Courier New"/>
+                <w:color w:val="auto"/>
+                <w:sz w:val="20"/>
+                <w:szCs w:val="20"/>
+              </w:rPr>
+              <w:t xml:space="preserve">       LEA R0,msg</w:t>
+            </w:r>
+          </w:p>
+          <w:p>
+            <w:pPr>
+              <w:autoSpaceDE w:val="0"/>
+              <w:autoSpaceDN w:val="0"/>
+              <w:adjustRightInd w:val="0"/>
+              <w:ind w:left="90"/>
+              <w:rPr>
+                <w:rFonts w:ascii="Courier New" w:hAnsi="Courier New" w:cs="Courier New"/>
+                <w:color w:val="auto"/>
+                <w:sz w:val="20"/>
+                <w:szCs w:val="20"/>
+              </w:rPr>
+            </w:pPr>
+            <w:proofErr w:type="gramStart"/>
+            <w:r>
+              <w:rPr>
+                <w:rFonts w:ascii="Courier New" w:hAnsi="Courier New" w:cs="Courier New"/>
+                <w:color w:val="auto"/>
+                <w:sz w:val="20"/>
+                <w:szCs w:val="20"/>
+              </w:rPr>
+              <w:t>loop</w:t>
+            </w:r>
+            <w:proofErr w:type="gramEnd"/>
+            <w:r>
+              <w:rPr>
+                <w:rFonts w:ascii="Courier New" w:hAnsi="Courier New" w:cs="Courier New"/>
+                <w:color w:val="auto"/>
+                <w:sz w:val="20"/>
+                <w:szCs w:val="20"/>
+              </w:rPr>
+              <w:t xml:space="preserve">   TRAP x22    </w:t>
+            </w:r>
+            <w:r>
+              <w:rPr>
+                <w:rFonts w:ascii="Courier New" w:hAnsi="Courier New" w:cs="Courier New"/>
+                <w:color w:val="auto"/>
+                <w:sz w:val="20"/>
+                <w:szCs w:val="20"/>
+              </w:rPr>
+              <w:t xml:space="preserve">   </w:t>
+            </w:r>
+            <w:r>
+              <w:rPr>
+                <w:rFonts w:ascii="Courier New" w:hAnsi="Courier New" w:cs="Courier New"/>
+                <w:color w:val="auto"/>
+                <w:sz w:val="20"/>
+                <w:szCs w:val="20"/>
+              </w:rPr>
+              <w:t>;print "hi! "</w:t>
+            </w:r>
+          </w:p>
+          <w:p>
+            <w:pPr>
+              <w:autoSpaceDE w:val="0"/>
+              <w:autoSpaceDN w:val="0"/>
+              <w:adjustRightInd w:val="0"/>
+              <w:ind w:left="90"/>
+              <w:rPr>
+                <w:rFonts w:ascii="Courier New" w:hAnsi="Courier New" w:cs="Courier New"/>
+                <w:color w:val="auto"/>
+                <w:sz w:val="20"/>
+                <w:szCs w:val="20"/>
+              </w:rPr>
+            </w:pPr>
+            <w:r>
+              <w:rPr>
+                <w:rFonts w:ascii="Courier New" w:hAnsi="Courier New" w:cs="Courier New"/>
+                <w:color w:val="auto"/>
+                <w:sz w:val="20"/>
+                <w:szCs w:val="20"/>
+              </w:rPr>
+              <w:t xml:space="preserve">       ADD ACC,ACC,#-1 ;R1--</w:t>
+            </w:r>
+          </w:p>
+          <w:p>
+            <w:pPr>
+              <w:autoSpaceDE w:val="0"/>
+              <w:autoSpaceDN w:val="0"/>
+              <w:adjustRightInd w:val="0"/>
+              <w:ind w:left="90"/>
+              <w:rPr>
+                <w:rFonts w:ascii="Courier New" w:hAnsi="Courier New" w:cs="Courier New"/>
+                <w:color w:val="auto"/>
+                <w:sz w:val="20"/>
+                <w:szCs w:val="20"/>
+              </w:rPr>
+            </w:pPr>
+            <w:r>
+              <w:rPr>
+                <w:rFonts w:ascii="Courier New" w:hAnsi="Courier New" w:cs="Courier New"/>
+                <w:color w:val="auto"/>
+                <w:sz w:val="20"/>
+                <w:szCs w:val="20"/>
+              </w:rPr>
+              <w:t xml:space="preserve">       </w:t>
+            </w:r>
+            <w:r>
+              <w:rPr>
+                <w:rFonts w:ascii="Courier New" w:hAnsi="Courier New" w:cs="Courier New"/>
+                <w:color w:val="auto"/>
+                <w:sz w:val="20"/>
+                <w:szCs w:val="20"/>
+              </w:rPr>
+              <w:t>BRP loop</w:t>
+            </w:r>
+          </w:p>
+          <w:p>
+            <w:pPr>
+              <w:autoSpaceDE w:val="0"/>
+              <w:autoSpaceDN w:val="0"/>
+              <w:adjustRightInd w:val="0"/>
+              <w:ind w:left="90"/>
+              <w:rPr>
+                <w:rFonts w:ascii="Courier New" w:hAnsi="Courier New" w:cs="Courier New"/>
+                <w:color w:val="auto"/>
+                <w:sz w:val="20"/>
+                <w:szCs w:val="20"/>
+              </w:rPr>
+            </w:pPr>
+            <w:r>
+              <w:rPr>
+                <w:rFonts w:ascii="Courier New" w:hAnsi="Courier New" w:cs="Courier New"/>
+                <w:color w:val="auto"/>
+                <w:sz w:val="20"/>
+                <w:szCs w:val="20"/>
+              </w:rPr>
+              <w:t xml:space="preserve">       JMP Next</w:t>
+            </w:r>
+          </w:p>
+          <w:p>
+            <w:pPr>
+              <w:autoSpaceDE w:val="0"/>
+              <w:autoSpaceDN w:val="0"/>
+              <w:adjustRightInd w:val="0"/>
+              <w:ind w:left="90"/>
+              <w:rPr>
+                <w:rFonts w:ascii="Courier New" w:hAnsi="Courier New" w:cs="Courier New"/>
+                <w:color w:val="auto"/>
+                <w:sz w:val="20"/>
+                <w:szCs w:val="20"/>
+              </w:rPr>
+            </w:pPr>
+            <w:proofErr w:type="spellStart"/>
+            <w:proofErr w:type="gramStart"/>
+            <w:r>
+              <w:rPr>
+                <w:rFonts w:ascii="Courier New" w:hAnsi="Courier New" w:cs="Courier New"/>
+                <w:color w:val="auto"/>
+                <w:sz w:val="20"/>
+                <w:szCs w:val="20"/>
+              </w:rPr>
+              <w:t>msg</w:t>
+            </w:r>
+            <w:proofErr w:type="spellEnd"/>
+            <w:proofErr w:type="gramEnd"/>
+            <w:r>
+              <w:rPr>
+                <w:rFonts w:ascii="Courier New" w:hAnsi="Courier New" w:cs="Courier New"/>
+                <w:color w:val="auto"/>
+                <w:sz w:val="20"/>
+                <w:szCs w:val="20"/>
+              </w:rPr>
+              <w:t xml:space="preserve">    .STRZ "hi! "</w:t>
+            </w:r>
+          </w:p>
+          <w:p>
+            <w:pPr>
+              <w:autoSpaceDE w:val="0"/>
+              <w:autoSpaceDN w:val="0"/>
+              <w:adjustRightInd w:val="0"/>
+              <w:ind w:left="90"/>
+              <w:rPr>
+                <w:rFonts w:ascii="Courier New" w:hAnsi="Courier New" w:cs="Courier New"/>
+                <w:color w:val="auto"/>
+                <w:sz w:val="20"/>
+                <w:szCs w:val="20"/>
+              </w:rPr>
+            </w:pPr>
+            <w:r>
+              <w:rPr>
+                <w:rFonts w:ascii="Courier New" w:hAnsi="Courier New" w:cs="Courier New"/>
+                <w:color w:val="auto"/>
+                <w:sz w:val="20"/>
+                <w:szCs w:val="20"/>
+              </w:rPr>
+              <w:t>Next</w:t>
+            </w:r>
+            <w:r>
+              <w:rPr>
+                <w:rFonts w:ascii="Courier New" w:hAnsi="Courier New" w:cs="Courier New"/>
+                <w:color w:val="auto"/>
+                <w:sz w:val="20"/>
+                <w:szCs w:val="20"/>
+              </w:rPr>
+              <w:t xml:space="preserve"> </w:t>
+            </w:r>
+            <w:r>
+              <w:rPr>
+                <w:rFonts w:ascii="Courier New" w:hAnsi="Courier New" w:cs="Courier New"/>
+                <w:color w:val="auto"/>
+                <w:sz w:val="20"/>
+                <w:szCs w:val="20"/>
+              </w:rPr>
+              <w:t xml:space="preserve"> </w:t>
+            </w:r>
+            <w:r>
+              <w:rPr>
+                <w:rFonts w:ascii="Courier New" w:hAnsi="Courier New" w:cs="Courier New"/>
+                <w:color w:val="auto"/>
+                <w:sz w:val="20"/>
+                <w:szCs w:val="20"/>
+              </w:rPr>
+              <w:t xml:space="preserve"> </w:t>
+            </w:r>
+            <w:r>
+              <w:rPr>
+                <w:rFonts w:ascii="Courier New" w:hAnsi="Courier New" w:cs="Courier New"/>
+                <w:color w:val="auto"/>
+                <w:sz w:val="20"/>
+                <w:szCs w:val="20"/>
+              </w:rPr>
+              <w:t xml:space="preserve">AND R0,R0,x0 </w:t>
+            </w:r>
+            <w:r>
+              <w:rPr>
+                <w:rFonts w:ascii="Courier New" w:hAnsi="Courier New" w:cs="Courier New"/>
+                <w:color w:val="auto"/>
+                <w:sz w:val="20"/>
+                <w:szCs w:val="20"/>
+              </w:rPr>
+              <w:t xml:space="preserve">  </w:t>
+            </w:r>
+            <w:r>
+              <w:rPr>
+                <w:rFonts w:ascii="Courier New" w:hAnsi="Courier New" w:cs="Courier New"/>
+                <w:color w:val="auto"/>
+                <w:sz w:val="20"/>
+                <w:szCs w:val="20"/>
+              </w:rPr>
+              <w:t>;R0 &lt;- 0</w:t>
+            </w:r>
+          </w:p>
+          <w:p>
+            <w:pPr>
+              <w:autoSpaceDE w:val="0"/>
+              <w:autoSpaceDN w:val="0"/>
+              <w:adjustRightInd w:val="0"/>
+              <w:ind w:left="90"/>
+              <w:rPr>
+                <w:rFonts w:ascii="Courier New" w:hAnsi="Courier New" w:cs="Courier New"/>
+                <w:color w:val="auto"/>
+                <w:sz w:val="20"/>
+                <w:szCs w:val="20"/>
+              </w:rPr>
+            </w:pPr>
+            <w:r>
+              <w:rPr>
+                <w:rFonts w:ascii="Courier New" w:hAnsi="Courier New" w:cs="Courier New"/>
+                <w:color w:val="auto"/>
+                <w:sz w:val="20"/>
+                <w:szCs w:val="20"/>
+              </w:rPr>
+              <w:t xml:space="preserve">       </w:t>
+            </w:r>
+            <w:r>
+              <w:rPr>
+                <w:rFonts w:ascii="Courier New" w:hAnsi="Courier New" w:cs="Courier New"/>
+                <w:color w:val="auto"/>
+                <w:sz w:val="20"/>
+                <w:szCs w:val="20"/>
+              </w:rPr>
+              <w:t xml:space="preserve">NOT R0,R0 </w:t>
+            </w:r>
+            <w:r>
+              <w:rPr>
+                <w:rFonts w:ascii="Courier New" w:hAnsi="Courier New" w:cs="Courier New"/>
+                <w:color w:val="auto"/>
+                <w:sz w:val="20"/>
+                <w:szCs w:val="20"/>
+              </w:rPr>
+              <w:t xml:space="preserve">     </w:t>
+            </w:r>
+            <w:r>
+              <w:rPr>
+                <w:rFonts w:ascii="Courier New" w:hAnsi="Courier New" w:cs="Courier New"/>
+                <w:color w:val="auto"/>
+                <w:sz w:val="20"/>
+                <w:szCs w:val="20"/>
+              </w:rPr>
+              <w:t>;R0 &lt;- x</w:t>
+            </w:r>
+            <w:r>
+              <w:rPr>
+                <w:rFonts w:ascii="Courier New" w:hAnsi="Courier New" w:cs="Courier New"/>
+                <w:color w:val="auto"/>
+                <w:sz w:val="20"/>
+                <w:szCs w:val="20"/>
+              </w:rPr>
+              <w:t>FFF7</w:t>
+            </w:r>
+          </w:p>
+          <w:p>
+            <w:pPr>
+              <w:autoSpaceDE w:val="0"/>
+              <w:autoSpaceDN w:val="0"/>
+              <w:adjustRightInd w:val="0"/>
+              <w:ind w:left="90"/>
+              <w:rPr>
+                <w:rFonts w:ascii="Courier New" w:hAnsi="Courier New" w:cs="Courier New"/>
+                <w:color w:val="auto"/>
+                <w:sz w:val="20"/>
+                <w:szCs w:val="20"/>
+              </w:rPr>
+            </w:pPr>
+            <w:r>
+              <w:rPr>
+                <w:rFonts w:ascii="Courier New" w:hAnsi="Courier New" w:cs="Courier New"/>
+                <w:color w:val="auto"/>
+                <w:sz w:val="20"/>
+                <w:szCs w:val="20"/>
+              </w:rPr>
+              <w:t xml:space="preserve">       </w:t>
+            </w:r>
+            <w:r>
+              <w:rPr>
+                <w:rFonts w:ascii="Courier New" w:hAnsi="Courier New" w:cs="Courier New"/>
+                <w:color w:val="auto"/>
+                <w:sz w:val="20"/>
+                <w:szCs w:val="20"/>
+              </w:rPr>
+              <w:t>ST R0,Array ;M[Array] &lt;-x</w:t>
+            </w:r>
+            <w:r>
+              <w:rPr>
+                <w:rFonts w:ascii="Courier New" w:hAnsi="Courier New" w:cs="Courier New"/>
+                <w:color w:val="auto"/>
+                <w:sz w:val="20"/>
+                <w:szCs w:val="20"/>
+              </w:rPr>
+              <w:t>FFF7</w:t>
+            </w:r>
+          </w:p>
+          <w:p>
+            <w:pPr>
+              <w:autoSpaceDE w:val="0"/>
+              <w:autoSpaceDN w:val="0"/>
+              <w:adjustRightInd w:val="0"/>
+              <w:ind w:left="90"/>
+              <w:rPr>
+                <w:rFonts w:ascii="Courier New" w:hAnsi="Courier New" w:cs="Courier New"/>
+                <w:color w:val="auto"/>
+                <w:sz w:val="20"/>
+                <w:szCs w:val="20"/>
+              </w:rPr>
+            </w:pPr>
+            <w:r>
+              <w:rPr>
+                <w:rFonts w:ascii="Courier New" w:hAnsi="Courier New" w:cs="Courier New"/>
+                <w:color w:val="auto"/>
+                <w:sz w:val="20"/>
+                <w:szCs w:val="20"/>
+              </w:rPr>
+              <w:t xml:space="preserve">       </w:t>
+            </w:r>
+            <w:r>
+              <w:rPr>
+                <w:rFonts w:ascii="Courier New" w:hAnsi="Courier New" w:cs="Courier New"/>
+                <w:color w:val="auto"/>
+                <w:sz w:val="20"/>
+                <w:szCs w:val="20"/>
+              </w:rPr>
+              <w:t>LEA R5,Array</w:t>
+            </w:r>
+          </w:p>
+          <w:p>
+            <w:pPr>
+              <w:autoSpaceDE w:val="0"/>
+              <w:autoSpaceDN w:val="0"/>
+              <w:adjustRightInd w:val="0"/>
+              <w:ind w:left="90"/>
+              <w:rPr>
+                <w:rFonts w:ascii="Courier New" w:hAnsi="Courier New" w:cs="Courier New"/>
+                <w:color w:val="auto"/>
+                <w:sz w:val="20"/>
+                <w:szCs w:val="20"/>
+              </w:rPr>
+            </w:pPr>
+            <w:r>
+              <w:rPr>
+                <w:rFonts w:ascii="Courier New" w:hAnsi="Courier New" w:cs="Courier New"/>
+                <w:color w:val="auto"/>
+                <w:sz w:val="20"/>
+                <w:szCs w:val="20"/>
+              </w:rPr>
+              <w:t xml:space="preserve">       </w:t>
+            </w:r>
+            <w:r>
+              <w:rPr>
+                <w:rFonts w:ascii="Courier New" w:hAnsi="Courier New" w:cs="Courier New"/>
+                <w:color w:val="auto"/>
+                <w:sz w:val="20"/>
+                <w:szCs w:val="20"/>
+              </w:rPr>
+              <w:t xml:space="preserve">LD R6,=#100 </w:t>
+            </w:r>
+            <w:r>
+              <w:rPr>
+                <w:rFonts w:ascii="Courier New" w:hAnsi="Courier New" w:cs="Courier New"/>
+                <w:color w:val="auto"/>
+                <w:sz w:val="20"/>
+                <w:szCs w:val="20"/>
+              </w:rPr>
+              <w:t xml:space="preserve">   </w:t>
+            </w:r>
+            <w:r>
+              <w:rPr>
+                <w:rFonts w:ascii="Courier New" w:hAnsi="Courier New" w:cs="Courier New"/>
+                <w:color w:val="auto"/>
+                <w:sz w:val="20"/>
+                <w:szCs w:val="20"/>
+              </w:rPr>
+              <w:t>;R6 &lt;= #100</w:t>
+            </w:r>
+          </w:p>
+          <w:p>
+            <w:pPr>
+              <w:autoSpaceDE w:val="0"/>
+              <w:autoSpaceDN w:val="0"/>
+              <w:adjustRightInd w:val="0"/>
+              <w:ind w:left="90"/>
+              <w:rPr>
+                <w:rFonts w:ascii="Courier New" w:hAnsi="Courier New" w:cs="Courier New"/>
+                <w:color w:val="auto"/>
+                <w:sz w:val="20"/>
+                <w:szCs w:val="20"/>
+              </w:rPr>
+            </w:pPr>
+            <w:r>
+              <w:rPr>
+                <w:rFonts w:ascii="Courier New" w:hAnsi="Courier New" w:cs="Courier New"/>
+                <w:color w:val="auto"/>
+                <w:sz w:val="20"/>
+                <w:szCs w:val="20"/>
+              </w:rPr>
+              <w:t xml:space="preserve">       STR R0,R5,#1 </w:t>
+            </w:r>
+          </w:p>
+          <w:p>
+            <w:pPr>
+              <w:autoSpaceDE w:val="0"/>
+              <w:autoSpaceDN w:val="0"/>
+              <w:adjustRightInd w:val="0"/>
+              <w:ind w:left="90"/>
+              <w:rPr>
+                <w:rFonts w:ascii="Courier New" w:hAnsi="Courier New" w:cs="Courier New"/>
+                <w:color w:val="auto"/>
+                <w:sz w:val="20"/>
+                <w:szCs w:val="20"/>
+              </w:rPr>
+            </w:pPr>
+            <w:r>
+              <w:rPr>
+                <w:rFonts w:ascii="Courier New" w:hAnsi="Courier New" w:cs="Courier New"/>
+                <w:color w:val="auto"/>
+                <w:sz w:val="20"/>
+                <w:szCs w:val="20"/>
+              </w:rPr>
+              <w:t xml:space="preserve">       </w:t>
+            </w:r>
+            <w:r>
+              <w:rPr>
+                <w:rFonts w:ascii="Courier New" w:hAnsi="Courier New" w:cs="Courier New"/>
+                <w:color w:val="auto"/>
+                <w:sz w:val="20"/>
+                <w:szCs w:val="20"/>
+              </w:rPr>
+              <w:t>TRAP x25</w:t>
+            </w:r>
+          </w:p>
+          <w:p>
+            <w:pPr>
+              <w:autoSpaceDE w:val="0"/>
+              <w:autoSpaceDN w:val="0"/>
+              <w:adjustRightInd w:val="0"/>
+              <w:ind w:left="90"/>
+              <w:rPr>
+                <w:rFonts w:ascii="Courier New" w:hAnsi="Courier New" w:cs="Courier New"/>
+                <w:color w:val="auto"/>
+                <w:sz w:val="20"/>
+                <w:szCs w:val="20"/>
+              </w:rPr>
+            </w:pPr>
+            <w:r>
+              <w:rPr>
+                <w:rFonts w:ascii="Courier New" w:hAnsi="Courier New" w:cs="Courier New"/>
+                <w:color w:val="auto"/>
+                <w:sz w:val="20"/>
+                <w:szCs w:val="20"/>
+              </w:rPr>
+              <w:t xml:space="preserve">ACC </w:t>
+            </w:r>
+            <w:r>
+              <w:rPr>
+                <w:rFonts w:ascii="Courier New" w:hAnsi="Courier New" w:cs="Courier New"/>
+                <w:color w:val="auto"/>
+                <w:sz w:val="20"/>
+                <w:szCs w:val="20"/>
+              </w:rPr>
+              <w:t xml:space="preserve">   </w:t>
+            </w:r>
+            <w:r>
+              <w:rPr>
+                <w:rFonts w:ascii="Courier New" w:hAnsi="Courier New" w:cs="Courier New"/>
+                <w:color w:val="auto"/>
+                <w:sz w:val="20"/>
+                <w:szCs w:val="20"/>
+              </w:rPr>
+              <w:t>.EQU #1</w:t>
+            </w:r>
+          </w:p>
+          <w:p>
+            <w:pPr>
+              <w:autoSpaceDE w:val="0"/>
+              <w:autoSpaceDN w:val="0"/>
+              <w:adjustRightInd w:val="0"/>
+              <w:ind w:left="90"/>
+              <w:rPr>
+                <w:rFonts w:ascii="Courier New" w:hAnsi="Courier New" w:cs="Courier New"/>
+                <w:color w:val="auto"/>
+                <w:sz w:val="20"/>
+                <w:szCs w:val="20"/>
+              </w:rPr>
+            </w:pPr>
+            <w:r>
+              <w:rPr>
+                <w:rFonts w:ascii="Courier New" w:hAnsi="Courier New" w:cs="Courier New"/>
+                <w:color w:val="auto"/>
+                <w:sz w:val="20"/>
+                <w:szCs w:val="20"/>
+              </w:rPr>
+              <w:t>; ----- Scratch Space -----</w:t>
+            </w:r>
+          </w:p>
+          <w:p>
+            <w:pPr>
+              <w:autoSpaceDE w:val="0"/>
+              <w:autoSpaceDN w:val="0"/>
+              <w:adjustRightInd w:val="0"/>
+              <w:ind w:left="90"/>
+              <w:rPr>
+                <w:rFonts w:ascii="Courier New" w:hAnsi="Courier New" w:cs="Courier New"/>
+                <w:color w:val="auto"/>
+                <w:sz w:val="20"/>
+                <w:szCs w:val="20"/>
+              </w:rPr>
+            </w:pPr>
+            <w:r>
+              <w:rPr>
+                <w:rFonts w:ascii="Courier New" w:hAnsi="Courier New" w:cs="Courier New"/>
+                <w:color w:val="auto"/>
+                <w:sz w:val="20"/>
+                <w:szCs w:val="20"/>
+              </w:rPr>
+              <w:t>Array .BLKW #3</w:t>
+            </w:r>
+          </w:p>
+          <w:p>
+            <w:pPr>
+              <w:autoSpaceDE w:val="0"/>
+              <w:autoSpaceDN w:val="0"/>
+              <w:adjustRightInd w:val="0"/>
+              <w:ind w:left="90"/>
+              <w:rPr>
+                <w:rFonts w:ascii="Courier New" w:hAnsi="Courier New" w:cs="Courier New"/>
+                <w:color w:val="auto"/>
+                <w:sz w:val="20"/>
+                <w:szCs w:val="20"/>
+              </w:rPr>
+            </w:pPr>
+            <w:r>
+              <w:rPr>
+                <w:rFonts w:ascii="Courier New" w:hAnsi="Courier New" w:cs="Courier New"/>
+                <w:color w:val="auto"/>
+                <w:sz w:val="20"/>
+                <w:szCs w:val="20"/>
+              </w:rPr>
+              <w:t xml:space="preserve">      </w:t>
+            </w:r>
+            <w:r>
+              <w:rPr>
+                <w:rFonts w:ascii="Courier New" w:hAnsi="Courier New" w:cs="Courier New"/>
+                <w:color w:val="auto"/>
+                <w:sz w:val="20"/>
+                <w:szCs w:val="20"/>
+              </w:rPr>
+              <w:t>.FILL x10</w:t>
+            </w:r>
+          </w:p>
+          <w:p>
+            <w:pPr>
+              <w:ind w:left="90"/>
               <w:rPr>
                 <w:rFonts w:ascii="Courier New" w:hAnsi="Courier New" w:cs="Courier New"/>
                 <w:sz w:val="20"/>
@@ -7102,56 +8521,487 @@
                 <w:sz w:val="20"/>
                 <w:szCs w:val="20"/>
               </w:rPr>
-              <w:t>H300000</w:t>
-            </w:r>
-            <w:r>
-              <w:rPr>
-                <w:rFonts w:ascii="Courier New" w:hAnsi="Courier New" w:cs="Courier New"/>
-                <w:color w:val="auto"/>
-                <w:sz w:val="20"/>
-                <w:szCs w:val="20"/>
-              </w:rPr>
-              <w:t>03</w:t>
-            </w:r>
-          </w:p>
-          <w:p>
-            <w:pPr>
-              <w:autoSpaceDE w:val="0"/>
-              <w:autoSpaceDN w:val="0"/>
-              <w:adjustRightInd w:val="0"/>
-              <w:rPr>
-                <w:rFonts w:ascii="Courier New" w:hAnsi="Courier New" w:cs="Courier New"/>
-                <w:color w:val="auto"/>
-                <w:sz w:val="20"/>
-                <w:szCs w:val="20"/>
-              </w:rPr>
-            </w:pPr>
-            <w:r>
-              <w:rPr>
-                <w:rFonts w:ascii="Courier New" w:hAnsi="Courier New" w:cs="Courier New"/>
-                <w:color w:val="auto"/>
-                <w:sz w:val="20"/>
-                <w:szCs w:val="20"/>
-              </w:rPr>
-              <w:t>T30000004</w:t>
-            </w:r>
-          </w:p>
-          <w:p>
-            <w:pPr>
-              <w:rPr>
-                <w:rFonts w:ascii="Courier New" w:hAnsi="Courier New" w:cs="Courier New"/>
-                <w:sz w:val="20"/>
-                <w:szCs w:val="20"/>
-              </w:rPr>
-            </w:pPr>
-            <w:r>
-              <w:rPr>
-                <w:rFonts w:ascii="Courier New" w:hAnsi="Courier New" w:cs="Courier New"/>
-                <w:color w:val="auto"/>
-                <w:sz w:val="20"/>
-                <w:szCs w:val="20"/>
-              </w:rPr>
-              <w:t>E3001</w:t>
+              <w:t>HSpnTstfff70018</w:t>
+            </w:r>
+          </w:p>
+          <w:p>
+            <w:pPr>
+              <w:autoSpaceDE w:val="0"/>
+              <w:autoSpaceDN w:val="0"/>
+              <w:adjustRightInd w:val="0"/>
+              <w:rPr>
+                <w:rFonts w:ascii="Courier New" w:hAnsi="Courier New" w:cs="Courier New"/>
+                <w:color w:val="auto"/>
+                <w:sz w:val="20"/>
+                <w:szCs w:val="20"/>
+              </w:rPr>
+            </w:pPr>
+            <w:r>
+              <w:rPr>
+                <w:rFonts w:ascii="Courier New" w:hAnsi="Courier New" w:cs="Courier New"/>
+                <w:color w:val="auto"/>
+                <w:sz w:val="20"/>
+                <w:szCs w:val="20"/>
+              </w:rPr>
+              <w:t>Tfff70004</w:t>
+            </w:r>
+          </w:p>
+          <w:p>
+            <w:pPr>
+              <w:autoSpaceDE w:val="0"/>
+              <w:autoSpaceDN w:val="0"/>
+              <w:adjustRightInd w:val="0"/>
+              <w:rPr>
+                <w:rFonts w:ascii="Courier New" w:hAnsi="Courier New" w:cs="Courier New"/>
+                <w:color w:val="auto"/>
+                <w:sz w:val="20"/>
+                <w:szCs w:val="20"/>
+              </w:rPr>
+            </w:pPr>
+            <w:r>
+              <w:rPr>
+                <w:rFonts w:ascii="Courier New" w:hAnsi="Courier New" w:cs="Courier New"/>
+                <w:color w:val="auto"/>
+                <w:sz w:val="20"/>
+                <w:szCs w:val="20"/>
+              </w:rPr>
+              <w:t>Tfff823f7</w:t>
+            </w:r>
+          </w:p>
+          <w:p>
+            <w:pPr>
+              <w:autoSpaceDE w:val="0"/>
+              <w:autoSpaceDN w:val="0"/>
+              <w:adjustRightInd w:val="0"/>
+              <w:rPr>
+                <w:rFonts w:ascii="Courier New" w:hAnsi="Courier New" w:cs="Courier New"/>
+                <w:color w:val="auto"/>
+                <w:sz w:val="20"/>
+                <w:szCs w:val="20"/>
+              </w:rPr>
+            </w:pPr>
+            <w:r>
+              <w:rPr>
+                <w:rFonts w:ascii="Courier New" w:hAnsi="Courier New" w:cs="Courier New"/>
+                <w:color w:val="auto"/>
+                <w:sz w:val="20"/>
+                <w:szCs w:val="20"/>
+              </w:rPr>
+              <w:t>Tfff9e1fe</w:t>
+            </w:r>
+          </w:p>
+          <w:p>
+            <w:pPr>
+              <w:autoSpaceDE w:val="0"/>
+              <w:autoSpaceDN w:val="0"/>
+              <w:adjustRightInd w:val="0"/>
+              <w:rPr>
+                <w:rFonts w:ascii="Courier New" w:hAnsi="Courier New" w:cs="Courier New"/>
+                <w:color w:val="auto"/>
+                <w:sz w:val="20"/>
+                <w:szCs w:val="20"/>
+              </w:rPr>
+            </w:pPr>
+            <w:r>
+              <w:rPr>
+                <w:rFonts w:ascii="Courier New" w:hAnsi="Courier New" w:cs="Courier New"/>
+                <w:color w:val="auto"/>
+                <w:sz w:val="20"/>
+                <w:szCs w:val="20"/>
+              </w:rPr>
+              <w:t>Tfffaf022</w:t>
+            </w:r>
+          </w:p>
+          <w:p>
+            <w:pPr>
+              <w:autoSpaceDE w:val="0"/>
+              <w:autoSpaceDN w:val="0"/>
+              <w:adjustRightInd w:val="0"/>
+              <w:rPr>
+                <w:rFonts w:ascii="Courier New" w:hAnsi="Courier New" w:cs="Courier New"/>
+                <w:color w:val="auto"/>
+                <w:sz w:val="20"/>
+                <w:szCs w:val="20"/>
+              </w:rPr>
+            </w:pPr>
+            <w:r>
+              <w:rPr>
+                <w:rFonts w:ascii="Courier New" w:hAnsi="Courier New" w:cs="Courier New"/>
+                <w:color w:val="auto"/>
+                <w:sz w:val="20"/>
+                <w:szCs w:val="20"/>
+              </w:rPr>
+              <w:t>Tfffb127f</w:t>
+            </w:r>
+          </w:p>
+          <w:p>
+            <w:pPr>
+              <w:autoSpaceDE w:val="0"/>
+              <w:autoSpaceDN w:val="0"/>
+              <w:adjustRightInd w:val="0"/>
+              <w:rPr>
+                <w:rFonts w:ascii="Courier New" w:hAnsi="Courier New" w:cs="Courier New"/>
+                <w:color w:val="auto"/>
+                <w:sz w:val="20"/>
+                <w:szCs w:val="20"/>
+              </w:rPr>
+            </w:pPr>
+            <w:r>
+              <w:rPr>
+                <w:rFonts w:ascii="Courier New" w:hAnsi="Courier New" w:cs="Courier New"/>
+                <w:color w:val="auto"/>
+                <w:sz w:val="20"/>
+                <w:szCs w:val="20"/>
+              </w:rPr>
+              <w:t>Tfffc03fa</w:t>
+            </w:r>
+          </w:p>
+          <w:p>
+            <w:pPr>
+              <w:autoSpaceDE w:val="0"/>
+              <w:autoSpaceDN w:val="0"/>
+              <w:adjustRightInd w:val="0"/>
+              <w:rPr>
+                <w:rFonts w:ascii="Courier New" w:hAnsi="Courier New" w:cs="Courier New"/>
+                <w:color w:val="auto"/>
+                <w:sz w:val="20"/>
+                <w:szCs w:val="20"/>
+              </w:rPr>
+            </w:pPr>
+            <w:r>
+              <w:rPr>
+                <w:rFonts w:ascii="Courier New" w:hAnsi="Courier New" w:cs="Courier New"/>
+                <w:color w:val="auto"/>
+                <w:sz w:val="20"/>
+                <w:szCs w:val="20"/>
+              </w:rPr>
+              <w:t>Tfffd4803</w:t>
+            </w:r>
+          </w:p>
+          <w:p>
+            <w:pPr>
+              <w:autoSpaceDE w:val="0"/>
+              <w:autoSpaceDN w:val="0"/>
+              <w:adjustRightInd w:val="0"/>
+              <w:rPr>
+                <w:rFonts w:ascii="Courier New" w:hAnsi="Courier New" w:cs="Courier New"/>
+                <w:color w:val="auto"/>
+                <w:sz w:val="20"/>
+                <w:szCs w:val="20"/>
+              </w:rPr>
+            </w:pPr>
+            <w:r>
+              <w:rPr>
+                <w:rFonts w:ascii="Courier New" w:hAnsi="Courier New" w:cs="Courier New"/>
+                <w:color w:val="auto"/>
+                <w:sz w:val="20"/>
+                <w:szCs w:val="20"/>
+              </w:rPr>
+              <w:t>Tfffe0068</w:t>
+            </w:r>
+          </w:p>
+          <w:p>
+            <w:pPr>
+              <w:autoSpaceDE w:val="0"/>
+              <w:autoSpaceDN w:val="0"/>
+              <w:adjustRightInd w:val="0"/>
+              <w:rPr>
+                <w:rFonts w:ascii="Courier New" w:hAnsi="Courier New" w:cs="Courier New"/>
+                <w:color w:val="auto"/>
+                <w:sz w:val="20"/>
+                <w:szCs w:val="20"/>
+              </w:rPr>
+            </w:pPr>
+            <w:r>
+              <w:rPr>
+                <w:rFonts w:ascii="Courier New" w:hAnsi="Courier New" w:cs="Courier New"/>
+                <w:color w:val="auto"/>
+                <w:sz w:val="20"/>
+                <w:szCs w:val="20"/>
+              </w:rPr>
+              <w:t>Tffff0069</w:t>
+            </w:r>
+          </w:p>
+          <w:p>
+            <w:pPr>
+              <w:autoSpaceDE w:val="0"/>
+              <w:autoSpaceDN w:val="0"/>
+              <w:adjustRightInd w:val="0"/>
+              <w:rPr>
+                <w:rFonts w:ascii="Courier New" w:hAnsi="Courier New" w:cs="Courier New"/>
+                <w:color w:val="auto"/>
+                <w:sz w:val="20"/>
+                <w:szCs w:val="20"/>
+              </w:rPr>
+            </w:pPr>
+            <w:r>
+              <w:rPr>
+                <w:rFonts w:ascii="Courier New" w:hAnsi="Courier New" w:cs="Courier New"/>
+                <w:color w:val="auto"/>
+                <w:sz w:val="20"/>
+                <w:szCs w:val="20"/>
+              </w:rPr>
+              <w:t>T00000021</w:t>
+            </w:r>
+          </w:p>
+          <w:p>
+            <w:pPr>
+              <w:autoSpaceDE w:val="0"/>
+              <w:autoSpaceDN w:val="0"/>
+              <w:adjustRightInd w:val="0"/>
+              <w:rPr>
+                <w:rFonts w:ascii="Courier New" w:hAnsi="Courier New" w:cs="Courier New"/>
+                <w:color w:val="auto"/>
+                <w:sz w:val="20"/>
+                <w:szCs w:val="20"/>
+              </w:rPr>
+            </w:pPr>
+            <w:r>
+              <w:rPr>
+                <w:rFonts w:ascii="Courier New" w:hAnsi="Courier New" w:cs="Courier New"/>
+                <w:color w:val="auto"/>
+                <w:sz w:val="20"/>
+                <w:szCs w:val="20"/>
+              </w:rPr>
+              <w:t>T00010020</w:t>
+            </w:r>
+          </w:p>
+          <w:p>
+            <w:pPr>
+              <w:autoSpaceDE w:val="0"/>
+              <w:autoSpaceDN w:val="0"/>
+              <w:adjustRightInd w:val="0"/>
+              <w:rPr>
+                <w:rFonts w:ascii="Courier New" w:hAnsi="Courier New" w:cs="Courier New"/>
+                <w:color w:val="auto"/>
+                <w:sz w:val="20"/>
+                <w:szCs w:val="20"/>
+              </w:rPr>
+            </w:pPr>
+            <w:r>
+              <w:rPr>
+                <w:rFonts w:ascii="Courier New" w:hAnsi="Courier New" w:cs="Courier New"/>
+                <w:color w:val="auto"/>
+                <w:sz w:val="20"/>
+                <w:szCs w:val="20"/>
+              </w:rPr>
+              <w:t>T00020000</w:t>
+            </w:r>
+          </w:p>
+          <w:p>
+            <w:pPr>
+              <w:autoSpaceDE w:val="0"/>
+              <w:autoSpaceDN w:val="0"/>
+              <w:adjustRightInd w:val="0"/>
+              <w:rPr>
+                <w:rFonts w:ascii="Courier New" w:hAnsi="Courier New" w:cs="Courier New"/>
+                <w:color w:val="auto"/>
+                <w:sz w:val="20"/>
+                <w:szCs w:val="20"/>
+              </w:rPr>
+            </w:pPr>
+            <w:r>
+              <w:rPr>
+                <w:rFonts w:ascii="Courier New" w:hAnsi="Courier New" w:cs="Courier New"/>
+                <w:color w:val="auto"/>
+                <w:sz w:val="20"/>
+                <w:szCs w:val="20"/>
+              </w:rPr>
+              <w:t>T00035020</w:t>
+            </w:r>
+          </w:p>
+          <w:p>
+            <w:pPr>
+              <w:autoSpaceDE w:val="0"/>
+              <w:autoSpaceDN w:val="0"/>
+              <w:adjustRightInd w:val="0"/>
+              <w:rPr>
+                <w:rFonts w:ascii="Courier New" w:hAnsi="Courier New" w:cs="Courier New"/>
+                <w:color w:val="auto"/>
+                <w:sz w:val="20"/>
+                <w:szCs w:val="20"/>
+              </w:rPr>
+            </w:pPr>
+            <w:r>
+              <w:rPr>
+                <w:rFonts w:ascii="Courier New" w:hAnsi="Courier New" w:cs="Courier New"/>
+                <w:color w:val="auto"/>
+                <w:sz w:val="20"/>
+                <w:szCs w:val="20"/>
+              </w:rPr>
+              <w:t>T00049000</w:t>
+            </w:r>
+          </w:p>
+          <w:p>
+            <w:pPr>
+              <w:autoSpaceDE w:val="0"/>
+              <w:autoSpaceDN w:val="0"/>
+              <w:adjustRightInd w:val="0"/>
+              <w:rPr>
+                <w:rFonts w:ascii="Courier New" w:hAnsi="Courier New" w:cs="Courier New"/>
+                <w:color w:val="auto"/>
+                <w:sz w:val="20"/>
+                <w:szCs w:val="20"/>
+              </w:rPr>
+            </w:pPr>
+            <w:r>
+              <w:rPr>
+                <w:rFonts w:ascii="Courier New" w:hAnsi="Courier New" w:cs="Courier New"/>
+                <w:color w:val="auto"/>
+                <w:sz w:val="20"/>
+                <w:szCs w:val="20"/>
+              </w:rPr>
+              <w:t>T0005300a</w:t>
+            </w:r>
+          </w:p>
+          <w:p>
+            <w:pPr>
+              <w:autoSpaceDE w:val="0"/>
+              <w:autoSpaceDN w:val="0"/>
+              <w:adjustRightInd w:val="0"/>
+              <w:rPr>
+                <w:rFonts w:ascii="Courier New" w:hAnsi="Courier New" w:cs="Courier New"/>
+                <w:color w:val="auto"/>
+                <w:sz w:val="20"/>
+                <w:szCs w:val="20"/>
+              </w:rPr>
+            </w:pPr>
+            <w:r>
+              <w:rPr>
+                <w:rFonts w:ascii="Courier New" w:hAnsi="Courier New" w:cs="Courier New"/>
+                <w:color w:val="auto"/>
+                <w:sz w:val="20"/>
+                <w:szCs w:val="20"/>
+              </w:rPr>
+              <w:t>T0006ea0a</w:t>
+            </w:r>
+          </w:p>
+          <w:p>
+            <w:pPr>
+              <w:autoSpaceDE w:val="0"/>
+              <w:autoSpaceDN w:val="0"/>
+              <w:adjustRightInd w:val="0"/>
+              <w:rPr>
+                <w:rFonts w:ascii="Courier New" w:hAnsi="Courier New" w:cs="Courier New"/>
+                <w:color w:val="auto"/>
+                <w:sz w:val="20"/>
+                <w:szCs w:val="20"/>
+              </w:rPr>
+            </w:pPr>
+            <w:r>
+              <w:rPr>
+                <w:rFonts w:ascii="Courier New" w:hAnsi="Courier New" w:cs="Courier New"/>
+                <w:color w:val="auto"/>
+                <w:sz w:val="20"/>
+                <w:szCs w:val="20"/>
+              </w:rPr>
+              <w:t>T00072c0e</w:t>
+            </w:r>
+          </w:p>
+          <w:p>
+            <w:pPr>
+              <w:autoSpaceDE w:val="0"/>
+              <w:autoSpaceDN w:val="0"/>
+              <w:adjustRightInd w:val="0"/>
+              <w:rPr>
+                <w:rFonts w:ascii="Courier New" w:hAnsi="Courier New" w:cs="Courier New"/>
+                <w:color w:val="auto"/>
+                <w:sz w:val="20"/>
+                <w:szCs w:val="20"/>
+              </w:rPr>
+            </w:pPr>
+            <w:r>
+              <w:rPr>
+                <w:rFonts w:ascii="Courier New" w:hAnsi="Courier New" w:cs="Courier New"/>
+                <w:color w:val="auto"/>
+                <w:sz w:val="20"/>
+                <w:szCs w:val="20"/>
+              </w:rPr>
+              <w:t>T00087141</w:t>
+            </w:r>
+          </w:p>
+          <w:p>
+            <w:pPr>
+              <w:autoSpaceDE w:val="0"/>
+              <w:autoSpaceDN w:val="0"/>
+              <w:adjustRightInd w:val="0"/>
+              <w:rPr>
+                <w:rFonts w:ascii="Courier New" w:hAnsi="Courier New" w:cs="Courier New"/>
+                <w:color w:val="auto"/>
+                <w:sz w:val="20"/>
+                <w:szCs w:val="20"/>
+              </w:rPr>
+            </w:pPr>
+            <w:r>
+              <w:rPr>
+                <w:rFonts w:ascii="Courier New" w:hAnsi="Courier New" w:cs="Courier New"/>
+                <w:color w:val="auto"/>
+                <w:sz w:val="20"/>
+                <w:szCs w:val="20"/>
+              </w:rPr>
+              <w:t>T0009f025</w:t>
+            </w:r>
+          </w:p>
+          <w:p>
+            <w:pPr>
+              <w:autoSpaceDE w:val="0"/>
+              <w:autoSpaceDN w:val="0"/>
+              <w:adjustRightInd w:val="0"/>
+              <w:rPr>
+                <w:rFonts w:ascii="Courier New" w:hAnsi="Courier New" w:cs="Courier New"/>
+                <w:color w:val="auto"/>
+                <w:sz w:val="20"/>
+                <w:szCs w:val="20"/>
+              </w:rPr>
+            </w:pPr>
+            <w:r>
+              <w:rPr>
+                <w:rFonts w:ascii="Courier New" w:hAnsi="Courier New" w:cs="Courier New"/>
+                <w:color w:val="auto"/>
+                <w:sz w:val="20"/>
+                <w:szCs w:val="20"/>
+              </w:rPr>
+              <w:t>T000d0010</w:t>
+            </w:r>
+          </w:p>
+          <w:p>
+            <w:pPr>
+              <w:autoSpaceDE w:val="0"/>
+              <w:autoSpaceDN w:val="0"/>
+              <w:adjustRightInd w:val="0"/>
+              <w:rPr>
+                <w:rFonts w:ascii="Courier New" w:hAnsi="Courier New" w:cs="Courier New"/>
+                <w:color w:val="auto"/>
+                <w:sz w:val="20"/>
+                <w:szCs w:val="20"/>
+              </w:rPr>
+            </w:pPr>
+            <w:r>
+              <w:rPr>
+                <w:rFonts w:ascii="Courier New" w:hAnsi="Courier New" w:cs="Courier New"/>
+                <w:color w:val="auto"/>
+                <w:sz w:val="20"/>
+                <w:szCs w:val="20"/>
+              </w:rPr>
+              <w:t>T000e0064</w:t>
+            </w:r>
+          </w:p>
+          <w:p>
+            <w:pPr>
+              <w:rPr>
+                <w:rFonts w:ascii="Courier New" w:hAnsi="Courier New" w:cs="Courier New"/>
+                <w:sz w:val="20"/>
+                <w:szCs w:val="20"/>
+              </w:rPr>
+            </w:pPr>
+            <w:r>
+              <w:rPr>
+                <w:rFonts w:ascii="Courier New" w:hAnsi="Courier New" w:cs="Courier New"/>
+                <w:color w:val="auto"/>
+                <w:sz w:val="20"/>
+                <w:szCs w:val="20"/>
+              </w:rPr>
+              <w:t>Efff8</w:t>
             </w:r>
           </w:p>
         </w:tc>
@@ -7196,6 +9046,13 @@
                 <w:szCs w:val="28"/>
               </w:rPr>
             </w:pPr>
+            <w:r>
+              <w:rPr>
+                <w:rFonts w:asciiTheme="minorHAnsi" w:hAnsiTheme="minorHAnsi" w:cstheme="minorHAnsi"/>
+                <w:color w:val="FF0000"/>
+              </w:rPr>
+              <w:t>Passes Test When it Should Not</w:t>
+            </w:r>
           </w:p>
         </w:tc>
       </w:tr>
@@ -7218,7 +9075,7 @@
           <w:szCs w:val="24"/>
         </w:rPr>
       </w:pPr>
-      <w:bookmarkStart w:id="18" w:name="_Toc286002303"/>
+      <w:bookmarkStart w:id="17" w:name="_Toc286066975"/>
       <w:r>
         <w:rPr>
           <w:rFonts w:asciiTheme="majorHAnsi" w:hAnsiTheme="majorHAnsi"/>
@@ -7228,7 +9085,7 @@
         </w:rPr>
         <w:t>Incorrect Use of Literal</w:t>
       </w:r>
-      <w:bookmarkEnd w:id="18"/>
+      <w:bookmarkEnd w:id="17"/>
     </w:p>
     <w:tbl>
       <w:tblPr>
@@ -9729,7 +11586,7 @@
 </file>
 
 <file path=customXml/itemProps1.xml><?xml version="1.0" encoding="utf-8"?>
-<ds:datastoreItem xmlns:ds="http://schemas.openxmlformats.org/officeDocument/2006/customXml" ds:itemID="{AC779F74-EF6C-45DF-B8CF-6CBF511D2A70}">
+<ds:datastoreItem xmlns:ds="http://schemas.openxmlformats.org/officeDocument/2006/customXml" ds:itemID="{9A22D9EF-10FC-4207-8405-5007B8D1B5D9}">
   <ds:schemaRefs>
     <ds:schemaRef ds:uri="http://schemas.openxmlformats.org/officeDocument/2006/bibliography"/>
   </ds:schemaRefs>

</xml_diff>

<commit_message>
More test cases, TestingPlan revisions.
</commit_message>
<xml_diff>
--- a/Assembler/docs/TestingPlan.docx
+++ b/Assembler/docs/TestingPlan.docx
@@ -5889,7 +5889,15 @@
                 <w:sz w:val="20"/>
                 <w:szCs w:val="20"/>
               </w:rPr>
-              <w:t>Test25   .ORIG</w:t>
+              <w:t>Test36</w:t>
+            </w:r>
+            <w:r>
+              <w:rPr>
+                <w:rFonts w:ascii="Courier New" w:hAnsi="Courier New" w:cs="Courier New"/>
+                <w:sz w:val="20"/>
+                <w:szCs w:val="20"/>
+              </w:rPr>
+              <w:t xml:space="preserve">   .ORIG</w:t>
             </w:r>
           </w:p>
           <w:p>
@@ -5956,6 +5964,48 @@
                 <w:szCs w:val="20"/>
               </w:rPr>
             </w:pPr>
+            <w:r>
+              <w:rPr>
+                <w:rFonts w:ascii="Courier New" w:hAnsi="Courier New" w:cs="Courier New"/>
+                <w:sz w:val="20"/>
+                <w:szCs w:val="20"/>
+              </w:rPr>
+              <w:t>HTest3600000001</w:t>
+            </w:r>
+          </w:p>
+          <w:p>
+            <w:pPr>
+              <w:rPr>
+                <w:rFonts w:ascii="Courier New" w:hAnsi="Courier New" w:cs="Courier New"/>
+                <w:sz w:val="20"/>
+                <w:szCs w:val="20"/>
+              </w:rPr>
+            </w:pPr>
+            <w:r>
+              <w:rPr>
+                <w:rFonts w:ascii="Courier New" w:hAnsi="Courier New" w:cs="Courier New"/>
+                <w:sz w:val="20"/>
+                <w:szCs w:val="20"/>
+              </w:rPr>
+              <w:t>T00001063</w:t>
+            </w:r>
+          </w:p>
+          <w:p>
+            <w:pPr>
+              <w:rPr>
+                <w:rFonts w:ascii="Courier New" w:hAnsi="Courier New" w:cs="Courier New"/>
+                <w:sz w:val="20"/>
+                <w:szCs w:val="20"/>
+              </w:rPr>
+            </w:pPr>
+            <w:r>
+              <w:rPr>
+                <w:rFonts w:ascii="Courier New" w:hAnsi="Courier New" w:cs="Courier New"/>
+                <w:sz w:val="20"/>
+                <w:szCs w:val="20"/>
+              </w:rPr>
+              <w:t>E0000</w:t>
+            </w:r>
           </w:p>
         </w:tc>
       </w:tr>
@@ -13736,7 +13786,15 @@
                 <w:sz w:val="20"/>
                 <w:szCs w:val="20"/>
               </w:rPr>
-              <w:t>Test26   .ORIG</w:t>
+              <w:t>Test37</w:t>
+            </w:r>
+            <w:r>
+              <w:rPr>
+                <w:rFonts w:ascii="Courier New" w:hAnsi="Courier New" w:cs="Courier New"/>
+                <w:sz w:val="20"/>
+                <w:szCs w:val="20"/>
+              </w:rPr>
+              <w:t xml:space="preserve">   .ORIG</w:t>
             </w:r>
           </w:p>
           <w:p>
@@ -17149,7 +17207,15 @@
                 <w:szCs w:val="20"/>
               </w:rPr>
               <w:lastRenderedPageBreak/>
-              <w:t>HTest2600000030</w:t>
+              <w:t>HTest37</w:t>
+            </w:r>
+            <w:r>
+              <w:rPr>
+                <w:rFonts w:ascii="Courier New" w:hAnsi="Courier New" w:cs="Courier New"/>
+                <w:sz w:val="20"/>
+                <w:szCs w:val="20"/>
+              </w:rPr>
+              <w:t>00000030</w:t>
             </w:r>
           </w:p>
           <w:p>
@@ -21162,7 +21228,7 @@
 </file>
 
 <file path=customXml/itemProps1.xml><?xml version="1.0" encoding="utf-8"?>
-<ds:datastoreItem xmlns:ds="http://schemas.openxmlformats.org/officeDocument/2006/customXml" ds:itemID="{09C9E8A8-26E1-4C73-916E-A214082FEA54}">
+<ds:datastoreItem xmlns:ds="http://schemas.openxmlformats.org/officeDocument/2006/customXml" ds:itemID="{7C95DF1E-5121-4410-8DCC-123B94E609E5}">
   <ds:schemaRefs>
     <ds:schemaRef ds:uri="http://schemas.openxmlformats.org/officeDocument/2006/bibliography"/>
   </ds:schemaRefs>

</xml_diff>